<commit_message>
suite de mon rapport
</commit_message>
<xml_diff>
--- a/doc/report/michelle_part.docx
+++ b/doc/report/michelle_part.docx
@@ -22,7 +22,19 @@
         <w:spacing w:after="0"/>
       </w:pPr>
       <w:r>
-        <w:t>Cette partie du rapport porte sur la création de compte.</w:t>
+        <w:t>Cette partie du rapport porte sur la création de</w:t>
+      </w:r>
+      <w:r>
+        <w:t>s</w:t>
+      </w:r>
+      <w:r>
+        <w:t xml:space="preserve"> compte</w:t>
+      </w:r>
+      <w:r>
+        <w:t>s utilisateurs</w:t>
+      </w:r>
+      <w:r>
+        <w:t>.</w:t>
       </w:r>
     </w:p>
     <w:p>
@@ -35,13 +47,49 @@
         <w:spacing w:after="0"/>
       </w:pPr>
       <w:r>
-        <w:t>Pour pouvoir effectuer n’importe quelle activité dans le site, chaque utilisateur devra posséder un compte. La création de compte consiste à remplir un formulaire en indiquant obligatoirement les champs marqués comme obligatoires</w:t>
+        <w:t xml:space="preserve">Pour pouvoir effectuer n’importe quelle activité dans le site, chaque utilisateur </w:t>
+      </w:r>
+      <w:r>
+        <w:t>doit</w:t>
+      </w:r>
+      <w:r>
+        <w:t xml:space="preserve"> posséder un compte. La création</w:t>
+      </w:r>
+      <w:r>
+        <w:t xml:space="preserve"> de compte consiste à remplir les champs d’un</w:t>
+      </w:r>
+      <w:r>
+        <w:t xml:space="preserve"> formulaire en indiquant obligatoirement les champs marqués comme obligatoires</w:t>
       </w:r>
       <w:r>
         <w:t xml:space="preserve"> à l’aide d’une astérisque</w:t>
       </w:r>
       <w:r>
-        <w:t>. Chaque utilisateur devra posséder une email correct et unique pour pouvoir créer un compte. Parceque tous les membres des projects doivent posséder une image de profil, nous avons prévu une image par défaut pour les utilisateurs qui n’en fourniraient pas. Les images sont validé</w:t>
+        <w:t xml:space="preserve">. </w:t>
+      </w:r>
+      <w:r>
+        <w:t>Aussi, c</w:t>
+      </w:r>
+      <w:r>
+        <w:t xml:space="preserve">haque utilisateur </w:t>
+      </w:r>
+      <w:r>
+        <w:t xml:space="preserve">doit posséder un </w:t>
+      </w:r>
+      <w:r>
+        <w:t>email correct et unique pour pouvoir créer un compte. Parc</w:t>
+      </w:r>
+      <w:r>
+        <w:t>eque tous les membres des proje</w:t>
+      </w:r>
+      <w:r>
+        <w:t xml:space="preserve">ts doivent posséder une </w:t>
+      </w:r>
+      <w:r>
+        <w:t>photo</w:t>
+      </w:r>
+      <w:r>
+        <w:t xml:space="preserve"> de profil, nous avons prévu une image par défaut pour les utilisateurs qui n’en fourniraient pas. Les images sont validé</w:t>
       </w:r>
       <w:r>
         <w:t>e</w:t>
@@ -62,23 +110,45 @@
         <w:t>supp</w:t>
       </w:r>
       <w:r>
-        <w:t>ortées et indiquées sur le site.</w:t>
-      </w:r>
-    </w:p>
-    <w:p>
-      <w:pPr>
-        <w:spacing w:after="0"/>
-      </w:pPr>
-      <w:r>
-        <w:t xml:space="preserve">L’utilisateur doit aussi spécifier s’il veut ou pas </w:t>
-      </w:r>
-      <w:r>
-        <w:t xml:space="preserve">que les tutoriaux lui soient proposés tout au long de sa navigation sur le site afin de faciliter son utilisation. Si l’utilisateur ne spécifie rien, les tutoriaux lui seront proposés. </w:t>
-      </w:r>
-    </w:p>
-    <w:p>
-      <w:r>
-        <w:t>Lorsque l’utilisateur entre une donnée incorrecte, un message s’affiche en rouge au dessus du formulaire.</w:t>
+        <w:t xml:space="preserve">ortées et indiquées sur le site à côté des champs correspondants. Un </w:t>
+      </w:r>
+      <w:r>
+        <w:t xml:space="preserve">utilisateur doit </w:t>
+      </w:r>
+      <w:r>
+        <w:t>également</w:t>
+      </w:r>
+      <w:r>
+        <w:t xml:space="preserve"> spécifier s’il veut ou pas </w:t>
+      </w:r>
+      <w:r>
+        <w:t>que les tutoriaux lui soient proposés tout au long de sa navigation sur le site afin d</w:t>
+      </w:r>
+      <w:r>
+        <w:t>e faciliter son utilisation </w:t>
+      </w:r>
+      <w:r>
+        <w:t>et s’il veut recevoir les notifications des projets dont il est membre</w:t>
+      </w:r>
+      <w:r>
+        <w:t xml:space="preserve">; s’il </w:t>
+      </w:r>
+      <w:r>
+        <w:t xml:space="preserve">ne spécifie rien, les tutoriaux lui seront proposés. </w:t>
+      </w:r>
+    </w:p>
+    <w:p>
+      <w:r>
+        <w:t>Lorsqu’un u</w:t>
+      </w:r>
+      <w:r>
+        <w:t xml:space="preserve">tilisateur entre une donnée incorrecte, un message </w:t>
+      </w:r>
+      <w:r>
+        <w:t>d’erreur s’affiche</w:t>
+      </w:r>
+      <w:r>
+        <w:t xml:space="preserve"> au dessus du formulaire.</w:t>
       </w:r>
     </w:p>
     <w:p>
@@ -89,7 +159,13 @@
         <w:t>données</w:t>
       </w:r>
       <w:r>
-        <w:t xml:space="preserve"> des utilisateurs, les mots de passe choisis par les utilisateurs </w:t>
+        <w:t xml:space="preserve"> des utilisateurs, les mots de passe </w:t>
+      </w:r>
+      <w:r>
+        <w:t>des</w:t>
+      </w:r>
+      <w:r>
+        <w:t xml:space="preserve"> utilisateurs </w:t>
       </w:r>
       <w:r>
         <w:t>sont hashés avant d’être stockés dans la base de donnée.</w:t>
@@ -114,224 +190,6 @@
             <wp:extent cx="5760720" cy="3710940"/>
             <wp:effectExtent l="0" t="0" r="0" b="3810"/>
             <wp:docPr id="1" name="Image 1"/>
-            <wp:cNvGraphicFramePr>
-              <a:graphicFrameLocks xmlns:a="http://schemas.openxmlformats.org/drawingml/2006/main" noChangeAspect="1"/>
-            </wp:cNvGraphicFramePr>
-            <a:graphic xmlns:a="http://schemas.openxmlformats.org/drawingml/2006/main">
-              <a:graphicData uri="http://schemas.openxmlformats.org/drawingml/2006/picture">
-                <pic:pic xmlns:pic="http://schemas.openxmlformats.org/drawingml/2006/picture">
-                  <pic:nvPicPr>
-                    <pic:cNvPr id="1" name=""/>
-                    <pic:cNvPicPr/>
-                  </pic:nvPicPr>
-                  <pic:blipFill>
-                    <a:blip r:embed="rId5"/>
-                    <a:stretch>
-                      <a:fillRect/>
-                    </a:stretch>
-                  </pic:blipFill>
-                  <pic:spPr>
-                    <a:xfrm>
-                      <a:off x="0" y="0"/>
-                      <a:ext cx="5760720" cy="3710940"/>
-                    </a:xfrm>
-                    <a:prstGeom prst="rect">
-                      <a:avLst/>
-                    </a:prstGeom>
-                  </pic:spPr>
-                </pic:pic>
-              </a:graphicData>
-            </a:graphic>
-          </wp:inline>
-        </w:drawing>
-      </w:r>
-    </w:p>
-    <w:p>
-      <w:pPr>
-        <w:jc w:val="center"/>
-        <w:rPr>
-          <w:rFonts w:ascii="Verdana" w:hAnsi="Verdana" w:cs="Arial"/>
-          <w:sz w:val="14"/>
-          <w:szCs w:val="14"/>
-          <w:u w:val="single"/>
-        </w:rPr>
-      </w:pPr>
-      <w:r>
-        <w:rPr>
-          <w:rFonts w:ascii="Verdana" w:hAnsi="Verdana" w:cs="Arial"/>
-          <w:sz w:val="14"/>
-          <w:szCs w:val="14"/>
-          <w:u w:val="single"/>
-        </w:rPr>
-        <w:t>Page de création de c</w:t>
-      </w:r>
-      <w:r>
-        <w:rPr>
-          <w:rFonts w:ascii="Verdana" w:hAnsi="Verdana" w:cs="Arial"/>
-          <w:sz w:val="14"/>
-          <w:szCs w:val="14"/>
-          <w:u w:val="single"/>
-        </w:rPr>
-        <w:t>ompte avec formulaire vide</w:t>
-      </w:r>
-    </w:p>
-    <w:p>
-      <w:pPr>
-        <w:jc w:val="center"/>
-        <w:rPr>
-          <w:rFonts w:ascii="Verdana" w:hAnsi="Verdana" w:cs="Arial"/>
-          <w:sz w:val="14"/>
-          <w:szCs w:val="14"/>
-          <w:u w:val="single"/>
-        </w:rPr>
-      </w:pPr>
-      <w:r>
-        <w:rPr>
-          <w:noProof/>
-          <w:lang w:eastAsia="fr-CH"/>
-        </w:rPr>
-        <w:lastRenderedPageBreak/>
-        <w:drawing>
-          <wp:inline distT="0" distB="0" distL="0" distR="0" wp14:anchorId="34D84C6B" wp14:editId="2B941016">
-            <wp:extent cx="5760720" cy="3710940"/>
-            <wp:effectExtent l="0" t="0" r="0" b="3810"/>
-            <wp:docPr id="2" name="Image 2"/>
-            <wp:cNvGraphicFramePr>
-              <a:graphicFrameLocks xmlns:a="http://schemas.openxmlformats.org/drawingml/2006/main" noChangeAspect="1"/>
-            </wp:cNvGraphicFramePr>
-            <a:graphic xmlns:a="http://schemas.openxmlformats.org/drawingml/2006/main">
-              <a:graphicData uri="http://schemas.openxmlformats.org/drawingml/2006/picture">
-                <pic:pic xmlns:pic="http://schemas.openxmlformats.org/drawingml/2006/picture">
-                  <pic:nvPicPr>
-                    <pic:cNvPr id="1" name=""/>
-                    <pic:cNvPicPr/>
-                  </pic:nvPicPr>
-                  <pic:blipFill>
-                    <a:blip r:embed="rId6"/>
-                    <a:stretch>
-                      <a:fillRect/>
-                    </a:stretch>
-                  </pic:blipFill>
-                  <pic:spPr>
-                    <a:xfrm>
-                      <a:off x="0" y="0"/>
-                      <a:ext cx="5760720" cy="3710940"/>
-                    </a:xfrm>
-                    <a:prstGeom prst="rect">
-                      <a:avLst/>
-                    </a:prstGeom>
-                  </pic:spPr>
-                </pic:pic>
-              </a:graphicData>
-            </a:graphic>
-          </wp:inline>
-        </w:drawing>
-      </w:r>
-    </w:p>
-    <w:p>
-      <w:pPr>
-        <w:jc w:val="center"/>
-        <w:rPr>
-          <w:rFonts w:ascii="Verdana" w:hAnsi="Verdana" w:cs="Arial"/>
-          <w:sz w:val="14"/>
-          <w:szCs w:val="14"/>
-          <w:u w:val="single"/>
-        </w:rPr>
-      </w:pPr>
-      <w:r>
-        <w:rPr>
-          <w:rFonts w:ascii="Verdana" w:hAnsi="Verdana" w:cs="Arial"/>
-          <w:sz w:val="14"/>
-          <w:szCs w:val="14"/>
-        </w:rPr>
-        <w:tab/>
-      </w:r>
-      <w:r>
-        <w:rPr>
-          <w:rFonts w:ascii="Verdana" w:hAnsi="Verdana" w:cs="Arial"/>
-          <w:sz w:val="14"/>
-          <w:szCs w:val="14"/>
-          <w:u w:val="single"/>
-        </w:rPr>
-        <w:t>Page de création de c</w:t>
-      </w:r>
-      <w:r>
-        <w:rPr>
-          <w:rFonts w:ascii="Verdana" w:hAnsi="Verdana" w:cs="Arial"/>
-          <w:sz w:val="14"/>
-          <w:szCs w:val="14"/>
-          <w:u w:val="single"/>
-        </w:rPr>
-        <w:t>ompte avec formulaire rempli et message d’erreur</w:t>
-      </w:r>
-    </w:p>
-    <w:p>
-      <w:pPr>
-        <w:tabs>
-          <w:tab w:val="left" w:pos="6996"/>
-        </w:tabs>
-        <w:rPr>
-          <w:rFonts w:ascii="Verdana" w:hAnsi="Verdana" w:cs="Arial"/>
-          <w:sz w:val="14"/>
-          <w:szCs w:val="14"/>
-        </w:rPr>
-      </w:pPr>
-    </w:p>
-    <w:p>
-      <w:pPr>
-        <w:pStyle w:val="Titre2"/>
-        <w:spacing w:line="480" w:lineRule="auto"/>
-        <w:rPr>
-          <w:b/>
-        </w:rPr>
-      </w:pPr>
-      <w:r>
-        <w:rPr>
-          <w:b/>
-        </w:rPr>
-        <w:t>Aide</w:t>
-      </w:r>
-    </w:p>
-    <w:p>
-      <w:r>
-        <w:t>Afin de présenter de manière sommaire le site et perme</w:t>
-      </w:r>
-      <w:r>
-        <w:t>ttre aux utilisateurs de savoir</w:t>
-      </w:r>
-      <w:r>
-        <w:t xml:space="preserve"> à priori ce qu’ils peuvent y retrouver, nous avons crée cette section. Il s’agit des c</w:t>
-      </w:r>
-      <w:r>
-        <w:t>hamps de texte qui apportent quelques</w:t>
-      </w:r>
-      <w:r>
-        <w:t xml:space="preserve"> élements de réponses </w:t>
-      </w:r>
-      <w:r>
-        <w:t>aux  questions que pourraient se poser les utilisateurs.</w:t>
-      </w:r>
-    </w:p>
-    <w:p>
-      <w:r>
-        <w:t>Voici comment se présente cette page.</w:t>
-      </w:r>
-    </w:p>
-    <w:p>
-      <w:pPr>
-        <w:spacing w:after="0" w:line="240" w:lineRule="auto"/>
-      </w:pPr>
-      <w:r>
-        <w:rPr>
-          <w:noProof/>
-          <w:lang w:eastAsia="fr-CH"/>
-        </w:rPr>
-        <w:lastRenderedPageBreak/>
-        <w:drawing>
-          <wp:inline distT="0" distB="0" distL="0" distR="0" wp14:anchorId="02A81FB0" wp14:editId="5FC359D5">
-            <wp:extent cx="6322837" cy="3476445"/>
-            <wp:effectExtent l="0" t="0" r="1905" b="0"/>
-            <wp:docPr id="3" name="Image 3"/>
             <wp:cNvGraphicFramePr>
               <a:graphicFrameLocks xmlns:a="http://schemas.openxmlformats.org/drawingml/2006/main" noChangeAspect="1"/>
             </wp:cNvGraphicFramePr>
@@ -351,7 +209,7 @@
                   <pic:spPr>
                     <a:xfrm>
                       <a:off x="0" y="0"/>
-                      <a:ext cx="6324267" cy="3477231"/>
+                      <a:ext cx="5760720" cy="3710940"/>
                     </a:xfrm>
                     <a:prstGeom prst="rect">
                       <a:avLst/>
@@ -366,18 +224,54 @@
     </w:p>
     <w:p>
       <w:pPr>
-        <w:spacing w:after="0" w:line="240" w:lineRule="auto"/>
+        <w:jc w:val="center"/>
+        <w:rPr>
+          <w:rFonts w:ascii="Verdana" w:hAnsi="Verdana" w:cs="Arial"/>
+          <w:sz w:val="14"/>
+          <w:szCs w:val="14"/>
+          <w:u w:val="single"/>
+        </w:rPr>
+      </w:pPr>
+      <w:r>
+        <w:rPr>
+          <w:rFonts w:ascii="Verdana" w:hAnsi="Verdana" w:cs="Arial"/>
+          <w:sz w:val="14"/>
+          <w:szCs w:val="14"/>
+          <w:u w:val="single"/>
+        </w:rPr>
+        <w:t>Page de création de c</w:t>
+      </w:r>
+      <w:r>
+        <w:rPr>
+          <w:rFonts w:ascii="Verdana" w:hAnsi="Verdana" w:cs="Arial"/>
+          <w:sz w:val="14"/>
+          <w:szCs w:val="14"/>
+          <w:u w:val="single"/>
+        </w:rPr>
+        <w:t>ompte avec formulaire vide</w:t>
+      </w:r>
+    </w:p>
+    <w:p>
+      <w:pPr>
+        <w:jc w:val="center"/>
+        <w:rPr>
+          <w:rFonts w:ascii="Verdana" w:hAnsi="Verdana" w:cs="Arial"/>
+          <w:sz w:val="14"/>
+          <w:szCs w:val="14"/>
+          <w:u w:val="single"/>
+        </w:rPr>
       </w:pPr>
       <w:r>
         <w:rPr>
           <w:noProof/>
           <w:lang w:eastAsia="fr-CH"/>
         </w:rPr>
+        <w:lastRenderedPageBreak/>
         <w:drawing>
-          <wp:inline distT="0" distB="0" distL="0" distR="0" wp14:anchorId="58CBD2E9" wp14:editId="64434E37">
-            <wp:extent cx="6312101" cy="3526205"/>
-            <wp:effectExtent l="0" t="0" r="0" b="0"/>
-            <wp:docPr id="4" name="Image 4"/>
+          <wp:inline distT="0" distB="0" distL="0" distR="0" wp14:anchorId="34D84C6B" wp14:editId="2B941016">
+            <wp:extent cx="5760720" cy="3710940"/>
+            <wp:effectExtent l="0" t="0" r="0" b="3810"/>
+            <wp:docPr id="2" name="Image 2"/>
             <wp:cNvGraphicFramePr>
               <a:graphicFrameLocks xmlns:a="http://schemas.openxmlformats.org/drawingml/2006/main" noChangeAspect="1"/>
             </wp:cNvGraphicFramePr>
@@ -397,7 +291,7 @@
                   <pic:spPr>
                     <a:xfrm>
                       <a:off x="0" y="0"/>
-                      <a:ext cx="6322085" cy="3531783"/>
+                      <a:ext cx="5760720" cy="3710940"/>
                     </a:xfrm>
                     <a:prstGeom prst="rect">
                       <a:avLst/>
@@ -411,16 +305,108 @@
       </w:r>
     </w:p>
     <w:p>
+      <w:pPr>
+        <w:jc w:val="center"/>
+        <w:rPr>
+          <w:rFonts w:ascii="Verdana" w:hAnsi="Verdana" w:cs="Arial"/>
+          <w:sz w:val="14"/>
+          <w:szCs w:val="14"/>
+          <w:u w:val="single"/>
+        </w:rPr>
+      </w:pPr>
+      <w:r>
+        <w:rPr>
+          <w:rFonts w:ascii="Verdana" w:hAnsi="Verdana" w:cs="Arial"/>
+          <w:sz w:val="14"/>
+          <w:szCs w:val="14"/>
+        </w:rPr>
+        <w:tab/>
+      </w:r>
+      <w:r>
+        <w:rPr>
+          <w:rFonts w:ascii="Verdana" w:hAnsi="Verdana" w:cs="Arial"/>
+          <w:sz w:val="14"/>
+          <w:szCs w:val="14"/>
+          <w:u w:val="single"/>
+        </w:rPr>
+        <w:t>Page de création de c</w:t>
+      </w:r>
+      <w:r>
+        <w:rPr>
+          <w:rFonts w:ascii="Verdana" w:hAnsi="Verdana" w:cs="Arial"/>
+          <w:sz w:val="14"/>
+          <w:szCs w:val="14"/>
+          <w:u w:val="single"/>
+        </w:rPr>
+        <w:t>ompte avec formulaire rempli et message d’erreur</w:t>
+      </w:r>
+    </w:p>
+    <w:p>
+      <w:pPr>
+        <w:tabs>
+          <w:tab w:val="left" w:pos="6996"/>
+        </w:tabs>
+        <w:rPr>
+          <w:rFonts w:ascii="Verdana" w:hAnsi="Verdana" w:cs="Arial"/>
+          <w:sz w:val="14"/>
+          <w:szCs w:val="14"/>
+        </w:rPr>
+      </w:pPr>
+    </w:p>
+    <w:p>
+      <w:pPr>
+        <w:pStyle w:val="Titre2"/>
+        <w:spacing w:line="480" w:lineRule="auto"/>
+        <w:rPr>
+          <w:b/>
+        </w:rPr>
+      </w:pPr>
+      <w:r>
+        <w:rPr>
+          <w:b/>
+        </w:rPr>
+        <w:t>Aide</w:t>
+      </w:r>
+    </w:p>
+    <w:p>
+      <w:r>
+        <w:t>Afin de présenter de manière sommaire le site et perme</w:t>
+      </w:r>
+      <w:r>
+        <w:t>ttre aux utilisateurs de savoir</w:t>
+      </w:r>
+      <w:r>
+        <w:t xml:space="preserve"> à priori ce qu’ils peuvent y retrouver, nous avons crée cette section. Il s’agit des c</w:t>
+      </w:r>
+      <w:r>
+        <w:t>hamps de texte qui apportent quelques</w:t>
+      </w:r>
+      <w:r>
+        <w:t xml:space="preserve"> élements de réponses </w:t>
+      </w:r>
+      <w:r>
+        <w:t>aux  questions que pourraient se poser les utilisateurs.</w:t>
+      </w:r>
+    </w:p>
+    <w:p>
+      <w:r>
+        <w:t>Voici comment se présente cette page.</w:t>
+      </w:r>
+    </w:p>
+    <w:p>
+      <w:pPr>
+        <w:spacing w:after="0" w:line="240" w:lineRule="auto"/>
+      </w:pPr>
       <w:r>
         <w:rPr>
           <w:noProof/>
           <w:lang w:eastAsia="fr-CH"/>
         </w:rPr>
         <w:drawing>
-          <wp:inline distT="0" distB="0" distL="0" distR="0" wp14:anchorId="20AC07E8" wp14:editId="5EC00D97">
-            <wp:extent cx="6322695" cy="1287260"/>
-            <wp:effectExtent l="0" t="0" r="1905" b="8255"/>
-            <wp:docPr id="5" name="Image 5"/>
+          <wp:inline distT="0" distB="0" distL="0" distR="0" wp14:anchorId="02A81FB0" wp14:editId="5FC359D5">
+            <wp:extent cx="6322837" cy="3476445"/>
+            <wp:effectExtent l="0" t="0" r="1905" b="0"/>
+            <wp:docPr id="3" name="Image 3"/>
             <wp:cNvGraphicFramePr>
               <a:graphicFrameLocks xmlns:a="http://schemas.openxmlformats.org/drawingml/2006/main" noChangeAspect="1"/>
             </wp:cNvGraphicFramePr>
@@ -440,7 +426,7 @@
                   <pic:spPr>
                     <a:xfrm>
                       <a:off x="0" y="0"/>
-                      <a:ext cx="6393460" cy="1301667"/>
+                      <a:ext cx="6324267" cy="3477231"/>
                     </a:xfrm>
                     <a:prstGeom prst="rect">
                       <a:avLst/>
@@ -455,175 +441,19 @@
     </w:p>
     <w:p>
       <w:pPr>
-        <w:jc w:val="center"/>
-      </w:pPr>
-      <w:r>
-        <w:rPr>
-          <w:rFonts w:ascii="Verdana" w:hAnsi="Verdana" w:cs="Arial"/>
-          <w:sz w:val="14"/>
-          <w:szCs w:val="14"/>
-          <w:u w:val="single"/>
-        </w:rPr>
-        <w:t xml:space="preserve">Page </w:t>
-      </w:r>
-      <w:r>
-        <w:rPr>
-          <w:rFonts w:ascii="Verdana" w:hAnsi="Verdana" w:cs="Arial"/>
-          <w:sz w:val="14"/>
-          <w:szCs w:val="14"/>
-          <w:u w:val="single"/>
-        </w:rPr>
-        <w:t>d’aide</w:t>
-      </w:r>
-    </w:p>
-    <w:p>
-      <w:pPr>
-        <w:pStyle w:val="Titre2"/>
-        <w:spacing w:line="480" w:lineRule="auto"/>
-        <w:rPr>
-          <w:b/>
-        </w:rPr>
-      </w:pPr>
-      <w:r>
-        <w:rPr>
-          <w:b/>
-        </w:rPr>
-        <w:lastRenderedPageBreak/>
-        <w:t>Tests</w:t>
-      </w:r>
-    </w:p>
-    <w:p>
-      <w:r>
-        <w:t>Cette section présente tous les tests qui ont été effectuées afin de vérifier le bon fonctionnement de cet outil de gestion de projects.</w:t>
-      </w:r>
-    </w:p>
-    <w:p>
-      <w:pPr>
-        <w:pStyle w:val="Titre3"/>
-        <w:numPr>
-          <w:ilvl w:val="0"/>
-          <w:numId w:val="4"/>
-        </w:numPr>
-        <w:rPr>
-          <w:b/>
-        </w:rPr>
-      </w:pPr>
-      <w:r>
-        <w:rPr>
-          <w:b/>
-        </w:rPr>
-        <w:t>Tests d’inscription</w:t>
-      </w:r>
-    </w:p>
-    <w:p>
-      <w:pPr>
-        <w:pStyle w:val="Paragraphedeliste"/>
-        <w:numPr>
-          <w:ilvl w:val="0"/>
-          <w:numId w:val="3"/>
-        </w:numPr>
-      </w:pPr>
-      <w:r>
-        <w:t xml:space="preserve">Saisie </w:t>
-      </w:r>
-      <w:r>
-        <w:t xml:space="preserve">valide </w:t>
-      </w:r>
-      <w:r>
-        <w:t xml:space="preserve">de toutes les données </w:t>
-      </w:r>
-    </w:p>
-    <w:p>
-      <w:pPr>
-        <w:pStyle w:val="Paragraphedeliste"/>
-        <w:ind w:left="2160"/>
-      </w:pPr>
-    </w:p>
-    <w:p>
-      <w:pPr>
-        <w:pStyle w:val="Paragraphedeliste"/>
-        <w:spacing w:line="240" w:lineRule="auto"/>
-        <w:ind w:left="0"/>
-      </w:pPr>
-      <w:r>
-        <w:rPr>
-          <w:u w:val="single"/>
-        </w:rPr>
-        <w:t>Comportement attendu</w:t>
-      </w:r>
-      <w:r>
-        <w:t xml:space="preserve"> : Lorsque les données saisies dans le formulaire sont valides, l’utilisateur devrait être redirigé vers la page </w:t>
-      </w:r>
-      <w:r>
-        <w:t>la page de log</w:t>
-      </w:r>
-      <w:r>
-        <w:t>in afin de se connecter avec les données qu’il vient de créer, l</w:t>
-      </w:r>
-      <w:r>
-        <w:t>e message  “Yay, you successfully registered! You can now sign in “ devrait s’</w:t>
-      </w:r>
-      <w:r>
-        <w:t>afficher dans la même page et ce nouveau compte crée devrait apparaître dans la base de donnée.</w:t>
-      </w:r>
-    </w:p>
-    <w:p>
-      <w:pPr>
-        <w:pStyle w:val="Paragraphedeliste"/>
-        <w:spacing w:line="240" w:lineRule="auto"/>
-        <w:ind w:left="2160"/>
-      </w:pPr>
-    </w:p>
-    <w:p>
-      <w:pPr>
-        <w:pStyle w:val="Paragraphedeliste"/>
-        <w:spacing w:line="240" w:lineRule="auto"/>
-        <w:ind w:left="0"/>
-        <w:rPr>
-          <w:lang w:val="en-US"/>
-        </w:rPr>
-      </w:pPr>
-      <w:r>
-        <w:rPr>
-          <w:u w:val="single"/>
-          <w:lang w:val="en-US"/>
-        </w:rPr>
-        <w:t>Screenshot du test effectué</w:t>
-      </w:r>
-      <w:r>
-        <w:rPr>
-          <w:lang w:val="en-US"/>
-        </w:rPr>
-        <w:t xml:space="preserve"> : </w:t>
-      </w:r>
-    </w:p>
-    <w:p>
-      <w:pPr>
-        <w:pStyle w:val="Paragraphedeliste"/>
-        <w:ind w:left="2160"/>
-        <w:rPr>
-          <w:lang w:val="en-US"/>
-        </w:rPr>
-      </w:pPr>
-    </w:p>
-    <w:p>
-      <w:pPr>
-        <w:pStyle w:val="Paragraphedeliste"/>
-        <w:ind w:left="0"/>
-        <w:rPr>
-          <w:lang w:val="en-US"/>
-        </w:rPr>
+        <w:spacing w:after="0" w:line="240" w:lineRule="auto"/>
       </w:pPr>
       <w:r>
         <w:rPr>
           <w:noProof/>
           <w:lang w:eastAsia="fr-CH"/>
         </w:rPr>
+        <w:lastRenderedPageBreak/>
         <w:drawing>
-          <wp:inline distT="0" distB="0" distL="0" distR="0" wp14:anchorId="128FF44B" wp14:editId="105C2F49">
-            <wp:extent cx="6390640" cy="3950970"/>
+          <wp:inline distT="0" distB="0" distL="0" distR="0" wp14:anchorId="58CBD2E9" wp14:editId="64434E37">
+            <wp:extent cx="6312101" cy="3526205"/>
             <wp:effectExtent l="0" t="0" r="0" b="0"/>
-            <wp:docPr id="7" name="Image 7"/>
+            <wp:docPr id="4" name="Image 4"/>
             <wp:cNvGraphicFramePr>
               <a:graphicFrameLocks xmlns:a="http://schemas.openxmlformats.org/drawingml/2006/main" noChangeAspect="1"/>
             </wp:cNvGraphicFramePr>
@@ -643,6 +473,258 @@
                   <pic:spPr>
                     <a:xfrm>
                       <a:off x="0" y="0"/>
+                      <a:ext cx="6322085" cy="3531783"/>
+                    </a:xfrm>
+                    <a:prstGeom prst="rect">
+                      <a:avLst/>
+                    </a:prstGeom>
+                  </pic:spPr>
+                </pic:pic>
+              </a:graphicData>
+            </a:graphic>
+          </wp:inline>
+        </w:drawing>
+      </w:r>
+    </w:p>
+    <w:p>
+      <w:r>
+        <w:rPr>
+          <w:noProof/>
+          <w:lang w:eastAsia="fr-CH"/>
+        </w:rPr>
+        <w:drawing>
+          <wp:inline distT="0" distB="0" distL="0" distR="0" wp14:anchorId="20AC07E8" wp14:editId="5EC00D97">
+            <wp:extent cx="6322695" cy="1287260"/>
+            <wp:effectExtent l="0" t="0" r="1905" b="8255"/>
+            <wp:docPr id="5" name="Image 5"/>
+            <wp:cNvGraphicFramePr>
+              <a:graphicFrameLocks xmlns:a="http://schemas.openxmlformats.org/drawingml/2006/main" noChangeAspect="1"/>
+            </wp:cNvGraphicFramePr>
+            <a:graphic xmlns:a="http://schemas.openxmlformats.org/drawingml/2006/main">
+              <a:graphicData uri="http://schemas.openxmlformats.org/drawingml/2006/picture">
+                <pic:pic xmlns:pic="http://schemas.openxmlformats.org/drawingml/2006/picture">
+                  <pic:nvPicPr>
+                    <pic:cNvPr id="1" name=""/>
+                    <pic:cNvPicPr/>
+                  </pic:nvPicPr>
+                  <pic:blipFill>
+                    <a:blip r:embed="rId11"/>
+                    <a:stretch>
+                      <a:fillRect/>
+                    </a:stretch>
+                  </pic:blipFill>
+                  <pic:spPr>
+                    <a:xfrm>
+                      <a:off x="0" y="0"/>
+                      <a:ext cx="6393460" cy="1301667"/>
+                    </a:xfrm>
+                    <a:prstGeom prst="rect">
+                      <a:avLst/>
+                    </a:prstGeom>
+                  </pic:spPr>
+                </pic:pic>
+              </a:graphicData>
+            </a:graphic>
+          </wp:inline>
+        </w:drawing>
+      </w:r>
+    </w:p>
+    <w:p>
+      <w:pPr>
+        <w:jc w:val="center"/>
+      </w:pPr>
+      <w:r>
+        <w:rPr>
+          <w:rFonts w:ascii="Verdana" w:hAnsi="Verdana" w:cs="Arial"/>
+          <w:sz w:val="14"/>
+          <w:szCs w:val="14"/>
+          <w:u w:val="single"/>
+        </w:rPr>
+        <w:t xml:space="preserve">Page </w:t>
+      </w:r>
+      <w:r>
+        <w:rPr>
+          <w:rFonts w:ascii="Verdana" w:hAnsi="Verdana" w:cs="Arial"/>
+          <w:sz w:val="14"/>
+          <w:szCs w:val="14"/>
+          <w:u w:val="single"/>
+        </w:rPr>
+        <w:t>d’aide</w:t>
+      </w:r>
+    </w:p>
+    <w:p>
+      <w:pPr>
+        <w:pStyle w:val="Titre2"/>
+        <w:spacing w:line="480" w:lineRule="auto"/>
+        <w:rPr>
+          <w:b/>
+        </w:rPr>
+      </w:pPr>
+      <w:r>
+        <w:rPr>
+          <w:b/>
+        </w:rPr>
+        <w:t>Tests</w:t>
+      </w:r>
+    </w:p>
+    <w:p>
+      <w:r>
+        <w:t>Cette section présente tous les tests qui ont été effectuées afin de vérifier le bon fonctionnement d</w:t>
+      </w:r>
+      <w:r>
+        <w:t>e cet outil de gestion de proje</w:t>
+      </w:r>
+      <w:r>
+        <w:t>ts.</w:t>
+      </w:r>
+    </w:p>
+    <w:p>
+      <w:pPr>
+        <w:pStyle w:val="Titre3"/>
+        <w:numPr>
+          <w:ilvl w:val="0"/>
+          <w:numId w:val="4"/>
+        </w:numPr>
+        <w:rPr>
+          <w:b/>
+        </w:rPr>
+      </w:pPr>
+      <w:r>
+        <w:rPr>
+          <w:b/>
+        </w:rPr>
+        <w:t>Tests d’inscription</w:t>
+      </w:r>
+    </w:p>
+    <w:p>
+      <w:pPr>
+        <w:pStyle w:val="Paragraphedeliste"/>
+        <w:numPr>
+          <w:ilvl w:val="0"/>
+          <w:numId w:val="3"/>
+        </w:numPr>
+      </w:pPr>
+      <w:r>
+        <w:t xml:space="preserve">Saisie </w:t>
+      </w:r>
+      <w:r>
+        <w:t xml:space="preserve">valide </w:t>
+      </w:r>
+      <w:r>
+        <w:t xml:space="preserve">de toutes les données </w:t>
+      </w:r>
+    </w:p>
+    <w:p>
+      <w:pPr>
+        <w:pStyle w:val="Paragraphedeliste"/>
+        <w:ind w:left="2160"/>
+      </w:pPr>
+    </w:p>
+    <w:p>
+      <w:pPr>
+        <w:pStyle w:val="Paragraphedeliste"/>
+        <w:spacing w:line="240" w:lineRule="auto"/>
+        <w:ind w:left="0"/>
+      </w:pPr>
+      <w:r>
+        <w:rPr>
+          <w:u w:val="single"/>
+        </w:rPr>
+        <w:t>Comportement attendu</w:t>
+      </w:r>
+      <w:r>
+        <w:t xml:space="preserve"> : Lorsque les données saisies dans le formulaire sont valides, l’utilisateur devrait être redirigé vers la page </w:t>
+      </w:r>
+      <w:r>
+        <w:t>la page de log</w:t>
+      </w:r>
+      <w:r>
+        <w:t>in afin de se connecter avec les données qu’il vient de créer, l</w:t>
+      </w:r>
+      <w:r>
+        <w:t>e message  “Yay, you successfully registered! You can now sign in “ devrait s’</w:t>
+      </w:r>
+      <w:r>
+        <w:t>afficher dans la même page et ce nouveau compte crée devrait apparaître dans la base de donnée.</w:t>
+      </w:r>
+    </w:p>
+    <w:p>
+      <w:pPr>
+        <w:pStyle w:val="Paragraphedeliste"/>
+        <w:spacing w:line="240" w:lineRule="auto"/>
+        <w:ind w:left="2160"/>
+      </w:pPr>
+    </w:p>
+    <w:p>
+      <w:pPr>
+        <w:pStyle w:val="Paragraphedeliste"/>
+        <w:spacing w:line="240" w:lineRule="auto"/>
+        <w:ind w:left="0"/>
+        <w:rPr>
+          <w:lang w:val="en-US"/>
+        </w:rPr>
+      </w:pPr>
+      <w:r>
+        <w:rPr>
+          <w:u w:val="single"/>
+          <w:lang w:val="en-US"/>
+        </w:rPr>
+        <w:t>Screenshot du test effectué</w:t>
+      </w:r>
+      <w:r>
+        <w:rPr>
+          <w:lang w:val="en-US"/>
+        </w:rPr>
+        <w:t xml:space="preserve"> : </w:t>
+      </w:r>
+    </w:p>
+    <w:p>
+      <w:pPr>
+        <w:pStyle w:val="Paragraphedeliste"/>
+        <w:ind w:left="2160"/>
+        <w:rPr>
+          <w:lang w:val="en-US"/>
+        </w:rPr>
+      </w:pPr>
+    </w:p>
+    <w:p>
+      <w:pPr>
+        <w:pStyle w:val="Paragraphedeliste"/>
+        <w:ind w:left="0"/>
+        <w:rPr>
+          <w:lang w:val="en-US"/>
+        </w:rPr>
+      </w:pPr>
+      <w:r>
+        <w:rPr>
+          <w:noProof/>
+          <w:lang w:eastAsia="fr-CH"/>
+        </w:rPr>
+        <w:lastRenderedPageBreak/>
+        <w:drawing>
+          <wp:inline distT="0" distB="0" distL="0" distR="0" wp14:anchorId="128FF44B" wp14:editId="105C2F49">
+            <wp:extent cx="6390640" cy="3950970"/>
+            <wp:effectExtent l="0" t="0" r="0" b="0"/>
+            <wp:docPr id="7" name="Image 7"/>
+            <wp:cNvGraphicFramePr>
+              <a:graphicFrameLocks xmlns:a="http://schemas.openxmlformats.org/drawingml/2006/main" noChangeAspect="1"/>
+            </wp:cNvGraphicFramePr>
+            <a:graphic xmlns:a="http://schemas.openxmlformats.org/drawingml/2006/main">
+              <a:graphicData uri="http://schemas.openxmlformats.org/drawingml/2006/picture">
+                <pic:pic xmlns:pic="http://schemas.openxmlformats.org/drawingml/2006/picture">
+                  <pic:nvPicPr>
+                    <pic:cNvPr id="1" name=""/>
+                    <pic:cNvPicPr/>
+                  </pic:nvPicPr>
+                  <pic:blipFill>
+                    <a:blip r:embed="rId12"/>
+                    <a:stretch>
+                      <a:fillRect/>
+                    </a:stretch>
+                  </pic:blipFill>
+                  <pic:spPr>
+                    <a:xfrm>
+                      <a:off x="0" y="0"/>
                       <a:ext cx="6390640" cy="3950970"/>
                     </a:xfrm>
                     <a:prstGeom prst="rect">
@@ -819,6 +901,7 @@
           <w:b/>
           <w:color w:val="70AD47" w:themeColor="accent6"/>
         </w:rPr>
+        <w:lastRenderedPageBreak/>
         <w:tab/>
       </w:r>
       <w:r>
@@ -842,7 +925,7 @@
                     <pic:cNvPicPr/>
                   </pic:nvPicPr>
                   <pic:blipFill>
-                    <a:blip r:embed="rId11"/>
+                    <a:blip r:embed="rId13"/>
                     <a:stretch>
                       <a:fillRect/>
                     </a:stretch>
@@ -1059,7 +1142,7 @@
                     <pic:cNvPicPr/>
                   </pic:nvPicPr>
                   <pic:blipFill>
-                    <a:blip r:embed="rId12"/>
+                    <a:blip r:embed="rId14"/>
                     <a:stretch>
                       <a:fillRect/>
                     </a:stretch>
@@ -1198,22 +1281,7 @@
         </w:numPr>
       </w:pPr>
       <w:r>
-        <w:t xml:space="preserve">Saisie </w:t>
-      </w:r>
-      <w:r>
-        <w:t>incorrecte</w:t>
-      </w:r>
-      <w:r>
-        <w:t xml:space="preserve"> </w:t>
-      </w:r>
-      <w:r>
-        <w:t>des</w:t>
-      </w:r>
-      <w:r>
-        <w:t xml:space="preserve"> données </w:t>
-      </w:r>
-      <w:r>
-        <w:t>du formulaire</w:t>
+        <w:t>Saisie incorrecte des données du formulaire</w:t>
       </w:r>
     </w:p>
     <w:p>
@@ -1240,10 +1308,7 @@
         <w:t>Comportement attendu</w:t>
       </w:r>
       <w:r>
-        <w:t> :</w:t>
-      </w:r>
-      <w:r>
-        <w:t xml:space="preserve">  Si l’utilisateur ne renseigne pas tous les champs obligatoires, </w:t>
+        <w:t xml:space="preserve"> :  Si l’utilisateur ne renseigne pas tous les champs obligatoires, </w:t>
       </w:r>
       <w:r>
         <w:t xml:space="preserve">le message </w:t>
@@ -1304,7 +1369,6 @@
         <w:rPr>
           <w:u w:val="single"/>
         </w:rPr>
-        <w:lastRenderedPageBreak/>
         <w:t>Screenshot du test effectué</w:t>
       </w:r>
       <w:r>
@@ -1322,333 +1386,12 @@
           <w:noProof/>
           <w:lang w:eastAsia="fr-CH"/>
         </w:rPr>
+        <w:lastRenderedPageBreak/>
         <w:drawing>
           <wp:inline distT="0" distB="0" distL="0" distR="0" wp14:anchorId="1F1BF755" wp14:editId="56CEF7B6">
             <wp:extent cx="6390640" cy="3425190"/>
             <wp:effectExtent l="0" t="0" r="0" b="3810"/>
             <wp:docPr id="14" name="Image 14"/>
-            <wp:cNvGraphicFramePr>
-              <a:graphicFrameLocks xmlns:a="http://schemas.openxmlformats.org/drawingml/2006/main" noChangeAspect="1"/>
-            </wp:cNvGraphicFramePr>
-            <a:graphic xmlns:a="http://schemas.openxmlformats.org/drawingml/2006/main">
-              <a:graphicData uri="http://schemas.openxmlformats.org/drawingml/2006/picture">
-                <pic:pic xmlns:pic="http://schemas.openxmlformats.org/drawingml/2006/picture">
-                  <pic:nvPicPr>
-                    <pic:cNvPr id="1" name=""/>
-                    <pic:cNvPicPr/>
-                  </pic:nvPicPr>
-                  <pic:blipFill>
-                    <a:blip r:embed="rId13"/>
-                    <a:stretch>
-                      <a:fillRect/>
-                    </a:stretch>
-                  </pic:blipFill>
-                  <pic:spPr>
-                    <a:xfrm>
-                      <a:off x="0" y="0"/>
-                      <a:ext cx="6390640" cy="3425190"/>
-                    </a:xfrm>
-                    <a:prstGeom prst="rect">
-                      <a:avLst/>
-                    </a:prstGeom>
-                  </pic:spPr>
-                </pic:pic>
-              </a:graphicData>
-            </a:graphic>
-          </wp:inline>
-        </w:drawing>
-      </w:r>
-    </w:p>
-    <w:p>
-      <w:pPr>
-        <w:pStyle w:val="Paragraphedeliste"/>
-        <w:ind w:left="0"/>
-        <w:jc w:val="center"/>
-      </w:pPr>
-      <w:r>
-        <w:rPr>
-          <w:rFonts w:ascii="Verdana" w:hAnsi="Verdana" w:cs="Arial"/>
-          <w:sz w:val="14"/>
-          <w:szCs w:val="14"/>
-          <w:u w:val="single"/>
-        </w:rPr>
-        <w:t>Remplissage du formulaire avec le champ Last name laissé vide</w:t>
-      </w:r>
-    </w:p>
-    <w:p>
-      <w:pPr>
-        <w:pStyle w:val="Paragraphedeliste"/>
-        <w:ind w:left="0"/>
-      </w:pPr>
-    </w:p>
-    <w:p>
-      <w:pPr>
-        <w:pStyle w:val="Paragraphedeliste"/>
-        <w:ind w:left="0"/>
-      </w:pPr>
-    </w:p>
-    <w:p>
-      <w:pPr>
-        <w:pStyle w:val="Paragraphedeliste"/>
-        <w:ind w:left="0"/>
-      </w:pPr>
-    </w:p>
-    <w:p>
-      <w:pPr>
-        <w:pStyle w:val="Paragraphedeliste"/>
-        <w:spacing w:line="240" w:lineRule="auto"/>
-        <w:ind w:left="0"/>
-      </w:pPr>
-      <w:r>
-        <w:rPr>
-          <w:u w:val="single"/>
-        </w:rPr>
-        <w:t>Résultat obtenu</w:t>
-      </w:r>
-      <w:r>
-        <w:t xml:space="preserve"> : </w:t>
-      </w:r>
-    </w:p>
-    <w:p>
-      <w:pPr>
-        <w:pStyle w:val="Paragraphedeliste"/>
-        <w:spacing w:line="240" w:lineRule="auto"/>
-        <w:ind w:left="0"/>
-      </w:pPr>
-    </w:p>
-    <w:p>
-      <w:pPr>
-        <w:pStyle w:val="Paragraphedeliste"/>
-        <w:spacing w:line="240" w:lineRule="auto"/>
-        <w:ind w:left="0"/>
-      </w:pPr>
-      <w:r>
-        <w:rPr>
-          <w:noProof/>
-          <w:lang w:eastAsia="fr-CH"/>
-        </w:rPr>
-        <w:drawing>
-          <wp:inline distT="0" distB="0" distL="0" distR="0" wp14:anchorId="53D25E53" wp14:editId="0A4638AF">
-            <wp:extent cx="6390640" cy="4084955"/>
-            <wp:effectExtent l="0" t="0" r="0" b="0"/>
-            <wp:docPr id="13" name="Image 13"/>
-            <wp:cNvGraphicFramePr>
-              <a:graphicFrameLocks xmlns:a="http://schemas.openxmlformats.org/drawingml/2006/main" noChangeAspect="1"/>
-            </wp:cNvGraphicFramePr>
-            <a:graphic xmlns:a="http://schemas.openxmlformats.org/drawingml/2006/main">
-              <a:graphicData uri="http://schemas.openxmlformats.org/drawingml/2006/picture">
-                <pic:pic xmlns:pic="http://schemas.openxmlformats.org/drawingml/2006/picture">
-                  <pic:nvPicPr>
-                    <pic:cNvPr id="1" name=""/>
-                    <pic:cNvPicPr/>
-                  </pic:nvPicPr>
-                  <pic:blipFill>
-                    <a:blip r:embed="rId14"/>
-                    <a:stretch>
-                      <a:fillRect/>
-                    </a:stretch>
-                  </pic:blipFill>
-                  <pic:spPr>
-                    <a:xfrm>
-                      <a:off x="0" y="0"/>
-                      <a:ext cx="6390640" cy="4084955"/>
-                    </a:xfrm>
-                    <a:prstGeom prst="rect">
-                      <a:avLst/>
-                    </a:prstGeom>
-                  </pic:spPr>
-                </pic:pic>
-              </a:graphicData>
-            </a:graphic>
-          </wp:inline>
-        </w:drawing>
-      </w:r>
-    </w:p>
-    <w:p>
-      <w:pPr>
-        <w:pStyle w:val="Paragraphedeliste"/>
-        <w:ind w:left="0"/>
-        <w:jc w:val="center"/>
-        <w:rPr>
-          <w:rFonts w:ascii="Verdana" w:hAnsi="Verdana" w:cs="Arial"/>
-          <w:sz w:val="14"/>
-          <w:szCs w:val="14"/>
-          <w:u w:val="single"/>
-        </w:rPr>
-      </w:pPr>
-      <w:r>
-        <w:rPr>
-          <w:rFonts w:ascii="Verdana" w:hAnsi="Verdana" w:cs="Arial"/>
-          <w:sz w:val="14"/>
-          <w:szCs w:val="14"/>
-          <w:u w:val="single"/>
-        </w:rPr>
-        <w:t>Résultat obtenu à cause du champ Last name laissé vide</w:t>
-      </w:r>
-    </w:p>
-    <w:p>
-      <w:pPr>
-        <w:pStyle w:val="Paragraphedeliste"/>
-        <w:spacing w:line="240" w:lineRule="auto"/>
-        <w:ind w:left="0"/>
-      </w:pPr>
-    </w:p>
-    <w:p>
-      <w:pPr>
-        <w:pStyle w:val="Paragraphedeliste"/>
-        <w:spacing w:line="240" w:lineRule="auto"/>
-        <w:ind w:left="0"/>
-      </w:pPr>
-    </w:p>
-    <w:p>
-      <w:pPr>
-        <w:pStyle w:val="Paragraphedeliste"/>
-        <w:spacing w:line="240" w:lineRule="auto"/>
-        <w:ind w:left="0"/>
-        <w:rPr>
-          <w:u w:val="single"/>
-        </w:rPr>
-      </w:pPr>
-      <w:r>
-        <w:rPr>
-          <w:u w:val="single"/>
-        </w:rPr>
-        <w:t>Bilan:</w:t>
-      </w:r>
-      <w:r>
-        <w:t xml:space="preserve">  </w:t>
-      </w:r>
-      <w:r>
-        <w:rPr>
-          <w:b/>
-          <w:color w:val="70AD47" w:themeColor="accent6"/>
-          <w:lang w:val="en-US"/>
-        </w:rPr>
-        <w:t>TEST OK</w:t>
-      </w:r>
-    </w:p>
-    <w:p>
-      <w:pPr>
-        <w:pStyle w:val="Paragraphedeliste"/>
-        <w:spacing w:line="240" w:lineRule="auto"/>
-        <w:ind w:left="0"/>
-      </w:pPr>
-    </w:p>
-    <w:p>
-      <w:pPr>
-        <w:pStyle w:val="Paragraphedeliste"/>
-        <w:ind w:left="1080"/>
-      </w:pPr>
-    </w:p>
-    <w:p>
-      <w:pPr>
-        <w:pStyle w:val="Paragraphedeliste"/>
-        <w:ind w:left="1080"/>
-      </w:pPr>
-    </w:p>
-    <w:p>
-      <w:pPr>
-        <w:pStyle w:val="Paragraphedeliste"/>
-        <w:numPr>
-          <w:ilvl w:val="0"/>
-          <w:numId w:val="5"/>
-        </w:numPr>
-      </w:pPr>
-      <w:r>
-        <w:t>Saisie incorrecte du mot de passe</w:t>
-      </w:r>
-    </w:p>
-    <w:p>
-      <w:pPr>
-        <w:pStyle w:val="Paragraphedeliste"/>
-        <w:ind w:left="1080"/>
-      </w:pPr>
-    </w:p>
-    <w:p>
-      <w:pPr>
-        <w:pStyle w:val="Paragraphedeliste"/>
-        <w:ind w:left="0"/>
-      </w:pPr>
-      <w:r>
-        <w:rPr>
-          <w:u w:val="single"/>
-        </w:rPr>
-        <w:t>Comportement attendu</w:t>
-      </w:r>
-      <w:r>
-        <w:t xml:space="preserve"> :  </w:t>
-      </w:r>
-      <w:r>
-        <w:t xml:space="preserve">Dans le formulaire d’inscription, l’utilisateur doit </w:t>
-      </w:r>
-      <w:r>
-        <w:t>repéter son mot de passe afin de s’assurer qu’il le connait. En entrant deux mots de passe différents, le message « </w:t>
-      </w:r>
-      <w:r>
-        <w:t>The passwords you en</w:t>
-      </w:r>
-      <w:r>
-        <w:t>tered don't match, please retry » devrait s’afficher.</w:t>
-      </w:r>
-    </w:p>
-    <w:p>
-      <w:pPr>
-        <w:pStyle w:val="Paragraphedeliste"/>
-        <w:ind w:left="0"/>
-      </w:pPr>
-    </w:p>
-    <w:p>
-      <w:pPr>
-        <w:pStyle w:val="Paragraphedeliste"/>
-        <w:spacing w:line="240" w:lineRule="auto"/>
-        <w:ind w:left="0"/>
-        <w:rPr>
-          <w:lang w:val="en-US"/>
-        </w:rPr>
-      </w:pPr>
-      <w:r>
-        <w:rPr>
-          <w:u w:val="single"/>
-          <w:lang w:val="en-US"/>
-        </w:rPr>
-        <w:t>Screenshot du test effectué</w:t>
-      </w:r>
-      <w:r>
-        <w:rPr>
-          <w:lang w:val="en-US"/>
-        </w:rPr>
-        <w:t xml:space="preserve"> : </w:t>
-      </w:r>
-    </w:p>
-    <w:p>
-      <w:pPr>
-        <w:pStyle w:val="Paragraphedeliste"/>
-        <w:spacing w:line="240" w:lineRule="auto"/>
-        <w:ind w:left="0"/>
-        <w:rPr>
-          <w:lang w:val="en-US"/>
-        </w:rPr>
-      </w:pPr>
-    </w:p>
-    <w:p>
-      <w:pPr>
-        <w:pStyle w:val="Paragraphedeliste"/>
-        <w:spacing w:line="240" w:lineRule="auto"/>
-        <w:ind w:left="0"/>
-        <w:rPr>
-          <w:lang w:val="en-US"/>
-        </w:rPr>
-      </w:pPr>
-      <w:r>
-        <w:rPr>
-          <w:noProof/>
-          <w:lang w:eastAsia="fr-CH"/>
-        </w:rPr>
-        <w:drawing>
-          <wp:inline distT="0" distB="0" distL="0" distR="0" wp14:anchorId="64A05681" wp14:editId="4E996C59">
-            <wp:extent cx="6390640" cy="3589020"/>
-            <wp:effectExtent l="0" t="0" r="0" b="0"/>
-            <wp:docPr id="15" name="Image 15"/>
             <wp:cNvGraphicFramePr>
               <a:graphicFrameLocks xmlns:a="http://schemas.openxmlformats.org/drawingml/2006/main" noChangeAspect="1"/>
             </wp:cNvGraphicFramePr>
@@ -1668,7 +1411,7 @@
                   <pic:spPr>
                     <a:xfrm>
                       <a:off x="0" y="0"/>
-                      <a:ext cx="6390640" cy="3589020"/>
+                      <a:ext cx="6390640" cy="3425190"/>
                     </a:xfrm>
                     <a:prstGeom prst="rect">
                       <a:avLst/>
@@ -1686,155 +1429,48 @@
         <w:pStyle w:val="Paragraphedeliste"/>
         <w:ind w:left="0"/>
         <w:jc w:val="center"/>
+      </w:pPr>
+      <w:r>
         <w:rPr>
           <w:rFonts w:ascii="Verdana" w:hAnsi="Verdana" w:cs="Arial"/>
           <w:sz w:val="14"/>
           <w:szCs w:val="14"/>
           <w:u w:val="single"/>
         </w:rPr>
-      </w:pPr>
-      <w:r>
-        <w:rPr>
-          <w:lang w:val="en-US"/>
-        </w:rPr>
-        <w:tab/>
-      </w:r>
-      <w:r>
-        <w:rPr>
-          <w:rFonts w:ascii="Verdana" w:hAnsi="Verdana" w:cs="Arial"/>
-          <w:sz w:val="14"/>
-          <w:szCs w:val="14"/>
-          <w:u w:val="single"/>
-        </w:rPr>
-        <w:t>Formulaire rempli avec deux mots de passe différents</w:t>
-      </w:r>
-    </w:p>
-    <w:p>
-      <w:pPr>
-        <w:pStyle w:val="Paragraphedeliste"/>
-        <w:spacing w:line="240" w:lineRule="auto"/>
-        <w:ind w:left="0"/>
-      </w:pPr>
-    </w:p>
-    <w:p>
-      <w:pPr>
-        <w:pStyle w:val="Paragraphedeliste"/>
-        <w:spacing w:line="240" w:lineRule="auto"/>
-        <w:ind w:left="0"/>
-      </w:pPr>
-    </w:p>
-    <w:p>
-      <w:pPr>
-        <w:pStyle w:val="Paragraphedeliste"/>
-        <w:spacing w:line="240" w:lineRule="auto"/>
-        <w:ind w:left="0"/>
-      </w:pPr>
-    </w:p>
-    <w:p>
-      <w:pPr>
-        <w:pStyle w:val="Paragraphedeliste"/>
-        <w:spacing w:line="240" w:lineRule="auto"/>
-        <w:ind w:left="0"/>
-      </w:pPr>
-    </w:p>
-    <w:p>
-      <w:pPr>
-        <w:pStyle w:val="Paragraphedeliste"/>
-        <w:spacing w:line="240" w:lineRule="auto"/>
-        <w:ind w:left="0"/>
-      </w:pPr>
-    </w:p>
-    <w:p>
-      <w:pPr>
-        <w:pStyle w:val="Paragraphedeliste"/>
-        <w:spacing w:line="240" w:lineRule="auto"/>
-        <w:ind w:left="0"/>
-      </w:pPr>
-    </w:p>
-    <w:p>
-      <w:pPr>
-        <w:pStyle w:val="Paragraphedeliste"/>
-        <w:spacing w:line="240" w:lineRule="auto"/>
-        <w:ind w:left="0"/>
-      </w:pPr>
-    </w:p>
-    <w:p>
-      <w:pPr>
-        <w:pStyle w:val="Paragraphedeliste"/>
-        <w:spacing w:line="240" w:lineRule="auto"/>
-        <w:ind w:left="0"/>
-      </w:pPr>
-    </w:p>
-    <w:p>
-      <w:pPr>
-        <w:pStyle w:val="Paragraphedeliste"/>
-        <w:spacing w:line="240" w:lineRule="auto"/>
-        <w:ind w:left="0"/>
-      </w:pPr>
-    </w:p>
-    <w:p>
-      <w:pPr>
-        <w:pStyle w:val="Paragraphedeliste"/>
-        <w:spacing w:line="240" w:lineRule="auto"/>
-        <w:ind w:left="0"/>
-      </w:pPr>
-    </w:p>
-    <w:p>
-      <w:pPr>
-        <w:pStyle w:val="Paragraphedeliste"/>
-        <w:spacing w:line="240" w:lineRule="auto"/>
-        <w:ind w:left="0"/>
-      </w:pPr>
-    </w:p>
-    <w:p>
-      <w:pPr>
-        <w:pStyle w:val="Paragraphedeliste"/>
-        <w:spacing w:line="240" w:lineRule="auto"/>
-        <w:ind w:left="0"/>
-      </w:pPr>
-    </w:p>
-    <w:p>
-      <w:pPr>
-        <w:pStyle w:val="Paragraphedeliste"/>
-        <w:spacing w:line="240" w:lineRule="auto"/>
-        <w:ind w:left="0"/>
-      </w:pPr>
-    </w:p>
-    <w:p>
-      <w:pPr>
-        <w:pStyle w:val="Paragraphedeliste"/>
-        <w:spacing w:line="240" w:lineRule="auto"/>
-        <w:ind w:left="0"/>
-      </w:pPr>
-    </w:p>
-    <w:p>
-      <w:pPr>
-        <w:pStyle w:val="Paragraphedeliste"/>
-        <w:spacing w:line="240" w:lineRule="auto"/>
-        <w:ind w:left="0"/>
-      </w:pPr>
-    </w:p>
-    <w:p>
-      <w:pPr>
-        <w:pStyle w:val="Paragraphedeliste"/>
-        <w:spacing w:line="240" w:lineRule="auto"/>
-        <w:ind w:left="0"/>
-        <w:rPr>
-          <w:lang w:val="en-US"/>
-        </w:rPr>
-      </w:pPr>
-      <w:r>
-        <w:rPr>
-          <w:u w:val="single"/>
-          <w:lang w:val="en-US"/>
-        </w:rPr>
-        <w:lastRenderedPageBreak/>
+        <w:t>Remplissage du formulaire avec le champ Last name laissé vide</w:t>
+      </w:r>
+    </w:p>
+    <w:p>
+      <w:pPr>
+        <w:pStyle w:val="Paragraphedeliste"/>
+        <w:ind w:left="0"/>
+      </w:pPr>
+    </w:p>
+    <w:p>
+      <w:pPr>
+        <w:pStyle w:val="Paragraphedeliste"/>
+        <w:ind w:left="0"/>
+      </w:pPr>
+    </w:p>
+    <w:p>
+      <w:pPr>
+        <w:pStyle w:val="Paragraphedeliste"/>
+        <w:ind w:left="0"/>
+      </w:pPr>
+    </w:p>
+    <w:p>
+      <w:pPr>
+        <w:pStyle w:val="Paragraphedeliste"/>
+        <w:spacing w:line="240" w:lineRule="auto"/>
+        <w:ind w:left="0"/>
+      </w:pPr>
+      <w:r>
+        <w:rPr>
+          <w:u w:val="single"/>
+        </w:rPr>
         <w:t>Résultat obtenu</w:t>
       </w:r>
       <w:r>
-        <w:rPr>
-          <w:lang w:val="en-US"/>
-        </w:rPr>
         <w:t xml:space="preserve"> : </w:t>
       </w:r>
     </w:p>
@@ -1843,19 +1479,13 @@
         <w:pStyle w:val="Paragraphedeliste"/>
         <w:spacing w:line="240" w:lineRule="auto"/>
         <w:ind w:left="0"/>
-        <w:rPr>
-          <w:lang w:val="en-US"/>
-        </w:rPr>
-      </w:pPr>
-    </w:p>
-    <w:p>
-      <w:pPr>
-        <w:pStyle w:val="Paragraphedeliste"/>
-        <w:spacing w:line="240" w:lineRule="auto"/>
-        <w:ind w:left="0"/>
-        <w:rPr>
-          <w:u w:val="single"/>
-        </w:rPr>
+      </w:pPr>
+    </w:p>
+    <w:p>
+      <w:pPr>
+        <w:pStyle w:val="Paragraphedeliste"/>
+        <w:spacing w:line="240" w:lineRule="auto"/>
+        <w:ind w:left="0"/>
       </w:pPr>
       <w:r>
         <w:rPr>
@@ -1863,10 +1493,10 @@
           <w:lang w:eastAsia="fr-CH"/>
         </w:rPr>
         <w:drawing>
-          <wp:inline distT="0" distB="0" distL="0" distR="0" wp14:anchorId="02DF3EB6" wp14:editId="53E7CA1B">
-            <wp:extent cx="6390640" cy="4067175"/>
-            <wp:effectExtent l="0" t="0" r="0" b="9525"/>
-            <wp:docPr id="17" name="Image 17"/>
+          <wp:inline distT="0" distB="0" distL="0" distR="0" wp14:anchorId="53D25E53" wp14:editId="0A4638AF">
+            <wp:extent cx="6390640" cy="4084955"/>
+            <wp:effectExtent l="0" t="0" r="0" b="0"/>
+            <wp:docPr id="13" name="Image 13"/>
             <wp:cNvGraphicFramePr>
               <a:graphicFrameLocks xmlns:a="http://schemas.openxmlformats.org/drawingml/2006/main" noChangeAspect="1"/>
             </wp:cNvGraphicFramePr>
@@ -1886,6 +1516,476 @@
                   <pic:spPr>
                     <a:xfrm>
                       <a:off x="0" y="0"/>
+                      <a:ext cx="6390640" cy="4084955"/>
+                    </a:xfrm>
+                    <a:prstGeom prst="rect">
+                      <a:avLst/>
+                    </a:prstGeom>
+                  </pic:spPr>
+                </pic:pic>
+              </a:graphicData>
+            </a:graphic>
+          </wp:inline>
+        </w:drawing>
+      </w:r>
+    </w:p>
+    <w:p>
+      <w:pPr>
+        <w:pStyle w:val="Paragraphedeliste"/>
+        <w:ind w:left="0"/>
+        <w:jc w:val="center"/>
+        <w:rPr>
+          <w:rFonts w:ascii="Verdana" w:hAnsi="Verdana" w:cs="Arial"/>
+          <w:sz w:val="14"/>
+          <w:szCs w:val="14"/>
+          <w:u w:val="single"/>
+        </w:rPr>
+      </w:pPr>
+      <w:r>
+        <w:rPr>
+          <w:rFonts w:ascii="Verdana" w:hAnsi="Verdana" w:cs="Arial"/>
+          <w:sz w:val="14"/>
+          <w:szCs w:val="14"/>
+          <w:u w:val="single"/>
+        </w:rPr>
+        <w:t>Résultat obtenu à cause du champ Last name laissé vide</w:t>
+      </w:r>
+    </w:p>
+    <w:p>
+      <w:pPr>
+        <w:pStyle w:val="Paragraphedeliste"/>
+        <w:spacing w:line="240" w:lineRule="auto"/>
+        <w:ind w:left="0"/>
+      </w:pPr>
+    </w:p>
+    <w:p>
+      <w:pPr>
+        <w:pStyle w:val="Paragraphedeliste"/>
+        <w:spacing w:line="240" w:lineRule="auto"/>
+        <w:ind w:left="0"/>
+      </w:pPr>
+    </w:p>
+    <w:p>
+      <w:pPr>
+        <w:pStyle w:val="Paragraphedeliste"/>
+        <w:spacing w:line="240" w:lineRule="auto"/>
+        <w:ind w:left="0"/>
+        <w:rPr>
+          <w:u w:val="single"/>
+        </w:rPr>
+      </w:pPr>
+      <w:r>
+        <w:rPr>
+          <w:u w:val="single"/>
+        </w:rPr>
+        <w:t>Bilan:</w:t>
+      </w:r>
+      <w:r>
+        <w:t xml:space="preserve">  </w:t>
+      </w:r>
+      <w:r>
+        <w:rPr>
+          <w:b/>
+          <w:color w:val="70AD47" w:themeColor="accent6"/>
+          <w:lang w:val="en-US"/>
+        </w:rPr>
+        <w:t>TEST OK</w:t>
+      </w:r>
+    </w:p>
+    <w:p>
+      <w:pPr>
+        <w:pStyle w:val="Paragraphedeliste"/>
+        <w:spacing w:line="240" w:lineRule="auto"/>
+        <w:ind w:left="0"/>
+      </w:pPr>
+    </w:p>
+    <w:p>
+      <w:pPr>
+        <w:pStyle w:val="Paragraphedeliste"/>
+        <w:ind w:left="1080"/>
+      </w:pPr>
+    </w:p>
+    <w:p>
+      <w:pPr>
+        <w:pStyle w:val="Paragraphedeliste"/>
+        <w:ind w:left="1080"/>
+      </w:pPr>
+    </w:p>
+    <w:p>
+      <w:pPr>
+        <w:pStyle w:val="Paragraphedeliste"/>
+        <w:numPr>
+          <w:ilvl w:val="0"/>
+          <w:numId w:val="5"/>
+        </w:numPr>
+      </w:pPr>
+      <w:r>
+        <w:t>Saisie incorrecte du mot de passe</w:t>
+      </w:r>
+    </w:p>
+    <w:p>
+      <w:pPr>
+        <w:pStyle w:val="Paragraphedeliste"/>
+        <w:ind w:left="1080"/>
+      </w:pPr>
+    </w:p>
+    <w:p>
+      <w:pPr>
+        <w:pStyle w:val="Paragraphedeliste"/>
+        <w:ind w:left="0"/>
+      </w:pPr>
+      <w:r>
+        <w:rPr>
+          <w:u w:val="single"/>
+        </w:rPr>
+        <w:t>Comportement attendu</w:t>
+      </w:r>
+      <w:r>
+        <w:t xml:space="preserve"> :  </w:t>
+      </w:r>
+      <w:r>
+        <w:t xml:space="preserve">Dans le formulaire d’inscription, l’utilisateur doit </w:t>
+      </w:r>
+      <w:r>
+        <w:t>repéter son mot de passe afin de s’assurer qu’il le connait. En entrant deux mots de passe différents, le message « </w:t>
+      </w:r>
+      <w:r>
+        <w:t>The passwords you en</w:t>
+      </w:r>
+      <w:r>
+        <w:t>tered don't match, please retry » devrait s’afficher.</w:t>
+      </w:r>
+    </w:p>
+    <w:p>
+      <w:pPr>
+        <w:pStyle w:val="Paragraphedeliste"/>
+        <w:ind w:left="0"/>
+      </w:pPr>
+    </w:p>
+    <w:p>
+      <w:pPr>
+        <w:pStyle w:val="Paragraphedeliste"/>
+        <w:spacing w:line="240" w:lineRule="auto"/>
+        <w:ind w:left="0"/>
+        <w:rPr>
+          <w:lang w:val="en-US"/>
+        </w:rPr>
+      </w:pPr>
+      <w:r>
+        <w:rPr>
+          <w:u w:val="single"/>
+          <w:lang w:val="en-US"/>
+        </w:rPr>
+        <w:t>Screenshot du test effectué</w:t>
+      </w:r>
+      <w:r>
+        <w:rPr>
+          <w:lang w:val="en-US"/>
+        </w:rPr>
+        <w:t xml:space="preserve"> : </w:t>
+      </w:r>
+    </w:p>
+    <w:p>
+      <w:pPr>
+        <w:pStyle w:val="Paragraphedeliste"/>
+        <w:spacing w:line="240" w:lineRule="auto"/>
+        <w:ind w:left="0"/>
+        <w:rPr>
+          <w:lang w:val="en-US"/>
+        </w:rPr>
+      </w:pPr>
+    </w:p>
+    <w:p>
+      <w:pPr>
+        <w:pStyle w:val="Paragraphedeliste"/>
+        <w:spacing w:line="240" w:lineRule="auto"/>
+        <w:ind w:left="0"/>
+        <w:rPr>
+          <w:lang w:val="en-US"/>
+        </w:rPr>
+      </w:pPr>
+      <w:r>
+        <w:rPr>
+          <w:noProof/>
+          <w:lang w:eastAsia="fr-CH"/>
+        </w:rPr>
+        <w:drawing>
+          <wp:inline distT="0" distB="0" distL="0" distR="0" wp14:anchorId="64A05681" wp14:editId="4E996C59">
+            <wp:extent cx="6390640" cy="3589020"/>
+            <wp:effectExtent l="0" t="0" r="0" b="0"/>
+            <wp:docPr id="15" name="Image 15"/>
+            <wp:cNvGraphicFramePr>
+              <a:graphicFrameLocks xmlns:a="http://schemas.openxmlformats.org/drawingml/2006/main" noChangeAspect="1"/>
+            </wp:cNvGraphicFramePr>
+            <a:graphic xmlns:a="http://schemas.openxmlformats.org/drawingml/2006/main">
+              <a:graphicData uri="http://schemas.openxmlformats.org/drawingml/2006/picture">
+                <pic:pic xmlns:pic="http://schemas.openxmlformats.org/drawingml/2006/picture">
+                  <pic:nvPicPr>
+                    <pic:cNvPr id="1" name=""/>
+                    <pic:cNvPicPr/>
+                  </pic:nvPicPr>
+                  <pic:blipFill>
+                    <a:blip r:embed="rId17"/>
+                    <a:stretch>
+                      <a:fillRect/>
+                    </a:stretch>
+                  </pic:blipFill>
+                  <pic:spPr>
+                    <a:xfrm>
+                      <a:off x="0" y="0"/>
+                      <a:ext cx="6390640" cy="3589020"/>
+                    </a:xfrm>
+                    <a:prstGeom prst="rect">
+                      <a:avLst/>
+                    </a:prstGeom>
+                  </pic:spPr>
+                </pic:pic>
+              </a:graphicData>
+            </a:graphic>
+          </wp:inline>
+        </w:drawing>
+      </w:r>
+    </w:p>
+    <w:p>
+      <w:pPr>
+        <w:pStyle w:val="Paragraphedeliste"/>
+        <w:ind w:left="0"/>
+        <w:jc w:val="center"/>
+        <w:rPr>
+          <w:rFonts w:ascii="Verdana" w:hAnsi="Verdana" w:cs="Arial"/>
+          <w:sz w:val="14"/>
+          <w:szCs w:val="14"/>
+          <w:u w:val="single"/>
+        </w:rPr>
+      </w:pPr>
+      <w:r>
+        <w:rPr>
+          <w:lang w:val="en-US"/>
+        </w:rPr>
+        <w:tab/>
+      </w:r>
+      <w:r>
+        <w:rPr>
+          <w:rFonts w:ascii="Verdana" w:hAnsi="Verdana" w:cs="Arial"/>
+          <w:sz w:val="14"/>
+          <w:szCs w:val="14"/>
+          <w:u w:val="single"/>
+        </w:rPr>
+        <w:t>Formulaire rempli avec deux mots de passe différents</w:t>
+      </w:r>
+    </w:p>
+    <w:p>
+      <w:pPr>
+        <w:pStyle w:val="Paragraphedeliste"/>
+        <w:spacing w:line="240" w:lineRule="auto"/>
+        <w:ind w:left="0"/>
+      </w:pPr>
+    </w:p>
+    <w:p>
+      <w:pPr>
+        <w:pStyle w:val="Paragraphedeliste"/>
+        <w:spacing w:line="240" w:lineRule="auto"/>
+        <w:ind w:left="0"/>
+      </w:pPr>
+    </w:p>
+    <w:p>
+      <w:pPr>
+        <w:pStyle w:val="Paragraphedeliste"/>
+        <w:spacing w:line="240" w:lineRule="auto"/>
+        <w:ind w:left="0"/>
+      </w:pPr>
+    </w:p>
+    <w:p>
+      <w:pPr>
+        <w:pStyle w:val="Paragraphedeliste"/>
+        <w:spacing w:line="240" w:lineRule="auto"/>
+        <w:ind w:left="0"/>
+      </w:pPr>
+    </w:p>
+    <w:p>
+      <w:pPr>
+        <w:pStyle w:val="Paragraphedeliste"/>
+        <w:spacing w:line="240" w:lineRule="auto"/>
+        <w:ind w:left="0"/>
+      </w:pPr>
+    </w:p>
+    <w:p>
+      <w:pPr>
+        <w:pStyle w:val="Paragraphedeliste"/>
+        <w:spacing w:line="240" w:lineRule="auto"/>
+        <w:ind w:left="0"/>
+      </w:pPr>
+    </w:p>
+    <w:p>
+      <w:pPr>
+        <w:pStyle w:val="Paragraphedeliste"/>
+        <w:spacing w:line="240" w:lineRule="auto"/>
+        <w:ind w:left="0"/>
+      </w:pPr>
+    </w:p>
+    <w:p>
+      <w:pPr>
+        <w:pStyle w:val="Paragraphedeliste"/>
+        <w:spacing w:line="240" w:lineRule="auto"/>
+        <w:ind w:left="0"/>
+      </w:pPr>
+    </w:p>
+    <w:p>
+      <w:pPr>
+        <w:pStyle w:val="Paragraphedeliste"/>
+        <w:spacing w:line="240" w:lineRule="auto"/>
+        <w:ind w:left="0"/>
+      </w:pPr>
+    </w:p>
+    <w:p>
+      <w:pPr>
+        <w:pStyle w:val="Paragraphedeliste"/>
+        <w:spacing w:line="240" w:lineRule="auto"/>
+        <w:ind w:left="0"/>
+      </w:pPr>
+    </w:p>
+    <w:p>
+      <w:pPr>
+        <w:pStyle w:val="Paragraphedeliste"/>
+        <w:spacing w:line="240" w:lineRule="auto"/>
+        <w:ind w:left="0"/>
+      </w:pPr>
+    </w:p>
+    <w:p>
+      <w:pPr>
+        <w:pStyle w:val="Paragraphedeliste"/>
+        <w:spacing w:line="240" w:lineRule="auto"/>
+        <w:ind w:left="0"/>
+      </w:pPr>
+    </w:p>
+    <w:p>
+      <w:pPr>
+        <w:pStyle w:val="Paragraphedeliste"/>
+        <w:spacing w:line="240" w:lineRule="auto"/>
+        <w:ind w:left="0"/>
+      </w:pPr>
+    </w:p>
+    <w:p>
+      <w:pPr>
+        <w:pStyle w:val="Paragraphedeliste"/>
+        <w:spacing w:line="240" w:lineRule="auto"/>
+        <w:ind w:left="0"/>
+      </w:pPr>
+    </w:p>
+    <w:p>
+      <w:pPr>
+        <w:pStyle w:val="Paragraphedeliste"/>
+        <w:spacing w:line="240" w:lineRule="auto"/>
+        <w:ind w:left="0"/>
+      </w:pPr>
+    </w:p>
+    <w:p>
+      <w:pPr>
+        <w:pStyle w:val="Paragraphedeliste"/>
+        <w:spacing w:line="240" w:lineRule="auto"/>
+        <w:ind w:left="0"/>
+      </w:pPr>
+    </w:p>
+    <w:p>
+      <w:pPr>
+        <w:pStyle w:val="Paragraphedeliste"/>
+        <w:spacing w:line="240" w:lineRule="auto"/>
+        <w:ind w:left="0"/>
+      </w:pPr>
+    </w:p>
+    <w:p>
+      <w:pPr>
+        <w:pStyle w:val="Paragraphedeliste"/>
+        <w:spacing w:line="240" w:lineRule="auto"/>
+        <w:ind w:left="0"/>
+      </w:pPr>
+    </w:p>
+    <w:p>
+      <w:pPr>
+        <w:pStyle w:val="Paragraphedeliste"/>
+        <w:spacing w:line="240" w:lineRule="auto"/>
+        <w:ind w:left="0"/>
+      </w:pPr>
+    </w:p>
+    <w:p>
+      <w:pPr>
+        <w:pStyle w:val="Paragraphedeliste"/>
+        <w:spacing w:line="240" w:lineRule="auto"/>
+        <w:ind w:left="0"/>
+      </w:pPr>
+    </w:p>
+    <w:p>
+      <w:pPr>
+        <w:pStyle w:val="Paragraphedeliste"/>
+        <w:spacing w:line="240" w:lineRule="auto"/>
+        <w:ind w:left="0"/>
+        <w:rPr>
+          <w:lang w:val="en-US"/>
+        </w:rPr>
+      </w:pPr>
+      <w:r>
+        <w:rPr>
+          <w:u w:val="single"/>
+          <w:lang w:val="en-US"/>
+        </w:rPr>
+        <w:lastRenderedPageBreak/>
+        <w:t>Résultat obtenu</w:t>
+      </w:r>
+      <w:r>
+        <w:rPr>
+          <w:lang w:val="en-US"/>
+        </w:rPr>
+        <w:t xml:space="preserve"> : </w:t>
+      </w:r>
+    </w:p>
+    <w:p>
+      <w:pPr>
+        <w:pStyle w:val="Paragraphedeliste"/>
+        <w:spacing w:line="240" w:lineRule="auto"/>
+        <w:ind w:left="0"/>
+        <w:rPr>
+          <w:lang w:val="en-US"/>
+        </w:rPr>
+      </w:pPr>
+    </w:p>
+    <w:p>
+      <w:pPr>
+        <w:pStyle w:val="Paragraphedeliste"/>
+        <w:spacing w:line="240" w:lineRule="auto"/>
+        <w:ind w:left="0"/>
+        <w:rPr>
+          <w:u w:val="single"/>
+        </w:rPr>
+      </w:pPr>
+      <w:r>
+        <w:rPr>
+          <w:noProof/>
+          <w:lang w:eastAsia="fr-CH"/>
+        </w:rPr>
+        <w:drawing>
+          <wp:inline distT="0" distB="0" distL="0" distR="0" wp14:anchorId="02DF3EB6" wp14:editId="53E7CA1B">
+            <wp:extent cx="6390640" cy="4067175"/>
+            <wp:effectExtent l="0" t="0" r="0" b="9525"/>
+            <wp:docPr id="17" name="Image 17"/>
+            <wp:cNvGraphicFramePr>
+              <a:graphicFrameLocks xmlns:a="http://schemas.openxmlformats.org/drawingml/2006/main" noChangeAspect="1"/>
+            </wp:cNvGraphicFramePr>
+            <a:graphic xmlns:a="http://schemas.openxmlformats.org/drawingml/2006/main">
+              <a:graphicData uri="http://schemas.openxmlformats.org/drawingml/2006/picture">
+                <pic:pic xmlns:pic="http://schemas.openxmlformats.org/drawingml/2006/picture">
+                  <pic:nvPicPr>
+                    <pic:cNvPr id="1" name=""/>
+                    <pic:cNvPicPr/>
+                  </pic:nvPicPr>
+                  <pic:blipFill>
+                    <a:blip r:embed="rId18"/>
+                    <a:stretch>
+                      <a:fillRect/>
+                    </a:stretch>
+                  </pic:blipFill>
+                  <pic:spPr>
+                    <a:xfrm>
+                      <a:off x="0" y="0"/>
                       <a:ext cx="6390640" cy="4067175"/>
                     </a:xfrm>
                     <a:prstGeom prst="rect">
@@ -1919,30 +2019,21 @@
           <w:szCs w:val="14"/>
           <w:u w:val="single"/>
         </w:rPr>
-        <w:t>Résultat obtenu</w:t>
-      </w:r>
-      <w:r>
+        <w:t>Résultat obtenu avec deux mots de passe différents</w:t>
+      </w:r>
+    </w:p>
+    <w:p>
+      <w:pPr>
+        <w:pStyle w:val="Paragraphedeliste"/>
+        <w:spacing w:line="240" w:lineRule="auto"/>
+        <w:ind w:left="0"/>
+        <w:jc w:val="center"/>
         <w:rPr>
           <w:rFonts w:ascii="Verdana" w:hAnsi="Verdana" w:cs="Arial"/>
           <w:sz w:val="14"/>
           <w:szCs w:val="14"/>
           <w:u w:val="single"/>
         </w:rPr>
-        <w:t xml:space="preserve"> avec deux mots de passe différents</w:t>
-      </w:r>
-    </w:p>
-    <w:p>
-      <w:pPr>
-        <w:pStyle w:val="Paragraphedeliste"/>
-        <w:spacing w:line="240" w:lineRule="auto"/>
-        <w:ind w:left="0"/>
-        <w:jc w:val="center"/>
-        <w:rPr>
-          <w:rFonts w:ascii="Verdana" w:hAnsi="Verdana" w:cs="Arial"/>
-          <w:sz w:val="14"/>
-          <w:szCs w:val="14"/>
-          <w:u w:val="single"/>
-        </w:rPr>
       </w:pPr>
     </w:p>
     <w:p>
@@ -1985,8 +2076,6 @@
         <w:pStyle w:val="Paragraphedeliste"/>
         <w:ind w:left="1080"/>
       </w:pPr>
-      <w:bookmarkStart w:id="0" w:name="_GoBack"/>
-      <w:bookmarkEnd w:id="0"/>
     </w:p>
     <w:p>
       <w:pPr>
@@ -2003,14 +2092,196 @@
     <w:p>
       <w:pPr>
         <w:pStyle w:val="Paragraphedeliste"/>
+        <w:ind w:left="0"/>
+      </w:pPr>
+      <w:r>
+        <w:rPr>
+          <w:u w:val="single"/>
+        </w:rPr>
+        <w:t>Comportement attendu</w:t>
+      </w:r>
+      <w:r>
+        <w:t xml:space="preserve"> :  </w:t>
+      </w:r>
+    </w:p>
+    <w:p>
+      <w:pPr>
+        <w:pStyle w:val="Paragraphedeliste"/>
+        <w:spacing w:line="240" w:lineRule="auto"/>
+        <w:ind w:left="0"/>
+        <w:rPr>
+          <w:lang w:val="en-US"/>
+        </w:rPr>
+      </w:pPr>
+      <w:r>
+        <w:rPr>
+          <w:u w:val="single"/>
+          <w:lang w:val="en-US"/>
+        </w:rPr>
+        <w:t>Screenshot du test effectué</w:t>
+      </w:r>
+      <w:r>
+        <w:rPr>
+          <w:lang w:val="en-US"/>
+        </w:rPr>
+        <w:t xml:space="preserve"> : </w:t>
+      </w:r>
+    </w:p>
+    <w:p>
+      <w:pPr>
+        <w:pStyle w:val="Paragraphedeliste"/>
+        <w:spacing w:line="240" w:lineRule="auto"/>
+        <w:ind w:left="0"/>
+        <w:rPr>
+          <w:lang w:val="en-US"/>
+        </w:rPr>
+      </w:pPr>
+      <w:r>
+        <w:rPr>
+          <w:u w:val="single"/>
+          <w:lang w:val="en-US"/>
+        </w:rPr>
+        <w:t>Résultat obtenu</w:t>
+      </w:r>
+      <w:r>
+        <w:rPr>
+          <w:lang w:val="en-US"/>
+        </w:rPr>
+        <w:t xml:space="preserve"> : </w:t>
+      </w:r>
+    </w:p>
+    <w:p>
+      <w:pPr>
+        <w:pStyle w:val="Paragraphedeliste"/>
+        <w:spacing w:line="240" w:lineRule="auto"/>
+        <w:ind w:left="0"/>
+        <w:rPr>
+          <w:lang w:val="en-US"/>
+        </w:rPr>
+      </w:pPr>
+      <w:r>
+        <w:rPr>
+          <w:u w:val="single"/>
+        </w:rPr>
+        <w:t>Bilan:</w:t>
+      </w:r>
+      <w:r>
+        <w:t xml:space="preserve">   </w:t>
+      </w:r>
+    </w:p>
+    <w:p>
+      <w:pPr>
+        <w:pStyle w:val="Paragraphedeliste"/>
+        <w:ind w:left="0"/>
+      </w:pPr>
+    </w:p>
+    <w:p>
+      <w:pPr>
+        <w:pStyle w:val="Paragraphedeliste"/>
         <w:numPr>
           <w:ilvl w:val="0"/>
           <w:numId w:val="5"/>
         </w:numPr>
       </w:pPr>
       <w:r>
-        <w:t>Upload d’une image dépassant la taille maximale</w:t>
-      </w:r>
+        <w:t>I</w:t>
+      </w:r>
+      <w:r>
+        <w:t>mage dépassant la taille maximale</w:t>
+      </w:r>
+      <w:r>
+        <w:t xml:space="preserve"> autorisée</w:t>
+      </w:r>
+    </w:p>
+    <w:p>
+      <w:pPr>
+        <w:pStyle w:val="Paragraphedeliste"/>
+        <w:ind w:left="0"/>
+      </w:pPr>
+      <w:r>
+        <w:rPr>
+          <w:u w:val="single"/>
+        </w:rPr>
+        <w:t>Comportement attendu</w:t>
+      </w:r>
+      <w:r>
+        <w:t xml:space="preserve"> :  </w:t>
+      </w:r>
+      <w:r>
+        <w:t xml:space="preserve">la taille maximale autorisée pour les images de profil est de 5MB. Si un utilisateur  </w:t>
+      </w:r>
+      <w:r>
+        <w:t xml:space="preserve">charge une image qui dépasse cette taille, le </w:t>
+      </w:r>
+      <w:r>
+        <w:t>message « </w:t>
+      </w:r>
+      <w:r>
+        <w:t>The picture you're trying to upload is too large, please retry</w:t>
+      </w:r>
+      <w:r>
+        <w:t> » devrait s’afficher</w:t>
+      </w:r>
+      <w:r>
+        <w:t xml:space="preserve"> </w:t>
+      </w:r>
+      <w:r>
+        <w:t>.</w:t>
+      </w:r>
+    </w:p>
+    <w:p>
+      <w:pPr>
+        <w:pStyle w:val="Paragraphedeliste"/>
+        <w:spacing w:line="240" w:lineRule="auto"/>
+        <w:ind w:left="0"/>
+      </w:pPr>
+      <w:r>
+        <w:rPr>
+          <w:u w:val="single"/>
+        </w:rPr>
+        <w:t>Screenshot du test effectué</w:t>
+      </w:r>
+      <w:r>
+        <w:t xml:space="preserve"> : </w:t>
+      </w:r>
+    </w:p>
+    <w:p>
+      <w:pPr>
+        <w:pStyle w:val="Paragraphedeliste"/>
+        <w:spacing w:line="240" w:lineRule="auto"/>
+        <w:ind w:left="0"/>
+      </w:pPr>
+      <w:r>
+        <w:rPr>
+          <w:u w:val="single"/>
+        </w:rPr>
+        <w:t>Résultat obtenu</w:t>
+      </w:r>
+      <w:r>
+        <w:t xml:space="preserve"> : </w:t>
+      </w:r>
+    </w:p>
+    <w:p>
+      <w:pPr>
+        <w:pStyle w:val="Paragraphedeliste"/>
+        <w:spacing w:line="240" w:lineRule="auto"/>
+        <w:ind w:left="0"/>
+      </w:pPr>
+      <w:r>
+        <w:rPr>
+          <w:u w:val="single"/>
+        </w:rPr>
+        <w:t>Bilan:</w:t>
+      </w:r>
+      <w:r>
+        <w:t xml:space="preserve">   </w:t>
+      </w:r>
+    </w:p>
+    <w:p>
+      <w:pPr>
+        <w:pStyle w:val="Paragraphedeliste"/>
+        <w:ind w:left="0"/>
+      </w:pPr>
     </w:p>
     <w:p>
       <w:pPr>
@@ -2027,10 +2298,434 @@
     <w:p>
       <w:pPr>
         <w:pStyle w:val="Paragraphedeliste"/>
-        <w:numPr>
-          <w:ilvl w:val="0"/>
-          <w:numId w:val="5"/>
-        </w:numPr>
+        <w:ind w:left="0"/>
+      </w:pPr>
+      <w:r>
+        <w:rPr>
+          <w:u w:val="single"/>
+        </w:rPr>
+        <w:t>Comportement attendu</w:t>
+      </w:r>
+      <w:r>
+        <w:t xml:space="preserve"> :  </w:t>
+      </w:r>
+      <w:r>
+        <w:t xml:space="preserve">Seules  les </w:t>
+      </w:r>
+      <w:r>
+        <w:t xml:space="preserve"> fichiers avec les </w:t>
+      </w:r>
+      <w:r>
+        <w:t>extensions </w:t>
+      </w:r>
+      <w:r>
+        <w:t>"jpeg", "JPEG", "jpg", "JPG", "png", "PNG"</w:t>
+      </w:r>
+      <w:r>
+        <w:t xml:space="preserve"> peuvent être </w:t>
+      </w:r>
+      <w:r>
+        <w:t>validées</w:t>
+      </w:r>
+      <w:r>
+        <w:t xml:space="preserve"> </w:t>
+      </w:r>
+      <w:r>
+        <w:t xml:space="preserve">pour la </w:t>
+      </w:r>
+      <w:r>
+        <w:t xml:space="preserve"> photo de profil.</w:t>
+      </w:r>
+      <w:r>
+        <w:t xml:space="preserve"> Si  un </w:t>
+      </w:r>
+      <w:r>
+        <w:t xml:space="preserve">utilisateur charge un fichier avec une extension autre, </w:t>
+      </w:r>
+      <w:r>
+        <w:t>le message « </w:t>
+      </w:r>
+      <w:r>
+        <w:t>Please upload a f</w:t>
+      </w:r>
+      <w:r>
+        <w:t>ile, which extension is allowed » devrait s’afficher.</w:t>
+      </w:r>
+    </w:p>
+    <w:p>
+      <w:pPr>
+        <w:pStyle w:val="Paragraphedeliste"/>
+        <w:ind w:left="0"/>
+      </w:pPr>
+    </w:p>
+    <w:p>
+      <w:pPr>
+        <w:pStyle w:val="Paragraphedeliste"/>
+        <w:ind w:left="0"/>
+      </w:pPr>
+    </w:p>
+    <w:p>
+      <w:pPr>
+        <w:pStyle w:val="Paragraphedeliste"/>
+        <w:ind w:left="0"/>
+      </w:pPr>
+    </w:p>
+    <w:p>
+      <w:pPr>
+        <w:pStyle w:val="Paragraphedeliste"/>
+        <w:ind w:left="0"/>
+      </w:pPr>
+    </w:p>
+    <w:p>
+      <w:pPr>
+        <w:pStyle w:val="Paragraphedeliste"/>
+        <w:ind w:left="0"/>
+      </w:pPr>
+    </w:p>
+    <w:p>
+      <w:pPr>
+        <w:pStyle w:val="Paragraphedeliste"/>
+        <w:spacing w:line="240" w:lineRule="auto"/>
+        <w:ind w:left="0"/>
+        <w:rPr>
+          <w:lang w:val="en-US"/>
+        </w:rPr>
+      </w:pPr>
+      <w:r>
+        <w:rPr>
+          <w:u w:val="single"/>
+          <w:lang w:val="en-US"/>
+        </w:rPr>
+        <w:t>Screenshot du test effectué</w:t>
+      </w:r>
+      <w:r>
+        <w:rPr>
+          <w:lang w:val="en-US"/>
+        </w:rPr>
+        <w:t xml:space="preserve"> : </w:t>
+      </w:r>
+    </w:p>
+    <w:p>
+      <w:pPr>
+        <w:pStyle w:val="Paragraphedeliste"/>
+        <w:spacing w:line="240" w:lineRule="auto"/>
+        <w:ind w:left="0"/>
+        <w:rPr>
+          <w:lang w:val="en-US"/>
+        </w:rPr>
+      </w:pPr>
+    </w:p>
+    <w:p>
+      <w:pPr>
+        <w:pStyle w:val="Paragraphedeliste"/>
+        <w:spacing w:line="240" w:lineRule="auto"/>
+        <w:ind w:left="0"/>
+        <w:jc w:val="center"/>
+      </w:pPr>
+      <w:r>
+        <w:rPr>
+          <w:noProof/>
+          <w:lang w:eastAsia="fr-CH"/>
+        </w:rPr>
+        <mc:AlternateContent>
+          <mc:Choice Requires="wps">
+            <w:drawing>
+              <wp:anchor distT="0" distB="0" distL="114300" distR="114300" simplePos="0" relativeHeight="251660288" behindDoc="0" locked="0" layoutInCell="1" allowOverlap="1">
+                <wp:simplePos x="0" y="0"/>
+                <wp:positionH relativeFrom="column">
+                  <wp:posOffset>1172794</wp:posOffset>
+                </wp:positionH>
+                <wp:positionV relativeFrom="paragraph">
+                  <wp:posOffset>2342670</wp:posOffset>
+                </wp:positionV>
+                <wp:extent cx="1845275" cy="205946"/>
+                <wp:effectExtent l="76200" t="76200" r="98425" b="99060"/>
+                <wp:wrapNone/>
+                <wp:docPr id="11" name="Rectangle 11"/>
+                <wp:cNvGraphicFramePr/>
+                <a:graphic xmlns:a="http://schemas.openxmlformats.org/drawingml/2006/main">
+                  <a:graphicData uri="http://schemas.microsoft.com/office/word/2010/wordprocessingShape">
+                    <wps:wsp>
+                      <wps:cNvSpPr/>
+                      <wps:spPr>
+                        <a:xfrm>
+                          <a:off x="0" y="0"/>
+                          <a:ext cx="1845275" cy="205946"/>
+                        </a:xfrm>
+                        <a:prstGeom prst="rect">
+                          <a:avLst/>
+                        </a:prstGeom>
+                        <a:noFill/>
+                        <a:ln>
+                          <a:solidFill>
+                            <a:schemeClr val="accent2"/>
+                          </a:solidFill>
+                        </a:ln>
+                        <a:effectLst>
+                          <a:glow rad="63500">
+                            <a:schemeClr val="accent2">
+                              <a:satMod val="175000"/>
+                              <a:alpha val="40000"/>
+                            </a:schemeClr>
+                          </a:glow>
+                        </a:effectLst>
+                      </wps:spPr>
+                      <wps:style>
+                        <a:lnRef idx="2">
+                          <a:schemeClr val="accent1">
+                            <a:shade val="50000"/>
+                          </a:schemeClr>
+                        </a:lnRef>
+                        <a:fillRef idx="1">
+                          <a:schemeClr val="accent1"/>
+                        </a:fillRef>
+                        <a:effectRef idx="0">
+                          <a:schemeClr val="accent1"/>
+                        </a:effectRef>
+                        <a:fontRef idx="minor">
+                          <a:schemeClr val="lt1"/>
+                        </a:fontRef>
+                      </wps:style>
+                      <wps:bodyPr rot="0" spcFirstLastPara="0" vertOverflow="overflow" horzOverflow="overflow" vert="horz" wrap="square" lIns="91440" tIns="45720" rIns="91440" bIns="45720" numCol="1" spcCol="0" rtlCol="0" fromWordArt="0" anchor="ctr" anchorCtr="0" forceAA="0" compatLnSpc="1">
+                        <a:prstTxWarp prst="textNoShape">
+                          <a:avLst/>
+                        </a:prstTxWarp>
+                        <a:noAutofit/>
+                      </wps:bodyPr>
+                    </wps:wsp>
+                  </a:graphicData>
+                </a:graphic>
+              </wp:anchor>
+            </w:drawing>
+          </mc:Choice>
+          <mc:Fallback>
+            <w:pict>
+              <v:rect w14:anchorId="11DCB318" id="Rectangle 11" o:spid="_x0000_s1026" style="position:absolute;margin-left:92.35pt;margin-top:184.45pt;width:145.3pt;height:16.2pt;z-index:251660288;visibility:visible;mso-wrap-style:square;mso-wrap-distance-left:9pt;mso-wrap-distance-top:0;mso-wrap-distance-right:9pt;mso-wrap-distance-bottom:0;mso-position-horizontal:absolute;mso-position-horizontal-relative:text;mso-position-vertical:absolute;mso-position-vertical-relative:text;v-text-anchor:middle" o:gfxdata="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" filled="f" strokecolor="#ed7d31 [3205]" strokeweight="1pt"/>
+            </w:pict>
+          </mc:Fallback>
+        </mc:AlternateContent>
+      </w:r>
+      <w:r>
+        <w:rPr>
+          <w:noProof/>
+          <w:lang w:eastAsia="fr-CH"/>
+        </w:rPr>
+        <w:drawing>
+          <wp:inline distT="0" distB="0" distL="0" distR="0" wp14:anchorId="1DCF2798" wp14:editId="0C6B85BD">
+            <wp:extent cx="6194854" cy="3839775"/>
+            <wp:effectExtent l="0" t="0" r="0" b="8890"/>
+            <wp:docPr id="6" name="Image 6"/>
+            <wp:cNvGraphicFramePr>
+              <a:graphicFrameLocks xmlns:a="http://schemas.openxmlformats.org/drawingml/2006/main" noChangeAspect="1"/>
+            </wp:cNvGraphicFramePr>
+            <a:graphic xmlns:a="http://schemas.openxmlformats.org/drawingml/2006/main">
+              <a:graphicData uri="http://schemas.openxmlformats.org/drawingml/2006/picture">
+                <pic:pic xmlns:pic="http://schemas.openxmlformats.org/drawingml/2006/picture">
+                  <pic:nvPicPr>
+                    <pic:cNvPr id="1" name=""/>
+                    <pic:cNvPicPr/>
+                  </pic:nvPicPr>
+                  <pic:blipFill>
+                    <a:blip r:embed="rId19"/>
+                    <a:stretch>
+                      <a:fillRect/>
+                    </a:stretch>
+                  </pic:blipFill>
+                  <pic:spPr>
+                    <a:xfrm>
+                      <a:off x="0" y="0"/>
+                      <a:ext cx="6199215" cy="3842478"/>
+                    </a:xfrm>
+                    <a:prstGeom prst="rect">
+                      <a:avLst/>
+                    </a:prstGeom>
+                  </pic:spPr>
+                </pic:pic>
+              </a:graphicData>
+            </a:graphic>
+          </wp:inline>
+        </w:drawing>
+      </w:r>
+      <w:r>
+        <w:rPr>
+          <w:rFonts w:ascii="Verdana" w:hAnsi="Verdana" w:cs="Arial"/>
+          <w:sz w:val="14"/>
+          <w:szCs w:val="14"/>
+          <w:u w:val="single"/>
+        </w:rPr>
+        <w:t>Fichier .docx chargé pour la photo de profil</w:t>
+      </w:r>
+    </w:p>
+    <w:p>
+      <w:pPr>
+        <w:pStyle w:val="Paragraphedeliste"/>
+        <w:spacing w:line="240" w:lineRule="auto"/>
+        <w:ind w:left="0"/>
+      </w:pPr>
+    </w:p>
+    <w:p>
+      <w:pPr>
+        <w:pStyle w:val="Paragraphedeliste"/>
+        <w:spacing w:line="240" w:lineRule="auto"/>
+        <w:ind w:left="0"/>
+      </w:pPr>
+    </w:p>
+    <w:p>
+      <w:pPr>
+        <w:pStyle w:val="Paragraphedeliste"/>
+        <w:spacing w:line="240" w:lineRule="auto"/>
+        <w:ind w:left="0"/>
+      </w:pPr>
+      <w:r>
+        <w:rPr>
+          <w:u w:val="single"/>
+        </w:rPr>
+        <w:t>Résultat obtenu</w:t>
+      </w:r>
+      <w:r>
+        <w:t xml:space="preserve"> : </w:t>
+      </w:r>
+    </w:p>
+    <w:p>
+      <w:pPr>
+        <w:pStyle w:val="Paragraphedeliste"/>
+        <w:spacing w:line="240" w:lineRule="auto"/>
+        <w:ind w:left="0"/>
+      </w:pPr>
+    </w:p>
+    <w:p>
+      <w:pPr>
+        <w:pStyle w:val="Paragraphedeliste"/>
+        <w:spacing w:line="240" w:lineRule="auto"/>
+        <w:ind w:left="0"/>
+        <w:rPr>
+          <w:lang w:val="en-US"/>
+        </w:rPr>
+      </w:pPr>
+      <w:r>
+        <w:rPr>
+          <w:noProof/>
+          <w:lang w:eastAsia="fr-CH"/>
+        </w:rPr>
+        <w:drawing>
+          <wp:inline distT="0" distB="0" distL="0" distR="0" wp14:anchorId="7DD63A4E" wp14:editId="50517828">
+            <wp:extent cx="5881817" cy="3719969"/>
+            <wp:effectExtent l="0" t="0" r="5080" b="0"/>
+            <wp:docPr id="16" name="Image 16"/>
+            <wp:cNvGraphicFramePr>
+              <a:graphicFrameLocks xmlns:a="http://schemas.openxmlformats.org/drawingml/2006/main" noChangeAspect="1"/>
+            </wp:cNvGraphicFramePr>
+            <a:graphic xmlns:a="http://schemas.openxmlformats.org/drawingml/2006/main">
+              <a:graphicData uri="http://schemas.openxmlformats.org/drawingml/2006/picture">
+                <pic:pic xmlns:pic="http://schemas.openxmlformats.org/drawingml/2006/picture">
+                  <pic:nvPicPr>
+                    <pic:cNvPr id="1" name=""/>
+                    <pic:cNvPicPr/>
+                  </pic:nvPicPr>
+                  <pic:blipFill>
+                    <a:blip r:embed="rId20"/>
+                    <a:stretch>
+                      <a:fillRect/>
+                    </a:stretch>
+                  </pic:blipFill>
+                  <pic:spPr>
+                    <a:xfrm>
+                      <a:off x="0" y="0"/>
+                      <a:ext cx="5883540" cy="3721059"/>
+                    </a:xfrm>
+                    <a:prstGeom prst="rect">
+                      <a:avLst/>
+                    </a:prstGeom>
+                  </pic:spPr>
+                </pic:pic>
+              </a:graphicData>
+            </a:graphic>
+          </wp:inline>
+        </w:drawing>
+      </w:r>
+    </w:p>
+    <w:p>
+      <w:pPr>
+        <w:pStyle w:val="Paragraphedeliste"/>
+        <w:spacing w:line="240" w:lineRule="auto"/>
+        <w:ind w:left="0"/>
+        <w:jc w:val="center"/>
+      </w:pPr>
+      <w:r>
+        <w:rPr>
+          <w:rFonts w:ascii="Verdana" w:hAnsi="Verdana" w:cs="Arial"/>
+          <w:sz w:val="14"/>
+          <w:szCs w:val="14"/>
+          <w:u w:val="single"/>
+        </w:rPr>
+        <w:t>Résultat du chargement d’un fichier .docx pour la photo de profil</w:t>
+      </w:r>
+    </w:p>
+    <w:p>
+      <w:pPr>
+        <w:pStyle w:val="Paragraphedeliste"/>
+        <w:spacing w:line="240" w:lineRule="auto"/>
+        <w:ind w:left="0"/>
+      </w:pPr>
+    </w:p>
+    <w:p>
+      <w:pPr>
+        <w:pStyle w:val="Paragraphedeliste"/>
+        <w:spacing w:line="240" w:lineRule="auto"/>
+        <w:ind w:left="0"/>
+      </w:pPr>
+    </w:p>
+    <w:p>
+      <w:pPr>
+        <w:pStyle w:val="Paragraphedeliste"/>
+        <w:spacing w:line="240" w:lineRule="auto"/>
+        <w:ind w:left="0"/>
+      </w:pPr>
+    </w:p>
+    <w:p>
+      <w:pPr>
+        <w:pStyle w:val="Paragraphedeliste"/>
+        <w:spacing w:line="240" w:lineRule="auto"/>
+        <w:ind w:left="0"/>
+      </w:pPr>
+      <w:r>
+        <w:rPr>
+          <w:u w:val="single"/>
+        </w:rPr>
+        <w:t>Bilan:</w:t>
+      </w:r>
+      <w:r>
+        <w:t xml:space="preserve">   </w:t>
+      </w:r>
+      <w:r>
+        <w:rPr>
+          <w:b/>
+          <w:color w:val="70AD47" w:themeColor="accent6"/>
+          <w:lang w:val="en-US"/>
+        </w:rPr>
+        <w:t>TEST OK</w:t>
+      </w:r>
+    </w:p>
+    <w:p>
+      <w:pPr>
+        <w:pStyle w:val="Paragraphedeliste"/>
+        <w:spacing w:line="240" w:lineRule="auto"/>
+        <w:ind w:left="0"/>
+        <w:rPr>
+          <w:lang w:val="en-US"/>
+        </w:rPr>
+      </w:pPr>
+    </w:p>
+    <w:p>
+      <w:pPr>
+        <w:pStyle w:val="Paragraphedeliste"/>
+        <w:ind w:left="0"/>
+      </w:pPr>
+    </w:p>
+    <w:p>
+      <w:pPr>
+        <w:pStyle w:val="Paragraphedeliste"/>
+        <w:ind w:left="1080"/>
       </w:pPr>
     </w:p>
     <w:p>
@@ -2057,15 +2752,67 @@
           <w:szCs w:val="14"/>
         </w:rPr>
       </w:pPr>
+      <w:bookmarkStart w:id="0" w:name="_GoBack"/>
+      <w:bookmarkEnd w:id="0"/>
     </w:p>
     <w:sectPr>
       <w:pgSz w:w="11906" w:h="16838"/>
-      <w:pgMar w:top="1417" w:right="991" w:bottom="1417" w:left="851" w:header="708" w:footer="708" w:gutter="0"/>
+      <w:pgMar w:top="1276" w:right="991" w:bottom="993" w:left="851" w:header="708" w:footer="708" w:gutter="0"/>
       <w:cols w:space="708"/>
       <w:docGrid w:linePitch="360"/>
     </w:sectPr>
   </w:body>
 </w:document>
+</file>
+
+<file path=word/endnotes.xml><?xml version="1.0" encoding="utf-8"?>
+<w:endnotes xmlns:wpc="http://schemas.microsoft.com/office/word/2010/wordprocessingCanvas" xmlns:mc="http://schemas.openxmlformats.org/markup-compatibility/2006" xmlns:o="urn:schemas-microsoft-com:office:office" xmlns:r="http://schemas.openxmlformats.org/officeDocument/2006/relationships" xmlns:m="http://schemas.openxmlformats.org/officeDocument/2006/math" xmlns:v="urn:schemas-microsoft-com:vml" xmlns:wp14="http://schemas.microsoft.com/office/word/2010/wordprocessingDrawing" xmlns:wp="http://schemas.openxmlformats.org/drawingml/2006/wordprocessingDrawing" xmlns:w10="urn:schemas-microsoft-com:office:word" xmlns:w="http://schemas.openxmlformats.org/wordprocessingml/2006/main" xmlns:w14="http://schemas.microsoft.com/office/word/2010/wordml" xmlns:w15="http://schemas.microsoft.com/office/word/2012/wordml" xmlns:wpg="http://schemas.microsoft.com/office/word/2010/wordprocessingGroup" xmlns:wpi="http://schemas.microsoft.com/office/word/2010/wordprocessingInk" xmlns:wne="http://schemas.microsoft.com/office/word/2006/wordml" xmlns:wps="http://schemas.microsoft.com/office/word/2010/wordprocessingShape" mc:Ignorable="w14 w15 wp14">
+  <w:endnote w:type="separator" w:id="-1">
+    <w:p>
+      <w:pPr>
+        <w:spacing w:after="0" w:line="240" w:lineRule="auto"/>
+      </w:pPr>
+      <w:r>
+        <w:separator/>
+      </w:r>
+    </w:p>
+  </w:endnote>
+  <w:endnote w:type="continuationSeparator" w:id="0">
+    <w:p>
+      <w:pPr>
+        <w:spacing w:after="0" w:line="240" w:lineRule="auto"/>
+      </w:pPr>
+      <w:r>
+        <w:continuationSeparator/>
+      </w:r>
+    </w:p>
+  </w:endnote>
+</w:endnotes>
+</file>
+
+<file path=word/footnotes.xml><?xml version="1.0" encoding="utf-8"?>
+<w:footnotes xmlns:wpc="http://schemas.microsoft.com/office/word/2010/wordprocessingCanvas" xmlns:mc="http://schemas.openxmlformats.org/markup-compatibility/2006" xmlns:o="urn:schemas-microsoft-com:office:office" xmlns:r="http://schemas.openxmlformats.org/officeDocument/2006/relationships" xmlns:m="http://schemas.openxmlformats.org/officeDocument/2006/math" xmlns:v="urn:schemas-microsoft-com:vml" xmlns:wp14="http://schemas.microsoft.com/office/word/2010/wordprocessingDrawing" xmlns:wp="http://schemas.openxmlformats.org/drawingml/2006/wordprocessingDrawing" xmlns:w10="urn:schemas-microsoft-com:office:word" xmlns:w="http://schemas.openxmlformats.org/wordprocessingml/2006/main" xmlns:w14="http://schemas.microsoft.com/office/word/2010/wordml" xmlns:w15="http://schemas.microsoft.com/office/word/2012/wordml" xmlns:wpg="http://schemas.microsoft.com/office/word/2010/wordprocessingGroup" xmlns:wpi="http://schemas.microsoft.com/office/word/2010/wordprocessingInk" xmlns:wne="http://schemas.microsoft.com/office/word/2006/wordml" xmlns:wps="http://schemas.microsoft.com/office/word/2010/wordprocessingShape" mc:Ignorable="w14 w15 wp14">
+  <w:footnote w:type="separator" w:id="-1">
+    <w:p>
+      <w:pPr>
+        <w:spacing w:after="0" w:line="240" w:lineRule="auto"/>
+      </w:pPr>
+      <w:r>
+        <w:separator/>
+      </w:r>
+    </w:p>
+  </w:footnote>
+  <w:footnote w:type="continuationSeparator" w:id="0">
+    <w:p>
+      <w:pPr>
+        <w:spacing w:after="0" w:line="240" w:lineRule="auto"/>
+      </w:pPr>
+      <w:r>
+        <w:continuationSeparator/>
+      </w:r>
+    </w:p>
+  </w:footnote>
+</w:footnotes>
 </file>
 
 <file path=word/numbering.xml><?xml version="1.0" encoding="utf-8"?>
@@ -2986,7 +3733,6 @@
   <w:style w:type="character" w:default="1" w:styleId="Policepardfaut">
     <w:name w:val="Default Paragraph Font"/>
     <w:uiPriority w:val="1"/>
-    <w:semiHidden/>
     <w:unhideWhenUsed/>
   </w:style>
   <w:style w:type="table" w:default="1" w:styleId="TableauNormal">
@@ -3046,6 +3792,50 @@
       <w:sz w:val="24"/>
       <w:szCs w:val="24"/>
     </w:rPr>
+  </w:style>
+  <w:style w:type="paragraph" w:styleId="En-tte">
+    <w:name w:val="header"/>
+    <w:basedOn w:val="Normal"/>
+    <w:link w:val="En-tteCar"/>
+    <w:uiPriority w:val="99"/>
+    <w:unhideWhenUsed/>
+    <w:rsid w:val="007A7C63"/>
+    <w:pPr>
+      <w:tabs>
+        <w:tab w:val="center" w:pos="4536"/>
+        <w:tab w:val="right" w:pos="9072"/>
+      </w:tabs>
+      <w:spacing w:after="0" w:line="240" w:lineRule="auto"/>
+    </w:pPr>
+  </w:style>
+  <w:style w:type="character" w:customStyle="1" w:styleId="En-tteCar">
+    <w:name w:val="En-tête Car"/>
+    <w:basedOn w:val="Policepardfaut"/>
+    <w:link w:val="En-tte"/>
+    <w:uiPriority w:val="99"/>
+    <w:rsid w:val="007A7C63"/>
+  </w:style>
+  <w:style w:type="paragraph" w:styleId="Pieddepage">
+    <w:name w:val="footer"/>
+    <w:basedOn w:val="Normal"/>
+    <w:link w:val="PieddepageCar"/>
+    <w:uiPriority w:val="99"/>
+    <w:unhideWhenUsed/>
+    <w:rsid w:val="007A7C63"/>
+    <w:pPr>
+      <w:tabs>
+        <w:tab w:val="center" w:pos="4536"/>
+        <w:tab w:val="right" w:pos="9072"/>
+      </w:tabs>
+      <w:spacing w:after="0" w:line="240" w:lineRule="auto"/>
+    </w:pPr>
+  </w:style>
+  <w:style w:type="character" w:customStyle="1" w:styleId="PieddepageCar">
+    <w:name w:val="Pied de page Car"/>
+    <w:basedOn w:val="Policepardfaut"/>
+    <w:link w:val="Pieddepage"/>
+    <w:uiPriority w:val="99"/>
+    <w:rsid w:val="007A7C63"/>
   </w:style>
 </w:styles>
 </file>

</xml_diff>

<commit_message>
suite de ma partie du rapport
</commit_message>
<xml_diff>
--- a/doc/report/michelle_part.docx
+++ b/doc/report/michelle_part.docx
@@ -2387,7 +2387,7 @@
           </mc:Choice>
           <mc:Fallback>
             <w:pict>
-              <v:rect w14:anchorId="16EFB012" id="Rectangle 22" o:spid="_x0000_s1026" style="position:absolute;margin-left:95.6pt;margin-top:173.35pt;width:387.25pt;height:11.65pt;z-index:251662336;visibility:visible;mso-wrap-style:square;mso-height-percent:0;mso-wrap-distance-left:9pt;mso-wrap-distance-top:0;mso-wrap-distance-right:9pt;mso-wrap-distance-bottom:0;mso-position-horizontal:absolute;mso-position-horizontal-relative:text;mso-position-vertical:absolute;mso-position-vertical-relative:text;mso-height-percent:0;mso-height-relative:margin;v-text-anchor:middle" o:gfxdata="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" filled="f" strokecolor="#ed7d31 [3205]" strokeweight="1pt"/>
+              <v:rect w14:anchorId="1259F57F" id="Rectangle 22" o:spid="_x0000_s1026" style="position:absolute;margin-left:95.6pt;margin-top:173.35pt;width:387.25pt;height:11.65pt;z-index:251662336;visibility:visible;mso-wrap-style:square;mso-height-percent:0;mso-wrap-distance-left:9pt;mso-wrap-distance-top:0;mso-wrap-distance-right:9pt;mso-wrap-distance-bottom:0;mso-position-horizontal:absolute;mso-position-horizontal-relative:text;mso-position-vertical:absolute;mso-position-vertical-relative:text;mso-height-percent:0;mso-height-relative:margin;v-text-anchor:middle" o:gfxdata="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" filled="f" strokecolor="#ed7d31 [3205]" strokeweight="1pt"/>
             </w:pict>
           </mc:Fallback>
         </mc:AlternateContent>
@@ -2469,7 +2469,7 @@
           </mc:Choice>
           <mc:Fallback>
             <w:pict>
-              <v:rect w14:anchorId="6DBA075C" id="Rectangle 20" o:spid="_x0000_s1026" style="position:absolute;margin-left:86.55pt;margin-top:153.25pt;width:361.3pt;height:12.95pt;z-index:251661312;visibility:visible;mso-wrap-style:square;mso-wrap-distance-left:9pt;mso-wrap-distance-top:0;mso-wrap-distance-right:9pt;mso-wrap-distance-bottom:0;mso-position-horizontal:absolute;mso-position-horizontal-relative:text;mso-position-vertical:absolute;mso-position-vertical-relative:text;v-text-anchor:middle" o:gfxdata="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" filled="f" stroked="f" strokeweight="1pt"/>
+              <v:rect w14:anchorId="43A255FA" id="Rectangle 20" o:spid="_x0000_s1026" style="position:absolute;margin-left:86.55pt;margin-top:153.25pt;width:361.3pt;height:12.95pt;z-index:251661312;visibility:visible;mso-wrap-style:square;mso-wrap-distance-left:9pt;mso-wrap-distance-top:0;mso-wrap-distance-right:9pt;mso-wrap-distance-bottom:0;mso-position-horizontal:absolute;mso-position-horizontal-relative:text;mso-position-vertical:absolute;mso-position-vertical-relative:text;v-text-anchor:middle" o:gfxdata="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" filled="f" stroked="f" strokeweight="1pt"/>
             </w:pict>
           </mc:Fallback>
         </mc:AlternateContent>
@@ -2866,7 +2866,7 @@
           </mc:Choice>
           <mc:Fallback>
             <w:pict>
-              <v:rect w14:anchorId="6E8FCDF6" id="Rectangle 27" o:spid="_x0000_s1026" style="position:absolute;margin-left:93pt;margin-top:157.35pt;width:388.55pt;height:15.55pt;z-index:251663360;visibility:visible;mso-wrap-style:square;mso-wrap-distance-left:9pt;mso-wrap-distance-top:0;mso-wrap-distance-right:9pt;mso-wrap-distance-bottom:0;mso-position-horizontal:absolute;mso-position-horizontal-relative:text;mso-position-vertical:absolute;mso-position-vertical-relative:text;v-text-anchor:middle" o:gfxdata="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" filled="f" strokecolor="#ed7d31 [3205]" strokeweight="1pt"/>
+              <v:rect w14:anchorId="3D0EF767" id="Rectangle 27" o:spid="_x0000_s1026" style="position:absolute;margin-left:93pt;margin-top:157.35pt;width:388.55pt;height:15.55pt;z-index:251663360;visibility:visible;mso-wrap-style:square;mso-wrap-distance-left:9pt;mso-wrap-distance-top:0;mso-wrap-distance-right:9pt;mso-wrap-distance-bottom:0;mso-position-horizontal:absolute;mso-position-horizontal-relative:text;mso-position-vertical:absolute;mso-position-vertical-relative:text;v-text-anchor:middle" o:gfxdata="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" filled="f" strokecolor="#ed7d31 [3205]" strokeweight="1pt"/>
             </w:pict>
           </mc:Fallback>
         </mc:AlternateContent>
@@ -3391,7 +3391,7 @@
           </mc:Choice>
           <mc:Fallback>
             <w:pict>
-              <v:rect w14:anchorId="0DD88A0D" id="Rectangle 11" o:spid="_x0000_s1026" style="position:absolute;margin-left:92.35pt;margin-top:184.45pt;width:145.3pt;height:16.2pt;z-index:251660288;visibility:visible;mso-wrap-style:square;mso-wrap-distance-left:9pt;mso-wrap-distance-top:0;mso-wrap-distance-right:9pt;mso-wrap-distance-bottom:0;mso-position-horizontal:absolute;mso-position-horizontal-relative:text;mso-position-vertical:absolute;mso-position-vertical-relative:text;v-text-anchor:middle" o:gfxdata="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" filled="f" strokecolor="#ed7d31 [3205]" strokeweight="1pt"/>
+              <v:rect w14:anchorId="2CC4BA92" id="Rectangle 11" o:spid="_x0000_s1026" style="position:absolute;margin-left:92.35pt;margin-top:184.45pt;width:145.3pt;height:16.2pt;z-index:251660288;visibility:visible;mso-wrap-style:square;mso-wrap-distance-left:9pt;mso-wrap-distance-top:0;mso-wrap-distance-right:9pt;mso-wrap-distance-bottom:0;mso-position-horizontal:absolute;mso-position-horizontal-relative:text;mso-position-vertical:absolute;mso-position-vertical-relative:text;v-text-anchor:middle" o:gfxdata="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" filled="f" strokecolor="#ed7d31 [3205]" strokeweight="1pt"/>
             </w:pict>
           </mc:Fallback>
         </mc:AlternateContent>
@@ -4040,7 +4040,7 @@
           </mc:Choice>
           <mc:Fallback>
             <w:pict>
-              <v:rect w14:anchorId="6CD6C7F0" id="Rectangle 32" o:spid="_x0000_s1026" style="position:absolute;margin-left:8.7pt;margin-top:50.75pt;width:496.85pt;height:124.55pt;z-index:251665408;visibility:visible;mso-wrap-style:square;mso-wrap-distance-left:9pt;mso-wrap-distance-top:0;mso-wrap-distance-right:9pt;mso-wrap-distance-bottom:0;mso-position-horizontal:absolute;mso-position-horizontal-relative:text;mso-position-vertical:absolute;mso-position-vertical-relative:text;v-text-anchor:middle" o:gfxdata="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" filled="f" strokecolor="#ed7d31 [3205]" strokeweight="1pt"/>
+              <v:rect w14:anchorId="5763B057" id="Rectangle 32" o:spid="_x0000_s1026" style="position:absolute;margin-left:8.7pt;margin-top:50.75pt;width:496.85pt;height:124.55pt;z-index:251665408;visibility:visible;mso-wrap-style:square;mso-wrap-distance-left:9pt;mso-wrap-distance-top:0;mso-wrap-distance-right:9pt;mso-wrap-distance-bottom:0;mso-position-horizontal:absolute;mso-position-horizontal-relative:text;mso-position-vertical:absolute;mso-position-vertical-relative:text;v-text-anchor:middle" o:gfxdata="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" filled="f" strokecolor="#ed7d31 [3205]" strokeweight="1pt"/>
             </w:pict>
           </mc:Fallback>
         </mc:AlternateContent>
@@ -4123,7 +4123,7 @@
           </mc:Choice>
           <mc:Fallback>
             <w:pict>
-              <v:rect w14:anchorId="7EB5F659" id="Rectangle 31" o:spid="_x0000_s1026" style="position:absolute;margin-left:410.2pt;margin-top:6pt;width:88.85pt;height:23.35pt;z-index:251664384;visibility:visible;mso-wrap-style:square;mso-wrap-distance-left:9pt;mso-wrap-distance-top:0;mso-wrap-distance-right:9pt;mso-wrap-distance-bottom:0;mso-position-horizontal:absolute;mso-position-horizontal-relative:text;mso-position-vertical:absolute;mso-position-vertical-relative:text;v-text-anchor:middle" o:gfxdata="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" filled="f" strokecolor="#ed7d31 [3205]" strokeweight="1pt"/>
+              <v:rect w14:anchorId="5238B968" id="Rectangle 31" o:spid="_x0000_s1026" style="position:absolute;margin-left:410.2pt;margin-top:6pt;width:88.85pt;height:23.35pt;z-index:251664384;visibility:visible;mso-wrap-style:square;mso-wrap-distance-left:9pt;mso-wrap-distance-top:0;mso-wrap-distance-right:9pt;mso-wrap-distance-bottom:0;mso-position-horizontal:absolute;mso-position-horizontal-relative:text;mso-position-vertical:absolute;mso-position-vertical-relative:text;v-text-anchor:middle" o:gfxdata="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" filled="f" strokecolor="#ed7d31 [3205]" strokeweight="1pt"/>
             </w:pict>
           </mc:Fallback>
         </mc:AlternateContent>
@@ -4666,7 +4666,7 @@
           </mc:Choice>
           <mc:Fallback>
             <w:pict>
-              <v:rect w14:anchorId="664BA019" id="Rectangle 37" o:spid="_x0000_s1026" style="position:absolute;margin-left:105.35pt;margin-top:45.1pt;width:408.65pt;height:16.2pt;z-index:251666432;visibility:visible;mso-wrap-style:square;mso-wrap-distance-left:9pt;mso-wrap-distance-top:0;mso-wrap-distance-right:9pt;mso-wrap-distance-bottom:0;mso-position-horizontal:absolute;mso-position-horizontal-relative:text;mso-position-vertical:absolute;mso-position-vertical-relative:text;v-text-anchor:middle" o:gfxdata="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" filled="f" strokecolor="#ed7d31 [3205]" strokeweight="1pt"/>
+              <v:rect w14:anchorId="15240EC3" id="Rectangle 37" o:spid="_x0000_s1026" style="position:absolute;margin-left:105.35pt;margin-top:45.1pt;width:408.65pt;height:16.2pt;z-index:251666432;visibility:visible;mso-wrap-style:square;mso-wrap-distance-left:9pt;mso-wrap-distance-top:0;mso-wrap-distance-right:9pt;mso-wrap-distance-bottom:0;mso-position-horizontal:absolute;mso-position-horizontal-relative:text;mso-position-vertical:absolute;mso-position-vertical-relative:text;v-text-anchor:middle" o:gfxdata="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" filled="f" strokecolor="#ed7d31 [3205]" strokeweight="1pt"/>
             </w:pict>
           </mc:Fallback>
         </mc:AlternateContent>
@@ -5136,9 +5136,9 @@
       <w:r>
         <w:rPr>
           <w:b/>
-          <w:color w:val="FF0000"/>
-        </w:rPr>
-        <w:t>TEST ECHOUE</w:t>
+          <w:color w:val="70AD47" w:themeColor="accent6"/>
+        </w:rPr>
+        <w:t>TEST OK</w:t>
       </w:r>
     </w:p>
     <w:p>
@@ -5177,7 +5177,13 @@
         <w:t xml:space="preserve"> : </w:t>
       </w:r>
       <w:r>
-        <w:t>il doit être possible de modifier les informations entrées lors de la création d’un projet ; pour ce faire, un bouton « Edit the project » est mis à côté de chaque projet et permet de l’éditer en cliquant dessus.</w:t>
+        <w:t>il doit être possible de modifier les informations entrées lors de la création d’un projet ; pour ce faire, un bouton « Edit the project »</w:t>
+      </w:r>
+      <w:r>
+        <w:t xml:space="preserve"> à côté de chaque projet, </w:t>
+      </w:r>
+      <w:r>
+        <w:t xml:space="preserve"> permet de l’éditer en cliquant dessus.</w:t>
       </w:r>
     </w:p>
     <w:p>
@@ -5202,7 +5208,21 @@
     </w:p>
     <w:p>
       <w:pPr>
+        <w:pStyle w:val="Paragraphedeliste"/>
+        <w:spacing w:line="240" w:lineRule="auto"/>
+      </w:pPr>
+    </w:p>
+    <w:p>
+      <w:pPr>
+        <w:pStyle w:val="Paragraphedeliste"/>
+        <w:spacing w:line="240" w:lineRule="auto"/>
         <w:jc w:val="center"/>
+        <w:rPr>
+          <w:rFonts w:ascii="Verdana" w:hAnsi="Verdana" w:cs="Arial"/>
+          <w:sz w:val="14"/>
+          <w:szCs w:val="14"/>
+          <w:u w:val="single"/>
+        </w:rPr>
       </w:pPr>
       <w:r>
         <w:rPr>
@@ -5210,10 +5230,10 @@
           <w:lang w:eastAsia="fr-CH"/>
         </w:rPr>
         <w:drawing>
-          <wp:inline distT="0" distB="0" distL="0" distR="0" wp14:anchorId="7ED0118E" wp14:editId="13BBA525">
-            <wp:extent cx="6390640" cy="1976755"/>
-            <wp:effectExtent l="0" t="0" r="0" b="4445"/>
-            <wp:docPr id="44" name="Image 44"/>
+          <wp:inline distT="0" distB="0" distL="0" distR="0" wp14:anchorId="0A276326" wp14:editId="37C80D78">
+            <wp:extent cx="6390640" cy="4077970"/>
+            <wp:effectExtent l="0" t="0" r="0" b="0"/>
+            <wp:docPr id="46" name="Image 46"/>
             <wp:cNvGraphicFramePr>
               <a:graphicFrameLocks xmlns:a="http://schemas.openxmlformats.org/drawingml/2006/main" noChangeAspect="1"/>
             </wp:cNvGraphicFramePr>
@@ -5233,7 +5253,7 @@
                   <pic:spPr>
                     <a:xfrm>
                       <a:off x="0" y="0"/>
-                      <a:ext cx="6390640" cy="1976755"/>
+                      <a:ext cx="6390640" cy="4077970"/>
                     </a:xfrm>
                     <a:prstGeom prst="rect">
                       <a:avLst/>
@@ -5252,12 +5272,300 @@
           <w:szCs w:val="14"/>
           <w:u w:val="single"/>
         </w:rPr>
-        <w:t>Edition d’un projet</w:t>
+        <w:t xml:space="preserve">Ajout d’une description au project PDG </w:t>
+      </w:r>
+    </w:p>
+    <w:p>
+      <w:pPr>
+        <w:pStyle w:val="Paragraphedeliste"/>
+        <w:spacing w:line="240" w:lineRule="auto"/>
+        <w:jc w:val="center"/>
+        <w:rPr>
+          <w:rFonts w:ascii="Verdana" w:hAnsi="Verdana" w:cs="Arial"/>
+          <w:sz w:val="14"/>
+          <w:szCs w:val="14"/>
+          <w:u w:val="single"/>
+        </w:rPr>
+      </w:pPr>
+    </w:p>
+    <w:p>
+      <w:pPr>
+        <w:pStyle w:val="Paragraphedeliste"/>
+        <w:spacing w:line="240" w:lineRule="auto"/>
+        <w:jc w:val="center"/>
+        <w:rPr>
+          <w:rFonts w:ascii="Verdana" w:hAnsi="Verdana" w:cs="Arial"/>
+          <w:sz w:val="14"/>
+          <w:szCs w:val="14"/>
+          <w:u w:val="single"/>
+        </w:rPr>
+      </w:pPr>
+    </w:p>
+    <w:p>
+      <w:pPr>
+        <w:pStyle w:val="Paragraphedeliste"/>
+        <w:spacing w:line="240" w:lineRule="auto"/>
+        <w:jc w:val="center"/>
+        <w:rPr>
+          <w:rFonts w:ascii="Verdana" w:hAnsi="Verdana" w:cs="Arial"/>
+          <w:sz w:val="14"/>
+          <w:szCs w:val="14"/>
+          <w:u w:val="single"/>
+        </w:rPr>
+      </w:pPr>
+    </w:p>
+    <w:p>
+      <w:pPr>
+        <w:pStyle w:val="Paragraphedeliste"/>
+        <w:spacing w:line="240" w:lineRule="auto"/>
+        <w:jc w:val="center"/>
+        <w:rPr>
+          <w:rFonts w:ascii="Verdana" w:hAnsi="Verdana" w:cs="Arial"/>
+          <w:sz w:val="14"/>
+          <w:szCs w:val="14"/>
+          <w:u w:val="single"/>
+        </w:rPr>
+      </w:pPr>
+    </w:p>
+    <w:p>
+      <w:pPr>
+        <w:pStyle w:val="Paragraphedeliste"/>
+        <w:spacing w:line="240" w:lineRule="auto"/>
+        <w:jc w:val="center"/>
+        <w:rPr>
+          <w:rFonts w:ascii="Verdana" w:hAnsi="Verdana" w:cs="Arial"/>
+          <w:sz w:val="14"/>
+          <w:szCs w:val="14"/>
+          <w:u w:val="single"/>
+        </w:rPr>
+      </w:pPr>
+    </w:p>
+    <w:p>
+      <w:pPr>
+        <w:pStyle w:val="Paragraphedeliste"/>
+        <w:spacing w:line="240" w:lineRule="auto"/>
+        <w:jc w:val="center"/>
+        <w:rPr>
+          <w:rFonts w:ascii="Verdana" w:hAnsi="Verdana" w:cs="Arial"/>
+          <w:sz w:val="14"/>
+          <w:szCs w:val="14"/>
+          <w:u w:val="single"/>
+        </w:rPr>
+      </w:pPr>
+    </w:p>
+    <w:p>
+      <w:pPr>
+        <w:pStyle w:val="Paragraphedeliste"/>
+        <w:spacing w:line="240" w:lineRule="auto"/>
+        <w:jc w:val="center"/>
+        <w:rPr>
+          <w:rFonts w:ascii="Verdana" w:hAnsi="Verdana" w:cs="Arial"/>
+          <w:sz w:val="14"/>
+          <w:szCs w:val="14"/>
+          <w:u w:val="single"/>
+        </w:rPr>
+      </w:pPr>
+    </w:p>
+    <w:p>
+      <w:pPr>
+        <w:pStyle w:val="Paragraphedeliste"/>
+        <w:ind w:left="360"/>
+      </w:pPr>
+      <w:r>
+        <w:rPr>
+          <w:u w:val="single"/>
+        </w:rPr>
+        <w:lastRenderedPageBreak/>
+        <w:t>Résultat obtenu :</w:t>
+      </w:r>
+    </w:p>
+    <w:p>
+      <w:pPr>
+        <w:jc w:val="center"/>
+      </w:pPr>
+      <w:r>
+        <w:rPr>
+          <w:noProof/>
+          <w:lang w:eastAsia="fr-CH"/>
+        </w:rPr>
+        <w:drawing>
+          <wp:inline distT="0" distB="0" distL="0" distR="0" wp14:anchorId="0335488C" wp14:editId="5D06E979">
+            <wp:extent cx="6390640" cy="3915410"/>
+            <wp:effectExtent l="0" t="0" r="0" b="8890"/>
+            <wp:docPr id="47" name="Image 47"/>
+            <wp:cNvGraphicFramePr>
+              <a:graphicFrameLocks xmlns:a="http://schemas.openxmlformats.org/drawingml/2006/main" noChangeAspect="1"/>
+            </wp:cNvGraphicFramePr>
+            <a:graphic xmlns:a="http://schemas.openxmlformats.org/drawingml/2006/main">
+              <a:graphicData uri="http://schemas.openxmlformats.org/drawingml/2006/picture">
+                <pic:pic xmlns:pic="http://schemas.openxmlformats.org/drawingml/2006/picture">
+                  <pic:nvPicPr>
+                    <pic:cNvPr id="1" name=""/>
+                    <pic:cNvPicPr/>
+                  </pic:nvPicPr>
+                  <pic:blipFill>
+                    <a:blip r:embed="rId35"/>
+                    <a:stretch>
+                      <a:fillRect/>
+                    </a:stretch>
+                  </pic:blipFill>
+                  <pic:spPr>
+                    <a:xfrm>
+                      <a:off x="0" y="0"/>
+                      <a:ext cx="6390640" cy="3915410"/>
+                    </a:xfrm>
+                    <a:prstGeom prst="rect">
+                      <a:avLst/>
+                    </a:prstGeom>
+                  </pic:spPr>
+                </pic:pic>
+              </a:graphicData>
+            </a:graphic>
+          </wp:inline>
+        </w:drawing>
+      </w:r>
+      <w:r>
+        <w:rPr>
+          <w:rFonts w:ascii="Verdana" w:hAnsi="Verdana" w:cs="Arial"/>
+          <w:sz w:val="14"/>
+          <w:szCs w:val="14"/>
+          <w:u w:val="single"/>
+        </w:rPr>
+        <w:t>Nouvelle vue du projet PDG</w:t>
+      </w:r>
+    </w:p>
+    <w:p/>
+    <w:p>
+      <w:pPr>
+        <w:pStyle w:val="Paragraphedeliste"/>
+        <w:spacing w:line="240" w:lineRule="auto"/>
+        <w:ind w:left="360"/>
+      </w:pPr>
+      <w:r>
+        <w:tab/>
+      </w:r>
+      <w:r>
+        <w:rPr>
+          <w:u w:val="single"/>
+        </w:rPr>
+        <w:t>Bilan:</w:t>
+      </w:r>
+      <w:r>
+        <w:t xml:space="preserve">   </w:t>
+      </w:r>
+      <w:r>
+        <w:rPr>
+          <w:b/>
+          <w:color w:val="70AD47" w:themeColor="accent6"/>
+        </w:rPr>
+        <w:t>TEST OK</w:t>
+      </w:r>
+    </w:p>
+    <w:p>
+      <w:pPr>
+        <w:pStyle w:val="Titre3"/>
+        <w:numPr>
+          <w:ilvl w:val="0"/>
+          <w:numId w:val="4"/>
+        </w:numPr>
+        <w:tabs>
+          <w:tab w:val="left" w:pos="6996"/>
+        </w:tabs>
+        <w:rPr>
+          <w:b/>
+        </w:rPr>
+      </w:pPr>
+      <w:r>
+        <w:rPr>
+          <w:b/>
+        </w:rPr>
+        <w:t>A</w:t>
+      </w:r>
+      <w:r>
+        <w:rPr>
+          <w:b/>
+        </w:rPr>
+        <w:t>jouter des</w:t>
+      </w:r>
+      <w:r>
+        <w:rPr>
+          <w:b/>
+        </w:rPr>
+        <w:t xml:space="preserve"> membre</w:t>
+      </w:r>
+      <w:r>
+        <w:rPr>
+          <w:b/>
+        </w:rPr>
+        <w:t>s</w:t>
+      </w:r>
+      <w:r>
+        <w:rPr>
+          <w:b/>
+        </w:rPr>
+        <w:t xml:space="preserve"> à un projet</w:t>
+      </w:r>
+    </w:p>
+    <w:p>
+      <w:pPr>
+        <w:pStyle w:val="Titre3"/>
+        <w:numPr>
+          <w:ilvl w:val="0"/>
+          <w:numId w:val="4"/>
+        </w:numPr>
+        <w:tabs>
+          <w:tab w:val="left" w:pos="6996"/>
+        </w:tabs>
+        <w:rPr>
+          <w:b/>
+        </w:rPr>
+      </w:pPr>
+      <w:r>
+        <w:rPr>
+          <w:b/>
+        </w:rPr>
+        <w:t xml:space="preserve">Ajouter </w:t>
+      </w:r>
+      <w:r>
+        <w:rPr>
+          <w:b/>
+        </w:rPr>
+        <w:t>des tâches et sous-tâches à un projet</w:t>
+      </w:r>
+    </w:p>
+    <w:p>
+      <w:pPr>
+        <w:pStyle w:val="Titre3"/>
+        <w:numPr>
+          <w:ilvl w:val="0"/>
+          <w:numId w:val="4"/>
+        </w:numPr>
+        <w:tabs>
+          <w:tab w:val="left" w:pos="6996"/>
+        </w:tabs>
+        <w:rPr>
+          <w:b/>
+        </w:rPr>
+      </w:pPr>
+      <w:r>
+        <w:rPr>
+          <w:b/>
+        </w:rPr>
+        <w:t>Test de l’ergonomie du site</w:t>
       </w:r>
       <w:bookmarkStart w:id="0" w:name="_GoBack"/>
       <w:bookmarkEnd w:id="0"/>
     </w:p>
     <w:p/>
+    <w:p/>
+    <w:p/>
+    <w:p>
+      <w:pPr>
+        <w:tabs>
+          <w:tab w:val="left" w:pos="2802"/>
+        </w:tabs>
+      </w:pPr>
+    </w:p>
     <w:sectPr>
       <w:pgSz w:w="11906" w:h="16838"/>
       <w:pgMar w:top="1276" w:right="991" w:bottom="709" w:left="851" w:header="708" w:footer="708" w:gutter="0"/>

</xml_diff>

<commit_message>
fin de mon rapport
</commit_message>
<xml_diff>
--- a/doc/report/michelle_part.docx
+++ b/doc/report/michelle_part.docx
@@ -770,6 +770,7 @@
           <w:noProof/>
           <w:lang w:eastAsia="fr-CH"/>
         </w:rPr>
+        <w:lastRenderedPageBreak/>
         <w:drawing>
           <wp:inline distT="0" distB="0" distL="0" distR="0" wp14:anchorId="128FF44B" wp14:editId="105C2F49">
             <wp:extent cx="6390640" cy="3950970"/>
@@ -2722,10 +2723,7 @@
         </w:numPr>
       </w:pPr>
       <w:r>
-        <w:t xml:space="preserve">Email </w:t>
-      </w:r>
-      <w:r>
-        <w:t>déjà utilisée</w:t>
+        <w:t>Email déjà utilisée</w:t>
       </w:r>
     </w:p>
     <w:p>
@@ -3056,7 +3054,6 @@
         <w:rPr>
           <w:u w:val="single"/>
         </w:rPr>
-        <w:lastRenderedPageBreak/>
         <w:t>Bilan:</w:t>
       </w:r>
       <w:r>
@@ -3272,21 +3269,14 @@
         <w:pStyle w:val="Paragraphedeliste"/>
         <w:spacing w:line="240" w:lineRule="auto"/>
         <w:ind w:left="0"/>
-        <w:rPr>
-          <w:lang w:val="en-US"/>
-        </w:rPr>
-      </w:pPr>
-      <w:r>
-        <w:rPr>
-          <w:u w:val="single"/>
-          <w:lang w:val="en-US"/>
+      </w:pPr>
+      <w:r>
+        <w:rPr>
+          <w:u w:val="single"/>
         </w:rPr>
         <w:t>Screenshot du test effectué</w:t>
       </w:r>
       <w:r>
-        <w:rPr>
-          <w:lang w:val="en-US"/>
-        </w:rPr>
         <w:t xml:space="preserve"> : </w:t>
       </w:r>
     </w:p>
@@ -3295,9 +3285,6 @@
         <w:pStyle w:val="Paragraphedeliste"/>
         <w:spacing w:line="240" w:lineRule="auto"/>
         <w:ind w:left="0"/>
-        <w:rPr>
-          <w:lang w:val="en-US"/>
-        </w:rPr>
       </w:pPr>
     </w:p>
     <w:p>
@@ -4234,10 +4221,7 @@
         </w:numPr>
       </w:pPr>
       <w:r>
-        <w:t xml:space="preserve">Informations </w:t>
-      </w:r>
-      <w:r>
-        <w:t>de login incorrectes</w:t>
+        <w:t>Informations de login incorrectes</w:t>
       </w:r>
     </w:p>
     <w:p>
@@ -4257,10 +4241,7 @@
         <w:t>Comportement attendu</w:t>
       </w:r>
       <w:r>
-        <w:t> :</w:t>
-      </w:r>
-      <w:r>
-        <w:t xml:space="preserve"> Si un utilisateur entre un nom d’utilisateur inéxistant</w:t>
+        <w:t> : Si un utilisateur entre un nom d’utilisateur inéxistant</w:t>
       </w:r>
       <w:r>
         <w:t xml:space="preserve"> ou un mot de passe incorrect</w:t>
@@ -4523,26 +4504,23 @@
         </w:numPr>
       </w:pPr>
       <w:r>
+        <w:t>Mot de passe oublié</w:t>
+      </w:r>
+    </w:p>
+    <w:p>
+      <w:pPr>
+        <w:pStyle w:val="Paragraphedeliste"/>
+        <w:ind w:left="360"/>
+      </w:pPr>
+      <w:r>
+        <w:rPr>
+          <w:u w:val="single"/>
+        </w:rPr>
         <w:lastRenderedPageBreak/>
-        <w:t>Mot de passe oublié</w:t>
-      </w:r>
-    </w:p>
-    <w:p>
-      <w:pPr>
-        <w:pStyle w:val="Paragraphedeliste"/>
-        <w:ind w:left="360"/>
-      </w:pPr>
-      <w:r>
-        <w:rPr>
-          <w:u w:val="single"/>
-        </w:rPr>
         <w:t>Comportement attendu</w:t>
       </w:r>
       <w:r>
-        <w:t> :</w:t>
-      </w:r>
-      <w:r>
-        <w:t xml:space="preserve"> Un utilisateur qui a oublié son mot de passe a la possibilité de le changer en cliquant </w:t>
+        <w:t xml:space="preserve"> : Un utilisateur qui a oublié son mot de passe a la possibilité de le changer en cliquant </w:t>
       </w:r>
       <w:r>
         <w:t xml:space="preserve">sur le lien « Password forgotten ? ». Ce lien donne sur une page où l’utilisateur doit entrer l’email utilisé lors de son inscription pour </w:t>
@@ -4882,13 +4860,7 @@
         <w:rPr>
           <w:b/>
         </w:rPr>
-        <w:t xml:space="preserve">Tests </w:t>
-      </w:r>
-      <w:r>
-        <w:rPr>
-          <w:b/>
-        </w:rPr>
-        <w:t>pour la création de</w:t>
+        <w:t>Tests pour la création de</w:t>
       </w:r>
       <w:r>
         <w:rPr>
@@ -5031,6 +5003,7 @@
         <w:rPr>
           <w:u w:val="single"/>
         </w:rPr>
+        <w:lastRenderedPageBreak/>
         <w:t>Résultat obtenu :</w:t>
       </w:r>
     </w:p>
@@ -5174,10 +5147,7 @@
         <w:t>Comportement attendu</w:t>
       </w:r>
       <w:r>
-        <w:t xml:space="preserve"> : </w:t>
-      </w:r>
-      <w:r>
-        <w:t>il doit être possible de modifier les informations entrées lors de la création d’un projet ; pour ce faire, un bouton « Edit the project »</w:t>
+        <w:t> : il doit être possible de modifier les informations entrées lors de la création d’un projet ; pour ce faire, un bouton « Edit the project »</w:t>
       </w:r>
       <w:r>
         <w:t xml:space="preserve"> à côté de chaque projet, </w:t>
@@ -5375,7 +5345,6 @@
         <w:rPr>
           <w:u w:val="single"/>
         </w:rPr>
-        <w:lastRenderedPageBreak/>
         <w:t>Résultat obtenu :</w:t>
       </w:r>
     </w:p>
@@ -5388,6 +5357,7 @@
           <w:noProof/>
           <w:lang w:eastAsia="fr-CH"/>
         </w:rPr>
+        <w:lastRenderedPageBreak/>
         <w:drawing>
           <wp:inline distT="0" distB="0" distL="0" distR="0" wp14:anchorId="0335488C" wp14:editId="5D06E979">
             <wp:extent cx="6390640" cy="3915410"/>
@@ -5507,6 +5477,397 @@
       </w:r>
     </w:p>
     <w:p>
+      <w:r>
+        <w:rPr>
+          <w:u w:val="single"/>
+        </w:rPr>
+        <w:t>Comportement attendu</w:t>
+      </w:r>
+      <w:r>
+        <w:t> :</w:t>
+      </w:r>
+      <w:r>
+        <w:t xml:space="preserve"> Il doit être possible d’ajouter de nouveaux membres à un projet. Il ne s’agit pas de créer de nouveaux membres et de les ajouter au projet mais de membres aux comptes déjà existant et repertoiriés dans une liste.</w:t>
+      </w:r>
+      <w:r>
+        <w:t xml:space="preserve"> Une fois ajoutés au projet, les noms des nouveaux membres apparaissent dans la liste des membres du projet</w:t>
+      </w:r>
+    </w:p>
+    <w:p/>
+    <w:p/>
+    <w:p/>
+    <w:p/>
+    <w:p/>
+    <w:p/>
+    <w:p/>
+    <w:p/>
+    <w:p/>
+    <w:p/>
+    <w:p/>
+    <w:p/>
+    <w:p/>
+    <w:p>
+      <w:pPr>
+        <w:pStyle w:val="Paragraphedeliste"/>
+        <w:spacing w:line="240" w:lineRule="auto"/>
+        <w:ind w:left="0"/>
+      </w:pPr>
+      <w:r>
+        <w:rPr>
+          <w:u w:val="single"/>
+        </w:rPr>
+        <w:lastRenderedPageBreak/>
+        <w:t>Screenshot du test effectué</w:t>
+      </w:r>
+      <w:r>
+        <w:t xml:space="preserve"> : </w:t>
+      </w:r>
+    </w:p>
+    <w:p>
+      <w:r>
+        <w:rPr>
+          <w:noProof/>
+          <w:lang w:eastAsia="fr-CH"/>
+        </w:rPr>
+        <w:drawing>
+          <wp:inline distT="0" distB="0" distL="0" distR="0" wp14:anchorId="4CA21B8E" wp14:editId="0F3B2F37">
+            <wp:extent cx="5436973" cy="3509938"/>
+            <wp:effectExtent l="0" t="0" r="0" b="0"/>
+            <wp:docPr id="10" name="Image 10"/>
+            <wp:cNvGraphicFramePr>
+              <a:graphicFrameLocks xmlns:a="http://schemas.openxmlformats.org/drawingml/2006/main" noChangeAspect="1"/>
+            </wp:cNvGraphicFramePr>
+            <a:graphic xmlns:a="http://schemas.openxmlformats.org/drawingml/2006/main">
+              <a:graphicData uri="http://schemas.openxmlformats.org/drawingml/2006/picture">
+                <pic:pic xmlns:pic="http://schemas.openxmlformats.org/drawingml/2006/picture">
+                  <pic:nvPicPr>
+                    <pic:cNvPr id="1" name=""/>
+                    <pic:cNvPicPr/>
+                  </pic:nvPicPr>
+                  <pic:blipFill>
+                    <a:blip r:embed="rId36"/>
+                    <a:stretch>
+                      <a:fillRect/>
+                    </a:stretch>
+                  </pic:blipFill>
+                  <pic:spPr>
+                    <a:xfrm>
+                      <a:off x="0" y="0"/>
+                      <a:ext cx="5436973" cy="3509938"/>
+                    </a:xfrm>
+                    <a:prstGeom prst="rect">
+                      <a:avLst/>
+                    </a:prstGeom>
+                  </pic:spPr>
+                </pic:pic>
+              </a:graphicData>
+            </a:graphic>
+          </wp:inline>
+        </w:drawing>
+      </w:r>
+    </w:p>
+    <w:p>
+      <w:pPr>
+        <w:jc w:val="center"/>
+        <w:rPr>
+          <w:rFonts w:ascii="Verdana" w:hAnsi="Verdana" w:cs="Arial"/>
+          <w:sz w:val="14"/>
+          <w:szCs w:val="14"/>
+          <w:u w:val="single"/>
+        </w:rPr>
+      </w:pPr>
+      <w:r>
+        <w:rPr>
+          <w:rFonts w:ascii="Verdana" w:hAnsi="Verdana" w:cs="Arial"/>
+          <w:sz w:val="14"/>
+          <w:szCs w:val="14"/>
+          <w:u w:val="single"/>
+        </w:rPr>
+        <w:t>Ajout des membres « thibault Duchoud » et « Karim Gozlani » au projet PDG précédenment crée</w:t>
+      </w:r>
+    </w:p>
+    <w:p>
+      <w:pPr>
+        <w:jc w:val="center"/>
+        <w:rPr>
+          <w:rFonts w:ascii="Verdana" w:hAnsi="Verdana" w:cs="Arial"/>
+          <w:sz w:val="14"/>
+          <w:szCs w:val="14"/>
+          <w:u w:val="single"/>
+        </w:rPr>
+      </w:pPr>
+    </w:p>
+    <w:p>
+      <w:pPr>
+        <w:pStyle w:val="Paragraphedeliste"/>
+        <w:ind w:left="360"/>
+      </w:pPr>
+      <w:r>
+        <w:rPr>
+          <w:u w:val="single"/>
+        </w:rPr>
+        <w:t>Résultat obtenu :</w:t>
+      </w:r>
+    </w:p>
+    <w:p>
+      <w:pPr>
+        <w:jc w:val="center"/>
+      </w:pPr>
+      <w:r>
+        <w:rPr>
+          <w:noProof/>
+          <w:lang w:eastAsia="fr-CH"/>
+        </w:rPr>
+        <mc:AlternateContent>
+          <mc:Choice Requires="wps">
+            <w:drawing>
+              <wp:anchor distT="0" distB="0" distL="114300" distR="114300" simplePos="0" relativeHeight="251669504" behindDoc="0" locked="0" layoutInCell="1" allowOverlap="1" wp14:anchorId="3FF8D47C" wp14:editId="47FC7236">
+                <wp:simplePos x="0" y="0"/>
+                <wp:positionH relativeFrom="column">
+                  <wp:posOffset>163521</wp:posOffset>
+                </wp:positionH>
+                <wp:positionV relativeFrom="paragraph">
+                  <wp:posOffset>1239056</wp:posOffset>
+                </wp:positionV>
+                <wp:extent cx="1466335" cy="700216"/>
+                <wp:effectExtent l="76200" t="76200" r="95885" b="100330"/>
+                <wp:wrapNone/>
+                <wp:docPr id="24" name="Rectangle 24"/>
+                <wp:cNvGraphicFramePr/>
+                <a:graphic xmlns:a="http://schemas.openxmlformats.org/drawingml/2006/main">
+                  <a:graphicData uri="http://schemas.microsoft.com/office/word/2010/wordprocessingShape">
+                    <wps:wsp>
+                      <wps:cNvSpPr/>
+                      <wps:spPr>
+                        <a:xfrm>
+                          <a:off x="0" y="0"/>
+                          <a:ext cx="1466335" cy="700216"/>
+                        </a:xfrm>
+                        <a:prstGeom prst="rect">
+                          <a:avLst/>
+                        </a:prstGeom>
+                        <a:noFill/>
+                        <a:ln>
+                          <a:solidFill>
+                            <a:schemeClr val="accent2"/>
+                          </a:solidFill>
+                        </a:ln>
+                        <a:effectLst>
+                          <a:glow rad="63500">
+                            <a:schemeClr val="accent2">
+                              <a:satMod val="175000"/>
+                              <a:alpha val="40000"/>
+                            </a:schemeClr>
+                          </a:glow>
+                        </a:effectLst>
+                      </wps:spPr>
+                      <wps:style>
+                        <a:lnRef idx="2">
+                          <a:schemeClr val="accent1">
+                            <a:shade val="50000"/>
+                          </a:schemeClr>
+                        </a:lnRef>
+                        <a:fillRef idx="1">
+                          <a:schemeClr val="accent1"/>
+                        </a:fillRef>
+                        <a:effectRef idx="0">
+                          <a:schemeClr val="accent1"/>
+                        </a:effectRef>
+                        <a:fontRef idx="minor">
+                          <a:schemeClr val="lt1"/>
+                        </a:fontRef>
+                      </wps:style>
+                      <wps:bodyPr rot="0" spcFirstLastPara="0" vertOverflow="overflow" horzOverflow="overflow" vert="horz" wrap="square" lIns="91440" tIns="45720" rIns="91440" bIns="45720" numCol="1" spcCol="0" rtlCol="0" fromWordArt="0" anchor="ctr" anchorCtr="0" forceAA="0" compatLnSpc="1">
+                        <a:prstTxWarp prst="textNoShape">
+                          <a:avLst/>
+                        </a:prstTxWarp>
+                        <a:noAutofit/>
+                      </wps:bodyPr>
+                    </wps:wsp>
+                  </a:graphicData>
+                </a:graphic>
+              </wp:anchor>
+            </w:drawing>
+          </mc:Choice>
+          <mc:Fallback>
+            <w:pict>
+              <v:rect w14:anchorId="7853CFDB" id="Rectangle 24" o:spid="_x0000_s1026" style="position:absolute;margin-left:12.9pt;margin-top:97.55pt;width:115.45pt;height:55.15pt;z-index:251669504;visibility:visible;mso-wrap-style:square;mso-wrap-distance-left:9pt;mso-wrap-distance-top:0;mso-wrap-distance-right:9pt;mso-wrap-distance-bottom:0;mso-position-horizontal:absolute;mso-position-horizontal-relative:text;mso-position-vertical:absolute;mso-position-vertical-relative:text;v-text-anchor:middle" o:gfxdata="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" filled="f" strokecolor="#ed7d31 [3205]" strokeweight="1pt"/>
+            </w:pict>
+          </mc:Fallback>
+        </mc:AlternateContent>
+      </w:r>
+      <w:r>
+        <w:rPr>
+          <w:noProof/>
+          <w:lang w:eastAsia="fr-CH"/>
+        </w:rPr>
+        <mc:AlternateContent>
+          <mc:Choice Requires="wps">
+            <w:drawing>
+              <wp:anchor distT="0" distB="0" distL="114300" distR="114300" simplePos="0" relativeHeight="251667456" behindDoc="0" locked="0" layoutInCell="1" allowOverlap="1">
+                <wp:simplePos x="0" y="0"/>
+                <wp:positionH relativeFrom="column">
+                  <wp:posOffset>168069</wp:posOffset>
+                </wp:positionH>
+                <wp:positionV relativeFrom="paragraph">
+                  <wp:posOffset>559658</wp:posOffset>
+                </wp:positionV>
+                <wp:extent cx="1466335" cy="700216"/>
+                <wp:effectExtent l="76200" t="76200" r="95885" b="100330"/>
+                <wp:wrapNone/>
+                <wp:docPr id="19" name="Rectangle 19"/>
+                <wp:cNvGraphicFramePr/>
+                <a:graphic xmlns:a="http://schemas.openxmlformats.org/drawingml/2006/main">
+                  <a:graphicData uri="http://schemas.microsoft.com/office/word/2010/wordprocessingShape">
+                    <wps:wsp>
+                      <wps:cNvSpPr/>
+                      <wps:spPr>
+                        <a:xfrm>
+                          <a:off x="0" y="0"/>
+                          <a:ext cx="1466335" cy="700216"/>
+                        </a:xfrm>
+                        <a:prstGeom prst="rect">
+                          <a:avLst/>
+                        </a:prstGeom>
+                        <a:noFill/>
+                        <a:ln>
+                          <a:solidFill>
+                            <a:schemeClr val="accent2"/>
+                          </a:solidFill>
+                        </a:ln>
+                        <a:effectLst>
+                          <a:glow rad="63500">
+                            <a:schemeClr val="accent2">
+                              <a:satMod val="175000"/>
+                              <a:alpha val="40000"/>
+                            </a:schemeClr>
+                          </a:glow>
+                        </a:effectLst>
+                      </wps:spPr>
+                      <wps:style>
+                        <a:lnRef idx="2">
+                          <a:schemeClr val="accent1">
+                            <a:shade val="50000"/>
+                          </a:schemeClr>
+                        </a:lnRef>
+                        <a:fillRef idx="1">
+                          <a:schemeClr val="accent1"/>
+                        </a:fillRef>
+                        <a:effectRef idx="0">
+                          <a:schemeClr val="accent1"/>
+                        </a:effectRef>
+                        <a:fontRef idx="minor">
+                          <a:schemeClr val="lt1"/>
+                        </a:fontRef>
+                      </wps:style>
+                      <wps:bodyPr rot="0" spcFirstLastPara="0" vertOverflow="overflow" horzOverflow="overflow" vert="horz" wrap="square" lIns="91440" tIns="45720" rIns="91440" bIns="45720" numCol="1" spcCol="0" rtlCol="0" fromWordArt="0" anchor="ctr" anchorCtr="0" forceAA="0" compatLnSpc="1">
+                        <a:prstTxWarp prst="textNoShape">
+                          <a:avLst/>
+                        </a:prstTxWarp>
+                        <a:noAutofit/>
+                      </wps:bodyPr>
+                    </wps:wsp>
+                  </a:graphicData>
+                </a:graphic>
+              </wp:anchor>
+            </w:drawing>
+          </mc:Choice>
+          <mc:Fallback>
+            <w:pict>
+              <v:rect w14:anchorId="72D5DAE3" id="Rectangle 19" o:spid="_x0000_s1026" style="position:absolute;margin-left:13.25pt;margin-top:44.05pt;width:115.45pt;height:55.15pt;z-index:251667456;visibility:visible;mso-wrap-style:square;mso-wrap-distance-left:9pt;mso-wrap-distance-top:0;mso-wrap-distance-right:9pt;mso-wrap-distance-bottom:0;mso-position-horizontal:absolute;mso-position-horizontal-relative:text;mso-position-vertical:absolute;mso-position-vertical-relative:text;v-text-anchor:middle" o:gfxdata="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" filled="f" strokecolor="#ed7d31 [3205]" strokeweight="1pt"/>
+            </w:pict>
+          </mc:Fallback>
+        </mc:AlternateContent>
+      </w:r>
+      <w:r>
+        <w:rPr>
+          <w:noProof/>
+          <w:lang w:eastAsia="fr-CH"/>
+        </w:rPr>
+        <w:drawing>
+          <wp:inline distT="0" distB="0" distL="0" distR="0" wp14:anchorId="21BEBBC7" wp14:editId="1E90B87C">
+            <wp:extent cx="6390640" cy="3881120"/>
+            <wp:effectExtent l="0" t="0" r="0" b="5080"/>
+            <wp:docPr id="18" name="Image 18"/>
+            <wp:cNvGraphicFramePr>
+              <a:graphicFrameLocks xmlns:a="http://schemas.openxmlformats.org/drawingml/2006/main" noChangeAspect="1"/>
+            </wp:cNvGraphicFramePr>
+            <a:graphic xmlns:a="http://schemas.openxmlformats.org/drawingml/2006/main">
+              <a:graphicData uri="http://schemas.openxmlformats.org/drawingml/2006/picture">
+                <pic:pic xmlns:pic="http://schemas.openxmlformats.org/drawingml/2006/picture">
+                  <pic:nvPicPr>
+                    <pic:cNvPr id="1" name=""/>
+                    <pic:cNvPicPr/>
+                  </pic:nvPicPr>
+                  <pic:blipFill>
+                    <a:blip r:embed="rId37"/>
+                    <a:stretch>
+                      <a:fillRect/>
+                    </a:stretch>
+                  </pic:blipFill>
+                  <pic:spPr>
+                    <a:xfrm>
+                      <a:off x="0" y="0"/>
+                      <a:ext cx="6390640" cy="3881120"/>
+                    </a:xfrm>
+                    <a:prstGeom prst="rect">
+                      <a:avLst/>
+                    </a:prstGeom>
+                  </pic:spPr>
+                </pic:pic>
+              </a:graphicData>
+            </a:graphic>
+          </wp:inline>
+        </w:drawing>
+      </w:r>
+    </w:p>
+    <w:p>
+      <w:pPr>
+        <w:jc w:val="center"/>
+        <w:rPr>
+          <w:rFonts w:ascii="Verdana" w:hAnsi="Verdana" w:cs="Arial"/>
+          <w:sz w:val="14"/>
+          <w:szCs w:val="14"/>
+          <w:u w:val="single"/>
+        </w:rPr>
+      </w:pPr>
+      <w:r>
+        <w:rPr>
+          <w:rFonts w:ascii="Verdana" w:hAnsi="Verdana" w:cs="Arial"/>
+          <w:sz w:val="14"/>
+          <w:szCs w:val="14"/>
+          <w:u w:val="single"/>
+        </w:rPr>
+        <w:t>Ajout de nouveaux membres à la liste des membres  du projet PDG</w:t>
+      </w:r>
+    </w:p>
+    <w:p>
+      <w:pPr>
+        <w:rPr>
+          <w:b/>
+          <w:color w:val="70AD47" w:themeColor="accent6"/>
+        </w:rPr>
+      </w:pPr>
+      <w:r>
+        <w:rPr>
+          <w:u w:val="single"/>
+        </w:rPr>
+        <w:t>Bilan:</w:t>
+      </w:r>
+      <w:r>
+        <w:t xml:space="preserve">   </w:t>
+      </w:r>
+      <w:r>
+        <w:rPr>
+          <w:b/>
+          <w:color w:val="70AD47" w:themeColor="accent6"/>
+        </w:rPr>
+        <w:t>TEST OK</w:t>
+      </w:r>
+    </w:p>
+    <w:p/>
+    <w:p/>
+    <w:p>
       <w:pPr>
         <w:pStyle w:val="Titre3"/>
         <w:numPr>
@@ -5524,14 +5885,441 @@
         <w:rPr>
           <w:b/>
         </w:rPr>
-        <w:t xml:space="preserve">Ajouter </w:t>
+        <w:t>Créer</w:t>
       </w:r>
       <w:r>
         <w:rPr>
           <w:b/>
         </w:rPr>
-        <w:t>des tâches et sous-tâches à un projet</w:t>
-      </w:r>
+        <w:t xml:space="preserve"> des t</w:t>
+      </w:r>
+      <w:r>
+        <w:rPr>
+          <w:b/>
+        </w:rPr>
+        <w:t xml:space="preserve">âches et sous-tâches </w:t>
+      </w:r>
+    </w:p>
+    <w:p/>
+    <w:p>
+      <w:r>
+        <w:rPr>
+          <w:u w:val="single"/>
+        </w:rPr>
+        <w:t>Comportement attendu</w:t>
+      </w:r>
+      <w:r>
+        <w:t> : Il doit être possible de créer des tâches et sous-tâches dans un projet.</w:t>
+      </w:r>
+    </w:p>
+    <w:p>
+      <w:pPr>
+        <w:pStyle w:val="Paragraphedeliste"/>
+        <w:spacing w:line="240" w:lineRule="auto"/>
+        <w:ind w:left="0"/>
+      </w:pPr>
+      <w:r>
+        <w:t xml:space="preserve"> </w:t>
+      </w:r>
+      <w:r>
+        <w:rPr>
+          <w:u w:val="single"/>
+        </w:rPr>
+        <w:t>Screenshot du test effectué</w:t>
+      </w:r>
+      <w:r>
+        <w:t xml:space="preserve"> : </w:t>
+      </w:r>
+    </w:p>
+    <w:p>
+      <w:r>
+        <w:rPr>
+          <w:noProof/>
+          <w:lang w:eastAsia="fr-CH"/>
+        </w:rPr>
+        <w:drawing>
+          <wp:inline distT="0" distB="0" distL="0" distR="0" wp14:anchorId="385192BA" wp14:editId="2574CF03">
+            <wp:extent cx="6390640" cy="3672840"/>
+            <wp:effectExtent l="0" t="0" r="0" b="3810"/>
+            <wp:docPr id="30" name="Image 30"/>
+            <wp:cNvGraphicFramePr>
+              <a:graphicFrameLocks xmlns:a="http://schemas.openxmlformats.org/drawingml/2006/main" noChangeAspect="1"/>
+            </wp:cNvGraphicFramePr>
+            <a:graphic xmlns:a="http://schemas.openxmlformats.org/drawingml/2006/main">
+              <a:graphicData uri="http://schemas.openxmlformats.org/drawingml/2006/picture">
+                <pic:pic xmlns:pic="http://schemas.openxmlformats.org/drawingml/2006/picture">
+                  <pic:nvPicPr>
+                    <pic:cNvPr id="1" name=""/>
+                    <pic:cNvPicPr/>
+                  </pic:nvPicPr>
+                  <pic:blipFill>
+                    <a:blip r:embed="rId38"/>
+                    <a:stretch>
+                      <a:fillRect/>
+                    </a:stretch>
+                  </pic:blipFill>
+                  <pic:spPr>
+                    <a:xfrm>
+                      <a:off x="0" y="0"/>
+                      <a:ext cx="6390640" cy="3672840"/>
+                    </a:xfrm>
+                    <a:prstGeom prst="rect">
+                      <a:avLst/>
+                    </a:prstGeom>
+                  </pic:spPr>
+                </pic:pic>
+              </a:graphicData>
+            </a:graphic>
+          </wp:inline>
+        </w:drawing>
+      </w:r>
+    </w:p>
+    <w:p>
+      <w:pPr>
+        <w:jc w:val="center"/>
+        <w:rPr>
+          <w:rFonts w:ascii="Verdana" w:hAnsi="Verdana" w:cs="Arial"/>
+          <w:sz w:val="14"/>
+          <w:szCs w:val="14"/>
+          <w:u w:val="single"/>
+        </w:rPr>
+      </w:pPr>
+      <w:r>
+        <w:rPr>
+          <w:rFonts w:ascii="Verdana" w:hAnsi="Verdana" w:cs="Arial"/>
+          <w:sz w:val="14"/>
+          <w:szCs w:val="14"/>
+          <w:u w:val="single"/>
+        </w:rPr>
+        <w:t>Création d’une tâche</w:t>
+      </w:r>
+    </w:p>
+    <w:p>
+      <w:pPr>
+        <w:jc w:val="center"/>
+        <w:rPr>
+          <w:rFonts w:ascii="Verdana" w:hAnsi="Verdana" w:cs="Arial"/>
+          <w:sz w:val="14"/>
+          <w:szCs w:val="14"/>
+          <w:u w:val="single"/>
+        </w:rPr>
+      </w:pPr>
+    </w:p>
+    <w:p>
+      <w:pPr>
+        <w:jc w:val="center"/>
+        <w:rPr>
+          <w:rFonts w:ascii="Verdana" w:hAnsi="Verdana" w:cs="Arial"/>
+          <w:sz w:val="14"/>
+          <w:szCs w:val="14"/>
+          <w:u w:val="single"/>
+        </w:rPr>
+      </w:pPr>
+    </w:p>
+    <w:p>
+      <w:pPr>
+        <w:jc w:val="center"/>
+        <w:rPr>
+          <w:rFonts w:ascii="Verdana" w:hAnsi="Verdana" w:cs="Arial"/>
+          <w:sz w:val="14"/>
+          <w:szCs w:val="14"/>
+          <w:u w:val="single"/>
+        </w:rPr>
+      </w:pPr>
+    </w:p>
+    <w:p>
+      <w:pPr>
+        <w:jc w:val="center"/>
+        <w:rPr>
+          <w:rFonts w:ascii="Verdana" w:hAnsi="Verdana" w:cs="Arial"/>
+          <w:sz w:val="14"/>
+          <w:szCs w:val="14"/>
+          <w:u w:val="single"/>
+        </w:rPr>
+      </w:pPr>
+    </w:p>
+    <w:p>
+      <w:pPr>
+        <w:jc w:val="center"/>
+        <w:rPr>
+          <w:rFonts w:ascii="Verdana" w:hAnsi="Verdana" w:cs="Arial"/>
+          <w:sz w:val="14"/>
+          <w:szCs w:val="14"/>
+          <w:u w:val="single"/>
+        </w:rPr>
+      </w:pPr>
+    </w:p>
+    <w:p>
+      <w:pPr>
+        <w:jc w:val="center"/>
+        <w:rPr>
+          <w:rFonts w:ascii="Verdana" w:hAnsi="Verdana" w:cs="Arial"/>
+          <w:sz w:val="14"/>
+          <w:szCs w:val="14"/>
+          <w:u w:val="single"/>
+        </w:rPr>
+      </w:pPr>
+    </w:p>
+    <w:p>
+      <w:pPr>
+        <w:jc w:val="center"/>
+        <w:rPr>
+          <w:rFonts w:ascii="Verdana" w:hAnsi="Verdana" w:cs="Arial"/>
+          <w:sz w:val="14"/>
+          <w:szCs w:val="14"/>
+          <w:u w:val="single"/>
+        </w:rPr>
+      </w:pPr>
+    </w:p>
+    <w:p>
+      <w:pPr>
+        <w:jc w:val="center"/>
+        <w:rPr>
+          <w:rFonts w:ascii="Verdana" w:hAnsi="Verdana" w:cs="Arial"/>
+          <w:sz w:val="14"/>
+          <w:szCs w:val="14"/>
+          <w:u w:val="single"/>
+        </w:rPr>
+      </w:pPr>
+    </w:p>
+    <w:p>
+      <w:pPr>
+        <w:jc w:val="center"/>
+        <w:rPr>
+          <w:rFonts w:ascii="Verdana" w:hAnsi="Verdana" w:cs="Arial"/>
+          <w:sz w:val="14"/>
+          <w:szCs w:val="14"/>
+          <w:u w:val="single"/>
+        </w:rPr>
+      </w:pPr>
+    </w:p>
+    <w:p>
+      <w:pPr>
+        <w:jc w:val="center"/>
+        <w:rPr>
+          <w:rFonts w:ascii="Verdana" w:hAnsi="Verdana" w:cs="Arial"/>
+          <w:sz w:val="14"/>
+          <w:szCs w:val="14"/>
+          <w:u w:val="single"/>
+        </w:rPr>
+      </w:pPr>
+    </w:p>
+    <w:p>
+      <w:pPr>
+        <w:jc w:val="center"/>
+        <w:rPr>
+          <w:rFonts w:ascii="Verdana" w:hAnsi="Verdana" w:cs="Arial"/>
+          <w:sz w:val="14"/>
+          <w:szCs w:val="14"/>
+          <w:u w:val="single"/>
+        </w:rPr>
+      </w:pPr>
+    </w:p>
+    <w:p>
+      <w:pPr>
+        <w:jc w:val="center"/>
+        <w:rPr>
+          <w:rFonts w:ascii="Verdana" w:hAnsi="Verdana" w:cs="Arial"/>
+          <w:sz w:val="14"/>
+          <w:szCs w:val="14"/>
+          <w:u w:val="single"/>
+        </w:rPr>
+      </w:pPr>
+    </w:p>
+    <w:p>
+      <w:pPr>
+        <w:jc w:val="center"/>
+        <w:rPr>
+          <w:rFonts w:ascii="Verdana" w:hAnsi="Verdana" w:cs="Arial"/>
+          <w:sz w:val="14"/>
+          <w:szCs w:val="14"/>
+          <w:u w:val="single"/>
+        </w:rPr>
+      </w:pPr>
+    </w:p>
+    <w:p>
+      <w:pPr>
+        <w:jc w:val="center"/>
+        <w:rPr>
+          <w:rFonts w:ascii="Verdana" w:hAnsi="Verdana" w:cs="Arial"/>
+          <w:sz w:val="14"/>
+          <w:szCs w:val="14"/>
+          <w:u w:val="single"/>
+        </w:rPr>
+      </w:pPr>
+    </w:p>
+    <w:p>
+      <w:pPr>
+        <w:jc w:val="center"/>
+        <w:rPr>
+          <w:rFonts w:ascii="Verdana" w:hAnsi="Verdana" w:cs="Arial"/>
+          <w:sz w:val="14"/>
+          <w:szCs w:val="14"/>
+          <w:u w:val="single"/>
+        </w:rPr>
+      </w:pPr>
+    </w:p>
+    <w:p>
+      <w:pPr>
+        <w:jc w:val="center"/>
+        <w:rPr>
+          <w:rFonts w:ascii="Verdana" w:hAnsi="Verdana" w:cs="Arial"/>
+          <w:sz w:val="14"/>
+          <w:szCs w:val="14"/>
+          <w:u w:val="single"/>
+        </w:rPr>
+      </w:pPr>
+    </w:p>
+    <w:p>
+      <w:pPr>
+        <w:jc w:val="center"/>
+        <w:rPr>
+          <w:rFonts w:ascii="Verdana" w:hAnsi="Verdana" w:cs="Arial"/>
+          <w:sz w:val="14"/>
+          <w:szCs w:val="14"/>
+          <w:u w:val="single"/>
+        </w:rPr>
+      </w:pPr>
+    </w:p>
+    <w:p>
+      <w:pPr>
+        <w:jc w:val="center"/>
+        <w:rPr>
+          <w:rFonts w:ascii="Verdana" w:hAnsi="Verdana" w:cs="Arial"/>
+          <w:sz w:val="14"/>
+          <w:szCs w:val="14"/>
+          <w:u w:val="single"/>
+        </w:rPr>
+      </w:pPr>
+    </w:p>
+    <w:p>
+      <w:pPr>
+        <w:jc w:val="center"/>
+        <w:rPr>
+          <w:rFonts w:ascii="Verdana" w:hAnsi="Verdana" w:cs="Arial"/>
+          <w:sz w:val="14"/>
+          <w:szCs w:val="14"/>
+          <w:u w:val="single"/>
+        </w:rPr>
+      </w:pPr>
+    </w:p>
+    <w:p>
+      <w:pPr>
+        <w:jc w:val="center"/>
+        <w:rPr>
+          <w:rFonts w:ascii="Verdana" w:hAnsi="Verdana" w:cs="Arial"/>
+          <w:sz w:val="14"/>
+          <w:szCs w:val="14"/>
+          <w:u w:val="single"/>
+        </w:rPr>
+      </w:pPr>
+    </w:p>
+    <w:p>
+      <w:pPr>
+        <w:pStyle w:val="Paragraphedeliste"/>
+        <w:ind w:left="360"/>
+      </w:pPr>
+      <w:r>
+        <w:rPr>
+          <w:u w:val="single"/>
+        </w:rPr>
+        <w:t>Résultat obtenu :</w:t>
+      </w:r>
+    </w:p>
+    <w:p>
+      <w:r>
+        <w:rPr>
+          <w:noProof/>
+          <w:lang w:eastAsia="fr-CH"/>
+        </w:rPr>
+        <w:drawing>
+          <wp:inline distT="0" distB="0" distL="0" distR="0" wp14:anchorId="614956A3" wp14:editId="5645DAD4">
+            <wp:extent cx="6087762" cy="4095206"/>
+            <wp:effectExtent l="0" t="0" r="8255" b="635"/>
+            <wp:docPr id="33" name="Image 33"/>
+            <wp:cNvGraphicFramePr>
+              <a:graphicFrameLocks xmlns:a="http://schemas.openxmlformats.org/drawingml/2006/main" noChangeAspect="1"/>
+            </wp:cNvGraphicFramePr>
+            <a:graphic xmlns:a="http://schemas.openxmlformats.org/drawingml/2006/main">
+              <a:graphicData uri="http://schemas.openxmlformats.org/drawingml/2006/picture">
+                <pic:pic xmlns:pic="http://schemas.openxmlformats.org/drawingml/2006/picture">
+                  <pic:nvPicPr>
+                    <pic:cNvPr id="1" name=""/>
+                    <pic:cNvPicPr/>
+                  </pic:nvPicPr>
+                  <pic:blipFill>
+                    <a:blip r:embed="rId39"/>
+                    <a:stretch>
+                      <a:fillRect/>
+                    </a:stretch>
+                  </pic:blipFill>
+                  <pic:spPr>
+                    <a:xfrm>
+                      <a:off x="0" y="0"/>
+                      <a:ext cx="6090673" cy="4097164"/>
+                    </a:xfrm>
+                    <a:prstGeom prst="rect">
+                      <a:avLst/>
+                    </a:prstGeom>
+                  </pic:spPr>
+                </pic:pic>
+              </a:graphicData>
+            </a:graphic>
+          </wp:inline>
+        </w:drawing>
+      </w:r>
+    </w:p>
+    <w:p>
+      <w:pPr>
+        <w:jc w:val="center"/>
+        <w:rPr>
+          <w:rFonts w:ascii="Verdana" w:hAnsi="Verdana" w:cs="Arial"/>
+          <w:sz w:val="14"/>
+          <w:szCs w:val="14"/>
+          <w:u w:val="single"/>
+        </w:rPr>
+      </w:pPr>
+      <w:r>
+        <w:rPr>
+          <w:rFonts w:ascii="Verdana" w:hAnsi="Verdana" w:cs="Arial"/>
+          <w:sz w:val="14"/>
+          <w:szCs w:val="14"/>
+          <w:u w:val="single"/>
+        </w:rPr>
+        <w:t>Nouvelle tâche crée associée au membre qui l’a crée</w:t>
+      </w:r>
+    </w:p>
+    <w:p>
+      <w:pPr>
+        <w:rPr>
+          <w:b/>
+          <w:color w:val="70AD47" w:themeColor="accent6"/>
+        </w:rPr>
+      </w:pPr>
+      <w:r>
+        <w:rPr>
+          <w:u w:val="single"/>
+        </w:rPr>
+        <w:t>Bilan:</w:t>
+      </w:r>
+      <w:r>
+        <w:t xml:space="preserve">   </w:t>
+      </w:r>
+      <w:r>
+        <w:rPr>
+          <w:b/>
+          <w:color w:val="70AD47" w:themeColor="accent6"/>
+        </w:rPr>
+        <w:t>TEST OK</w:t>
+      </w:r>
+    </w:p>
+    <w:p>
+      <w:pPr>
+        <w:rPr>
+          <w:b/>
+          <w:color w:val="70AD47" w:themeColor="accent6"/>
+        </w:rPr>
+      </w:pPr>
     </w:p>
     <w:p>
       <w:pPr>
@@ -5551,14 +6339,590 @@
         <w:rPr>
           <w:b/>
         </w:rPr>
-        <w:t>Test de l’ergonomie du site</w:t>
-      </w:r>
-      <w:bookmarkStart w:id="0" w:name="_GoBack"/>
-      <w:bookmarkEnd w:id="0"/>
+        <w:t>Notifications</w:t>
+      </w:r>
+    </w:p>
+    <w:p>
+      <w:r>
+        <w:rPr>
+          <w:u w:val="single"/>
+        </w:rPr>
+        <w:t>Comportement attendu</w:t>
+      </w:r>
+      <w:r>
+        <w:t xml:space="preserve"> : </w:t>
+      </w:r>
+      <w:r>
+        <w:t xml:space="preserve">Un système de notifications a été mis en place afin d’informer les différents membres d’un groupe de projet. Celui-ci doit permettre d’avoir toute la file d’actualité en rapport avec un projet </w:t>
+      </w:r>
     </w:p>
     <w:p/>
     <w:p/>
     <w:p/>
+    <w:p/>
+    <w:p/>
+    <w:p/>
+    <w:p/>
+    <w:p/>
+    <w:p/>
+    <w:p/>
+    <w:p/>
+    <w:p/>
+    <w:p>
+      <w:pPr>
+        <w:pStyle w:val="Paragraphedeliste"/>
+        <w:spacing w:line="240" w:lineRule="auto"/>
+        <w:ind w:left="0"/>
+      </w:pPr>
+      <w:r>
+        <w:lastRenderedPageBreak/>
+        <w:t xml:space="preserve"> </w:t>
+      </w:r>
+      <w:r>
+        <w:rPr>
+          <w:u w:val="single"/>
+        </w:rPr>
+        <w:t>Screenshot du test effectué</w:t>
+      </w:r>
+      <w:r>
+        <w:t xml:space="preserve"> : </w:t>
+      </w:r>
+    </w:p>
+    <w:p>
+      <w:pPr>
+        <w:pStyle w:val="Paragraphedeliste"/>
+        <w:spacing w:line="240" w:lineRule="auto"/>
+        <w:ind w:left="0"/>
+      </w:pPr>
+    </w:p>
+    <w:p>
+      <w:bookmarkStart w:id="0" w:name="_GoBack"/>
+      <w:r>
+        <w:rPr>
+          <w:noProof/>
+          <w:lang w:eastAsia="fr-CH"/>
+        </w:rPr>
+        <mc:AlternateContent>
+          <mc:Choice Requires="wps">
+            <w:drawing>
+              <wp:anchor distT="0" distB="0" distL="114300" distR="114300" simplePos="0" relativeHeight="251676672" behindDoc="0" locked="0" layoutInCell="1" allowOverlap="1" wp14:anchorId="149007FC" wp14:editId="748F120E">
+                <wp:simplePos x="0" y="0"/>
+                <wp:positionH relativeFrom="column">
+                  <wp:posOffset>2470390</wp:posOffset>
+                </wp:positionH>
+                <wp:positionV relativeFrom="paragraph">
+                  <wp:posOffset>1551905</wp:posOffset>
+                </wp:positionV>
+                <wp:extent cx="2125362" cy="642552"/>
+                <wp:effectExtent l="76200" t="76200" r="103505" b="100965"/>
+                <wp:wrapNone/>
+                <wp:docPr id="51" name="Rectangle 51"/>
+                <wp:cNvGraphicFramePr/>
+                <a:graphic xmlns:a="http://schemas.openxmlformats.org/drawingml/2006/main">
+                  <a:graphicData uri="http://schemas.microsoft.com/office/word/2010/wordprocessingShape">
+                    <wps:wsp>
+                      <wps:cNvSpPr/>
+                      <wps:spPr>
+                        <a:xfrm>
+                          <a:off x="0" y="0"/>
+                          <a:ext cx="2125362" cy="642552"/>
+                        </a:xfrm>
+                        <a:prstGeom prst="rect">
+                          <a:avLst/>
+                        </a:prstGeom>
+                        <a:noFill/>
+                        <a:ln>
+                          <a:solidFill>
+                            <a:schemeClr val="accent2"/>
+                          </a:solidFill>
+                        </a:ln>
+                        <a:effectLst>
+                          <a:glow rad="63500">
+                            <a:schemeClr val="accent2">
+                              <a:satMod val="175000"/>
+                              <a:alpha val="40000"/>
+                            </a:schemeClr>
+                          </a:glow>
+                        </a:effectLst>
+                      </wps:spPr>
+                      <wps:style>
+                        <a:lnRef idx="2">
+                          <a:schemeClr val="accent1">
+                            <a:shade val="50000"/>
+                          </a:schemeClr>
+                        </a:lnRef>
+                        <a:fillRef idx="1">
+                          <a:schemeClr val="accent1"/>
+                        </a:fillRef>
+                        <a:effectRef idx="0">
+                          <a:schemeClr val="accent1"/>
+                        </a:effectRef>
+                        <a:fontRef idx="minor">
+                          <a:schemeClr val="lt1"/>
+                        </a:fontRef>
+                      </wps:style>
+                      <wps:bodyPr rot="0" spcFirstLastPara="0" vertOverflow="overflow" horzOverflow="overflow" vert="horz" wrap="square" lIns="91440" tIns="45720" rIns="91440" bIns="45720" numCol="1" spcCol="0" rtlCol="0" fromWordArt="0" anchor="ctr" anchorCtr="0" forceAA="0" compatLnSpc="1">
+                        <a:prstTxWarp prst="textNoShape">
+                          <a:avLst/>
+                        </a:prstTxWarp>
+                        <a:noAutofit/>
+                      </wps:bodyPr>
+                    </wps:wsp>
+                  </a:graphicData>
+                </a:graphic>
+                <wp14:sizeRelH relativeFrom="margin">
+                  <wp14:pctWidth>0</wp14:pctWidth>
+                </wp14:sizeRelH>
+                <wp14:sizeRelV relativeFrom="margin">
+                  <wp14:pctHeight>0</wp14:pctHeight>
+                </wp14:sizeRelV>
+              </wp:anchor>
+            </w:drawing>
+          </mc:Choice>
+          <mc:Fallback>
+            <w:pict>
+              <v:rect w14:anchorId="1C69F15A" id="Rectangle 51" o:spid="_x0000_s1026" style="position:absolute;margin-left:194.5pt;margin-top:122.2pt;width:167.35pt;height:50.6pt;z-index:251676672;visibility:visible;mso-wrap-style:square;mso-width-percent:0;mso-height-percent:0;mso-wrap-distance-left:9pt;mso-wrap-distance-top:0;mso-wrap-distance-right:9pt;mso-wrap-distance-bottom:0;mso-position-horizontal:absolute;mso-position-horizontal-relative:text;mso-position-vertical:absolute;mso-position-vertical-relative:text;mso-width-percent:0;mso-height-percent:0;mso-width-relative:margin;mso-height-relative:margin;v-text-anchor:middle" o:gfxdata="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" filled="f" strokecolor="#ed7d31 [3205]" strokeweight="1pt"/>
+            </w:pict>
+          </mc:Fallback>
+        </mc:AlternateContent>
+      </w:r>
+      <w:bookmarkEnd w:id="0"/>
+      <w:r>
+        <w:rPr>
+          <w:noProof/>
+          <w:lang w:eastAsia="fr-CH"/>
+        </w:rPr>
+        <mc:AlternateContent>
+          <mc:Choice Requires="wps">
+            <w:drawing>
+              <wp:anchor distT="0" distB="0" distL="114300" distR="114300" simplePos="0" relativeHeight="251674624" behindDoc="0" locked="0" layoutInCell="1" allowOverlap="1" wp14:anchorId="149007FC" wp14:editId="748F120E">
+                <wp:simplePos x="0" y="0"/>
+                <wp:positionH relativeFrom="column">
+                  <wp:posOffset>2437267</wp:posOffset>
+                </wp:positionH>
+                <wp:positionV relativeFrom="paragraph">
+                  <wp:posOffset>777222</wp:posOffset>
+                </wp:positionV>
+                <wp:extent cx="2125362" cy="642552"/>
+                <wp:effectExtent l="76200" t="76200" r="103505" b="100965"/>
+                <wp:wrapNone/>
+                <wp:docPr id="50" name="Rectangle 50"/>
+                <wp:cNvGraphicFramePr/>
+                <a:graphic xmlns:a="http://schemas.openxmlformats.org/drawingml/2006/main">
+                  <a:graphicData uri="http://schemas.microsoft.com/office/word/2010/wordprocessingShape">
+                    <wps:wsp>
+                      <wps:cNvSpPr/>
+                      <wps:spPr>
+                        <a:xfrm>
+                          <a:off x="0" y="0"/>
+                          <a:ext cx="2125362" cy="642552"/>
+                        </a:xfrm>
+                        <a:prstGeom prst="rect">
+                          <a:avLst/>
+                        </a:prstGeom>
+                        <a:noFill/>
+                        <a:ln>
+                          <a:solidFill>
+                            <a:schemeClr val="accent2"/>
+                          </a:solidFill>
+                        </a:ln>
+                        <a:effectLst>
+                          <a:glow rad="63500">
+                            <a:schemeClr val="accent2">
+                              <a:satMod val="175000"/>
+                              <a:alpha val="40000"/>
+                            </a:schemeClr>
+                          </a:glow>
+                        </a:effectLst>
+                      </wps:spPr>
+                      <wps:style>
+                        <a:lnRef idx="2">
+                          <a:schemeClr val="accent1">
+                            <a:shade val="50000"/>
+                          </a:schemeClr>
+                        </a:lnRef>
+                        <a:fillRef idx="1">
+                          <a:schemeClr val="accent1"/>
+                        </a:fillRef>
+                        <a:effectRef idx="0">
+                          <a:schemeClr val="accent1"/>
+                        </a:effectRef>
+                        <a:fontRef idx="minor">
+                          <a:schemeClr val="lt1"/>
+                        </a:fontRef>
+                      </wps:style>
+                      <wps:bodyPr rot="0" spcFirstLastPara="0" vertOverflow="overflow" horzOverflow="overflow" vert="horz" wrap="square" lIns="91440" tIns="45720" rIns="91440" bIns="45720" numCol="1" spcCol="0" rtlCol="0" fromWordArt="0" anchor="ctr" anchorCtr="0" forceAA="0" compatLnSpc="1">
+                        <a:prstTxWarp prst="textNoShape">
+                          <a:avLst/>
+                        </a:prstTxWarp>
+                        <a:noAutofit/>
+                      </wps:bodyPr>
+                    </wps:wsp>
+                  </a:graphicData>
+                </a:graphic>
+                <wp14:sizeRelH relativeFrom="margin">
+                  <wp14:pctWidth>0</wp14:pctWidth>
+                </wp14:sizeRelH>
+                <wp14:sizeRelV relativeFrom="margin">
+                  <wp14:pctHeight>0</wp14:pctHeight>
+                </wp14:sizeRelV>
+              </wp:anchor>
+            </w:drawing>
+          </mc:Choice>
+          <mc:Fallback>
+            <w:pict>
+              <v:rect w14:anchorId="075FA0B0" id="Rectangle 50" o:spid="_x0000_s1026" style="position:absolute;margin-left:191.9pt;margin-top:61.2pt;width:167.35pt;height:50.6pt;z-index:251674624;visibility:visible;mso-wrap-style:square;mso-width-percent:0;mso-height-percent:0;mso-wrap-distance-left:9pt;mso-wrap-distance-top:0;mso-wrap-distance-right:9pt;mso-wrap-distance-bottom:0;mso-position-horizontal:absolute;mso-position-horizontal-relative:text;mso-position-vertical:absolute;mso-position-vertical-relative:text;mso-width-percent:0;mso-height-percent:0;mso-width-relative:margin;mso-height-relative:margin;v-text-anchor:middle" o:gfxdata="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" filled="f" strokecolor="#ed7d31 [3205]" strokeweight="1pt"/>
+            </w:pict>
+          </mc:Fallback>
+        </mc:AlternateContent>
+      </w:r>
+      <w:r>
+        <w:rPr>
+          <w:noProof/>
+          <w:lang w:eastAsia="fr-CH"/>
+        </w:rPr>
+        <mc:AlternateContent>
+          <mc:Choice Requires="wps">
+            <w:drawing>
+              <wp:anchor distT="0" distB="0" distL="114300" distR="114300" simplePos="0" relativeHeight="251672576" behindDoc="0" locked="0" layoutInCell="1" allowOverlap="1" wp14:anchorId="58FA9A95" wp14:editId="2109377F">
+                <wp:simplePos x="0" y="0"/>
+                <wp:positionH relativeFrom="column">
+                  <wp:posOffset>217496</wp:posOffset>
+                </wp:positionH>
+                <wp:positionV relativeFrom="paragraph">
+                  <wp:posOffset>1531534</wp:posOffset>
+                </wp:positionV>
+                <wp:extent cx="2125362" cy="642552"/>
+                <wp:effectExtent l="76200" t="76200" r="103505" b="100965"/>
+                <wp:wrapNone/>
+                <wp:docPr id="49" name="Rectangle 49"/>
+                <wp:cNvGraphicFramePr/>
+                <a:graphic xmlns:a="http://schemas.openxmlformats.org/drawingml/2006/main">
+                  <a:graphicData uri="http://schemas.microsoft.com/office/word/2010/wordprocessingShape">
+                    <wps:wsp>
+                      <wps:cNvSpPr/>
+                      <wps:spPr>
+                        <a:xfrm>
+                          <a:off x="0" y="0"/>
+                          <a:ext cx="2125362" cy="642552"/>
+                        </a:xfrm>
+                        <a:prstGeom prst="rect">
+                          <a:avLst/>
+                        </a:prstGeom>
+                        <a:noFill/>
+                        <a:ln>
+                          <a:solidFill>
+                            <a:schemeClr val="accent2"/>
+                          </a:solidFill>
+                        </a:ln>
+                        <a:effectLst>
+                          <a:glow rad="63500">
+                            <a:schemeClr val="accent2">
+                              <a:satMod val="175000"/>
+                              <a:alpha val="40000"/>
+                            </a:schemeClr>
+                          </a:glow>
+                        </a:effectLst>
+                      </wps:spPr>
+                      <wps:style>
+                        <a:lnRef idx="2">
+                          <a:schemeClr val="accent1">
+                            <a:shade val="50000"/>
+                          </a:schemeClr>
+                        </a:lnRef>
+                        <a:fillRef idx="1">
+                          <a:schemeClr val="accent1"/>
+                        </a:fillRef>
+                        <a:effectRef idx="0">
+                          <a:schemeClr val="accent1"/>
+                        </a:effectRef>
+                        <a:fontRef idx="minor">
+                          <a:schemeClr val="lt1"/>
+                        </a:fontRef>
+                      </wps:style>
+                      <wps:bodyPr rot="0" spcFirstLastPara="0" vertOverflow="overflow" horzOverflow="overflow" vert="horz" wrap="square" lIns="91440" tIns="45720" rIns="91440" bIns="45720" numCol="1" spcCol="0" rtlCol="0" fromWordArt="0" anchor="ctr" anchorCtr="0" forceAA="0" compatLnSpc="1">
+                        <a:prstTxWarp prst="textNoShape">
+                          <a:avLst/>
+                        </a:prstTxWarp>
+                        <a:noAutofit/>
+                      </wps:bodyPr>
+                    </wps:wsp>
+                  </a:graphicData>
+                </a:graphic>
+                <wp14:sizeRelH relativeFrom="margin">
+                  <wp14:pctWidth>0</wp14:pctWidth>
+                </wp14:sizeRelH>
+                <wp14:sizeRelV relativeFrom="margin">
+                  <wp14:pctHeight>0</wp14:pctHeight>
+                </wp14:sizeRelV>
+              </wp:anchor>
+            </w:drawing>
+          </mc:Choice>
+          <mc:Fallback>
+            <w:pict>
+              <v:rect w14:anchorId="415DD09E" id="Rectangle 49" o:spid="_x0000_s1026" style="position:absolute;margin-left:17.15pt;margin-top:120.6pt;width:167.35pt;height:50.6pt;z-index:251672576;visibility:visible;mso-wrap-style:square;mso-width-percent:0;mso-height-percent:0;mso-wrap-distance-left:9pt;mso-wrap-distance-top:0;mso-wrap-distance-right:9pt;mso-wrap-distance-bottom:0;mso-position-horizontal:absolute;mso-position-horizontal-relative:text;mso-position-vertical:absolute;mso-position-vertical-relative:text;mso-width-percent:0;mso-height-percent:0;mso-width-relative:margin;mso-height-relative:margin;v-text-anchor:middle" o:gfxdata="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" filled="f" strokecolor="#ed7d31 [3205]" strokeweight="1pt"/>
+            </w:pict>
+          </mc:Fallback>
+        </mc:AlternateContent>
+      </w:r>
+      <w:r>
+        <w:rPr>
+          <w:noProof/>
+          <w:lang w:eastAsia="fr-CH"/>
+        </w:rPr>
+        <w:drawing>
+          <wp:inline distT="0" distB="0" distL="0" distR="0" wp14:anchorId="5A80E0E4" wp14:editId="1D407946">
+            <wp:extent cx="5436973" cy="3509938"/>
+            <wp:effectExtent l="0" t="0" r="0" b="0"/>
+            <wp:docPr id="44" name="Image 44"/>
+            <wp:cNvGraphicFramePr>
+              <a:graphicFrameLocks xmlns:a="http://schemas.openxmlformats.org/drawingml/2006/main" noChangeAspect="1"/>
+            </wp:cNvGraphicFramePr>
+            <a:graphic xmlns:a="http://schemas.openxmlformats.org/drawingml/2006/main">
+              <a:graphicData uri="http://schemas.openxmlformats.org/drawingml/2006/picture">
+                <pic:pic xmlns:pic="http://schemas.openxmlformats.org/drawingml/2006/picture">
+                  <pic:nvPicPr>
+                    <pic:cNvPr id="1" name=""/>
+                    <pic:cNvPicPr/>
+                  </pic:nvPicPr>
+                  <pic:blipFill>
+                    <a:blip r:embed="rId36"/>
+                    <a:stretch>
+                      <a:fillRect/>
+                    </a:stretch>
+                  </pic:blipFill>
+                  <pic:spPr>
+                    <a:xfrm>
+                      <a:off x="0" y="0"/>
+                      <a:ext cx="5436973" cy="3509938"/>
+                    </a:xfrm>
+                    <a:prstGeom prst="rect">
+                      <a:avLst/>
+                    </a:prstGeom>
+                  </pic:spPr>
+                </pic:pic>
+              </a:graphicData>
+            </a:graphic>
+          </wp:inline>
+        </w:drawing>
+      </w:r>
+    </w:p>
+    <w:p>
+      <w:pPr>
+        <w:jc w:val="center"/>
+        <w:rPr>
+          <w:rFonts w:ascii="Verdana" w:hAnsi="Verdana" w:cs="Arial"/>
+          <w:sz w:val="14"/>
+          <w:szCs w:val="14"/>
+          <w:u w:val="single"/>
+        </w:rPr>
+      </w:pPr>
+      <w:r>
+        <w:rPr>
+          <w:rFonts w:ascii="Verdana" w:hAnsi="Verdana" w:cs="Arial"/>
+          <w:sz w:val="14"/>
+          <w:szCs w:val="14"/>
+          <w:u w:val="single"/>
+        </w:rPr>
+        <w:t>Ajout de nouveaux membres au projet PDG</w:t>
+      </w:r>
+    </w:p>
+    <w:p>
+      <w:pPr>
+        <w:jc w:val="center"/>
+        <w:rPr>
+          <w:rFonts w:ascii="Verdana" w:hAnsi="Verdana" w:cs="Arial"/>
+          <w:sz w:val="14"/>
+          <w:szCs w:val="14"/>
+          <w:u w:val="single"/>
+        </w:rPr>
+      </w:pPr>
+    </w:p>
+    <w:p>
+      <w:pPr>
+        <w:pStyle w:val="Paragraphedeliste"/>
+        <w:ind w:left="360"/>
+      </w:pPr>
+      <w:r>
+        <w:rPr>
+          <w:u w:val="single"/>
+        </w:rPr>
+        <w:t>Résultat obtenu :</w:t>
+      </w:r>
+    </w:p>
+    <w:p>
+      <w:r>
+        <w:rPr>
+          <w:noProof/>
+          <w:lang w:eastAsia="fr-CH"/>
+        </w:rPr>
+        <mc:AlternateContent>
+          <mc:Choice Requires="wps">
+            <w:drawing>
+              <wp:anchor distT="0" distB="0" distL="114300" distR="114300" simplePos="0" relativeHeight="251670528" behindDoc="0" locked="0" layoutInCell="1" allowOverlap="1">
+                <wp:simplePos x="0" y="0"/>
+                <wp:positionH relativeFrom="column">
+                  <wp:posOffset>2581756</wp:posOffset>
+                </wp:positionH>
+                <wp:positionV relativeFrom="paragraph">
+                  <wp:posOffset>1419208</wp:posOffset>
+                </wp:positionV>
+                <wp:extent cx="3566983" cy="1301578"/>
+                <wp:effectExtent l="76200" t="76200" r="90805" b="89535"/>
+                <wp:wrapNone/>
+                <wp:docPr id="48" name="Rectangle 48"/>
+                <wp:cNvGraphicFramePr/>
+                <a:graphic xmlns:a="http://schemas.openxmlformats.org/drawingml/2006/main">
+                  <a:graphicData uri="http://schemas.microsoft.com/office/word/2010/wordprocessingShape">
+                    <wps:wsp>
+                      <wps:cNvSpPr/>
+                      <wps:spPr>
+                        <a:xfrm>
+                          <a:off x="0" y="0"/>
+                          <a:ext cx="3566983" cy="1301578"/>
+                        </a:xfrm>
+                        <a:prstGeom prst="rect">
+                          <a:avLst/>
+                        </a:prstGeom>
+                        <a:noFill/>
+                        <a:ln>
+                          <a:solidFill>
+                            <a:schemeClr val="accent2"/>
+                          </a:solidFill>
+                        </a:ln>
+                        <a:effectLst>
+                          <a:glow rad="63500">
+                            <a:schemeClr val="accent2">
+                              <a:satMod val="175000"/>
+                              <a:alpha val="40000"/>
+                            </a:schemeClr>
+                          </a:glow>
+                        </a:effectLst>
+                      </wps:spPr>
+                      <wps:style>
+                        <a:lnRef idx="2">
+                          <a:schemeClr val="accent1">
+                            <a:shade val="50000"/>
+                          </a:schemeClr>
+                        </a:lnRef>
+                        <a:fillRef idx="1">
+                          <a:schemeClr val="accent1"/>
+                        </a:fillRef>
+                        <a:effectRef idx="0">
+                          <a:schemeClr val="accent1"/>
+                        </a:effectRef>
+                        <a:fontRef idx="minor">
+                          <a:schemeClr val="lt1"/>
+                        </a:fontRef>
+                      </wps:style>
+                      <wps:bodyPr rot="0" spcFirstLastPara="0" vertOverflow="overflow" horzOverflow="overflow" vert="horz" wrap="square" lIns="91440" tIns="45720" rIns="91440" bIns="45720" numCol="1" spcCol="0" rtlCol="0" fromWordArt="0" anchor="ctr" anchorCtr="0" forceAA="0" compatLnSpc="1">
+                        <a:prstTxWarp prst="textNoShape">
+                          <a:avLst/>
+                        </a:prstTxWarp>
+                        <a:noAutofit/>
+                      </wps:bodyPr>
+                    </wps:wsp>
+                  </a:graphicData>
+                </a:graphic>
+              </wp:anchor>
+            </w:drawing>
+          </mc:Choice>
+          <mc:Fallback>
+            <w:pict>
+              <v:rect w14:anchorId="7538428D" id="Rectangle 48" o:spid="_x0000_s1026" style="position:absolute;margin-left:203.3pt;margin-top:111.75pt;width:280.85pt;height:102.5pt;z-index:251670528;visibility:visible;mso-wrap-style:square;mso-wrap-distance-left:9pt;mso-wrap-distance-top:0;mso-wrap-distance-right:9pt;mso-wrap-distance-bottom:0;mso-position-horizontal:absolute;mso-position-horizontal-relative:text;mso-position-vertical:absolute;mso-position-vertical-relative:text;v-text-anchor:middle" o:gfxdata="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" filled="f" strokecolor="#ed7d31 [3205]" strokeweight="1pt"/>
+            </w:pict>
+          </mc:Fallback>
+        </mc:AlternateContent>
+      </w:r>
+      <w:r>
+        <w:rPr>
+          <w:noProof/>
+          <w:lang w:eastAsia="fr-CH"/>
+        </w:rPr>
+        <w:drawing>
+          <wp:inline distT="0" distB="0" distL="0" distR="0" wp14:anchorId="1ACE06C5" wp14:editId="609D35E4">
+            <wp:extent cx="6390640" cy="2968625"/>
+            <wp:effectExtent l="0" t="0" r="0" b="3175"/>
+            <wp:docPr id="45" name="Image 45"/>
+            <wp:cNvGraphicFramePr>
+              <a:graphicFrameLocks xmlns:a="http://schemas.openxmlformats.org/drawingml/2006/main" noChangeAspect="1"/>
+            </wp:cNvGraphicFramePr>
+            <a:graphic xmlns:a="http://schemas.openxmlformats.org/drawingml/2006/main">
+              <a:graphicData uri="http://schemas.openxmlformats.org/drawingml/2006/picture">
+                <pic:pic xmlns:pic="http://schemas.openxmlformats.org/drawingml/2006/picture">
+                  <pic:nvPicPr>
+                    <pic:cNvPr id="1" name=""/>
+                    <pic:cNvPicPr/>
+                  </pic:nvPicPr>
+                  <pic:blipFill>
+                    <a:blip r:embed="rId40"/>
+                    <a:stretch>
+                      <a:fillRect/>
+                    </a:stretch>
+                  </pic:blipFill>
+                  <pic:spPr>
+                    <a:xfrm>
+                      <a:off x="0" y="0"/>
+                      <a:ext cx="6390640" cy="2968625"/>
+                    </a:xfrm>
+                    <a:prstGeom prst="rect">
+                      <a:avLst/>
+                    </a:prstGeom>
+                  </pic:spPr>
+                </pic:pic>
+              </a:graphicData>
+            </a:graphic>
+          </wp:inline>
+        </w:drawing>
+      </w:r>
+    </w:p>
+    <w:p>
+      <w:pPr>
+        <w:jc w:val="center"/>
+        <w:rPr>
+          <w:rFonts w:ascii="Verdana" w:hAnsi="Verdana" w:cs="Arial"/>
+          <w:sz w:val="14"/>
+          <w:szCs w:val="14"/>
+          <w:u w:val="single"/>
+        </w:rPr>
+      </w:pPr>
+      <w:r>
+        <w:rPr>
+          <w:rFonts w:ascii="Verdana" w:hAnsi="Verdana" w:cs="Arial"/>
+          <w:sz w:val="14"/>
+          <w:szCs w:val="14"/>
+          <w:u w:val="single"/>
+        </w:rPr>
+        <w:t>L’ajout de nouveaux membres au projet PDG est indiqué dans la file d’actualité</w:t>
+      </w:r>
+    </w:p>
+    <w:p>
+      <w:pPr>
+        <w:rPr>
+          <w:b/>
+          <w:color w:val="70AD47" w:themeColor="accent6"/>
+        </w:rPr>
+      </w:pPr>
+      <w:r>
+        <w:rPr>
+          <w:u w:val="single"/>
+        </w:rPr>
+        <w:t>Bilan:</w:t>
+      </w:r>
+      <w:r>
+        <w:t xml:space="preserve">   </w:t>
+      </w:r>
+      <w:r>
+        <w:rPr>
+          <w:b/>
+          <w:color w:val="70AD47" w:themeColor="accent6"/>
+        </w:rPr>
+        <w:t>TEST OK</w:t>
+      </w:r>
+    </w:p>
+    <w:p/>
+    <w:p/>
+    <w:p/>
     <w:p>
       <w:pPr>
         <w:tabs>
@@ -5568,7 +6932,7 @@
     </w:p>
     <w:sectPr>
       <w:pgSz w:w="11906" w:h="16838"/>
-      <w:pgMar w:top="1276" w:right="991" w:bottom="709" w:left="851" w:header="708" w:footer="708" w:gutter="0"/>
+      <w:pgMar w:top="1276" w:right="991" w:bottom="568" w:left="851" w:header="708" w:footer="708" w:gutter="0"/>
       <w:cols w:space="708"/>
       <w:docGrid w:linePitch="360"/>
     </w:sectPr>
@@ -6003,6 +7367,92 @@
     </w:lvl>
   </w:abstractNum>
   <w:abstractNum w:abstractNumId="4" w15:restartNumberingAfterBreak="0">
+    <w:nsid w:val="237F6EB1"/>
+    <w:multiLevelType w:val="hybridMultilevel"/>
+    <w:tmpl w:val="5D1ED7AA"/>
+    <w:lvl w:ilvl="0" w:tplc="E9748380">
+      <w:start w:val="1"/>
+      <w:numFmt w:val="upperRoman"/>
+      <w:lvlText w:val="%1."/>
+      <w:lvlJc w:val="right"/>
+      <w:pPr>
+        <w:ind w:left="720" w:hanging="360"/>
+      </w:pPr>
+    </w:lvl>
+    <w:lvl w:ilvl="1" w:tplc="100C0019" w:tentative="1">
+      <w:start w:val="1"/>
+      <w:numFmt w:val="lowerLetter"/>
+      <w:lvlText w:val="%2."/>
+      <w:lvlJc w:val="left"/>
+      <w:pPr>
+        <w:ind w:left="1440" w:hanging="360"/>
+      </w:pPr>
+    </w:lvl>
+    <w:lvl w:ilvl="2" w:tplc="100C001B" w:tentative="1">
+      <w:start w:val="1"/>
+      <w:numFmt w:val="lowerRoman"/>
+      <w:lvlText w:val="%3."/>
+      <w:lvlJc w:val="right"/>
+      <w:pPr>
+        <w:ind w:left="2160" w:hanging="180"/>
+      </w:pPr>
+    </w:lvl>
+    <w:lvl w:ilvl="3" w:tplc="100C000F" w:tentative="1">
+      <w:start w:val="1"/>
+      <w:numFmt w:val="decimal"/>
+      <w:lvlText w:val="%4."/>
+      <w:lvlJc w:val="left"/>
+      <w:pPr>
+        <w:ind w:left="2880" w:hanging="360"/>
+      </w:pPr>
+    </w:lvl>
+    <w:lvl w:ilvl="4" w:tplc="100C0019" w:tentative="1">
+      <w:start w:val="1"/>
+      <w:numFmt w:val="lowerLetter"/>
+      <w:lvlText w:val="%5."/>
+      <w:lvlJc w:val="left"/>
+      <w:pPr>
+        <w:ind w:left="3600" w:hanging="360"/>
+      </w:pPr>
+    </w:lvl>
+    <w:lvl w:ilvl="5" w:tplc="100C001B" w:tentative="1">
+      <w:start w:val="1"/>
+      <w:numFmt w:val="lowerRoman"/>
+      <w:lvlText w:val="%6."/>
+      <w:lvlJc w:val="right"/>
+      <w:pPr>
+        <w:ind w:left="4320" w:hanging="180"/>
+      </w:pPr>
+    </w:lvl>
+    <w:lvl w:ilvl="6" w:tplc="100C000F" w:tentative="1">
+      <w:start w:val="1"/>
+      <w:numFmt w:val="decimal"/>
+      <w:lvlText w:val="%7."/>
+      <w:lvlJc w:val="left"/>
+      <w:pPr>
+        <w:ind w:left="5040" w:hanging="360"/>
+      </w:pPr>
+    </w:lvl>
+    <w:lvl w:ilvl="7" w:tplc="100C0019" w:tentative="1">
+      <w:start w:val="1"/>
+      <w:numFmt w:val="lowerLetter"/>
+      <w:lvlText w:val="%8."/>
+      <w:lvlJc w:val="left"/>
+      <w:pPr>
+        <w:ind w:left="5760" w:hanging="360"/>
+      </w:pPr>
+    </w:lvl>
+    <w:lvl w:ilvl="8" w:tplc="100C001B" w:tentative="1">
+      <w:start w:val="1"/>
+      <w:numFmt w:val="lowerRoman"/>
+      <w:lvlText w:val="%9."/>
+      <w:lvlJc w:val="right"/>
+      <w:pPr>
+        <w:ind w:left="6480" w:hanging="180"/>
+      </w:pPr>
+    </w:lvl>
+  </w:abstractNum>
+  <w:abstractNum w:abstractNumId="5" w15:restartNumberingAfterBreak="0">
     <w:nsid w:val="23A11C09"/>
     <w:multiLevelType w:val="hybridMultilevel"/>
     <w:tmpl w:val="983EFD32"/>
@@ -6091,7 +7541,7 @@
       </w:pPr>
     </w:lvl>
   </w:abstractNum>
-  <w:abstractNum w:abstractNumId="5" w15:restartNumberingAfterBreak="0">
+  <w:abstractNum w:abstractNumId="6" w15:restartNumberingAfterBreak="0">
     <w:nsid w:val="2A7619FA"/>
     <w:multiLevelType w:val="hybridMultilevel"/>
     <w:tmpl w:val="83A250D0"/>
@@ -6180,7 +7630,7 @@
       </w:pPr>
     </w:lvl>
   </w:abstractNum>
-  <w:abstractNum w:abstractNumId="6" w15:restartNumberingAfterBreak="0">
+  <w:abstractNum w:abstractNumId="7" w15:restartNumberingAfterBreak="0">
     <w:nsid w:val="338D5995"/>
     <w:multiLevelType w:val="hybridMultilevel"/>
     <w:tmpl w:val="0052B9CE"/>
@@ -6269,11 +7719,11 @@
       </w:pPr>
     </w:lvl>
   </w:abstractNum>
-  <w:abstractNum w:abstractNumId="7" w15:restartNumberingAfterBreak="0">
+  <w:abstractNum w:abstractNumId="8" w15:restartNumberingAfterBreak="0">
     <w:nsid w:val="400F4975"/>
     <w:multiLevelType w:val="hybridMultilevel"/>
-    <w:tmpl w:val="5D1ED7AA"/>
-    <w:lvl w:ilvl="0" w:tplc="E9748380">
+    <w:tmpl w:val="F00C96BC"/>
+    <w:lvl w:ilvl="0" w:tplc="4448F4DA">
       <w:start w:val="1"/>
       <w:numFmt w:val="upperRoman"/>
       <w:lvlText w:val="%1."/>
@@ -6355,7 +7805,7 @@
       </w:pPr>
     </w:lvl>
   </w:abstractNum>
-  <w:abstractNum w:abstractNumId="8" w15:restartNumberingAfterBreak="0">
+  <w:abstractNum w:abstractNumId="9" w15:restartNumberingAfterBreak="0">
     <w:nsid w:val="4FE1414D"/>
     <w:multiLevelType w:val="hybridMultilevel"/>
     <w:tmpl w:val="F5E0595A"/>
@@ -6441,7 +7891,7 @@
       </w:pPr>
     </w:lvl>
   </w:abstractNum>
-  <w:abstractNum w:abstractNumId="9" w15:restartNumberingAfterBreak="0">
+  <w:abstractNum w:abstractNumId="10" w15:restartNumberingAfterBreak="0">
     <w:nsid w:val="59EE538E"/>
     <w:multiLevelType w:val="hybridMultilevel"/>
     <w:tmpl w:val="6B4C992A"/>
@@ -6530,7 +7980,7 @@
       </w:pPr>
     </w:lvl>
   </w:abstractNum>
-  <w:abstractNum w:abstractNumId="10" w15:restartNumberingAfterBreak="0">
+  <w:abstractNum w:abstractNumId="11" w15:restartNumberingAfterBreak="0">
     <w:nsid w:val="6D831A31"/>
     <w:multiLevelType w:val="hybridMultilevel"/>
     <w:tmpl w:val="4982710C"/>
@@ -6616,7 +8066,7 @@
       </w:pPr>
     </w:lvl>
   </w:abstractNum>
-  <w:abstractNum w:abstractNumId="11" w15:restartNumberingAfterBreak="0">
+  <w:abstractNum w:abstractNumId="12" w15:restartNumberingAfterBreak="0">
     <w:nsid w:val="74AC4929"/>
     <w:multiLevelType w:val="hybridMultilevel"/>
     <w:tmpl w:val="99DC128C"/>
@@ -6709,10 +8159,10 @@
     <w:abstractNumId w:val="0"/>
   </w:num>
   <w:num w:numId="3">
-    <w:abstractNumId w:val="10"/>
+    <w:abstractNumId w:val="11"/>
   </w:num>
   <w:num w:numId="4">
-    <w:abstractNumId w:val="7"/>
+    <w:abstractNumId w:val="8"/>
   </w:num>
   <w:num w:numId="5">
     <w:abstractNumId w:val="3"/>
@@ -6721,22 +8171,25 @@
     <w:abstractNumId w:val="2"/>
   </w:num>
   <w:num w:numId="7">
-    <w:abstractNumId w:val="11"/>
+    <w:abstractNumId w:val="12"/>
   </w:num>
   <w:num w:numId="8">
+    <w:abstractNumId w:val="7"/>
+  </w:num>
+  <w:num w:numId="9">
     <w:abstractNumId w:val="6"/>
   </w:num>
-  <w:num w:numId="9">
+  <w:num w:numId="10">
+    <w:abstractNumId w:val="9"/>
+  </w:num>
+  <w:num w:numId="11">
     <w:abstractNumId w:val="5"/>
   </w:num>
-  <w:num w:numId="10">
-    <w:abstractNumId w:val="8"/>
+  <w:num w:numId="12">
+    <w:abstractNumId w:val="10"/>
   </w:num>
-  <w:num w:numId="11">
+  <w:num w:numId="13">
     <w:abstractNumId w:val="4"/>
-  </w:num>
-  <w:num w:numId="12">
-    <w:abstractNumId w:val="9"/>
   </w:num>
 </w:numbering>
 </file>
@@ -7182,6 +8635,7 @@
   <w:style w:type="character" w:default="1" w:styleId="Policepardfaut">
     <w:name w:val="Default Paragraph Font"/>
     <w:uiPriority w:val="1"/>
+    <w:semiHidden/>
     <w:unhideWhenUsed/>
   </w:style>
   <w:style w:type="table" w:default="1" w:styleId="TableauNormal">

</xml_diff>